<commit_message>
some changes of first chapter
</commit_message>
<xml_diff>
--- a/Курсовая работа Шарафиев Ришат (23 вариант).docx
+++ b/Курсовая работа Шарафиев Ришат (23 вариант).docx
@@ -6823,6 +6823,91 @@
           <w:szCs w:val="28"/>
         </w:rPr>
       </w:pPr>
+      <w:r>
+        <w:rPr>
+          <w:b/>
+          <w:sz w:val="28"/>
+          <w:szCs w:val="28"/>
+        </w:rPr>
+        <w:t>Динамическое программирование</w:t>
+      </w:r>
+      <w:r>
+        <w:rPr>
+          <w:sz w:val="28"/>
+          <w:szCs w:val="28"/>
+        </w:rPr>
+        <w:t xml:space="preserve"> </w:t>
+      </w:r>
+      <w:r>
+        <w:rPr>
+          <w:sz w:val="28"/>
+          <w:szCs w:val="28"/>
+        </w:rPr>
+        <w:t xml:space="preserve">– это </w:t>
+      </w:r>
+      <w:r>
+        <w:rPr>
+          <w:sz w:val="28"/>
+          <w:szCs w:val="28"/>
+        </w:rPr>
+        <w:t>метод решения сложных з</w:t>
+      </w:r>
+      <w:r>
+        <w:rPr>
+          <w:sz w:val="28"/>
+          <w:szCs w:val="28"/>
+        </w:rPr>
+        <w:t>а</w:t>
+      </w:r>
+      <w:r>
+        <w:rPr>
+          <w:sz w:val="28"/>
+          <w:szCs w:val="28"/>
+        </w:rPr>
+        <w:t>дач путем разделения их на простые шаги</w:t>
+      </w:r>
+      <w:r>
+        <w:rPr>
+          <w:sz w:val="28"/>
+          <w:szCs w:val="28"/>
+        </w:rPr>
+        <w:t xml:space="preserve"> </w:t>
+      </w:r>
+      <w:r>
+        <w:rPr>
+          <w:sz w:val="28"/>
+          <w:szCs w:val="28"/>
+        </w:rPr>
+        <w:t>Ключевая идея динамического программирования довольно проста, чтобы решить исходную задачу нео</w:t>
+      </w:r>
+      <w:r>
+        <w:rPr>
+          <w:sz w:val="28"/>
+          <w:szCs w:val="28"/>
+        </w:rPr>
+        <w:t>б</w:t>
+      </w:r>
+      <w:r>
+        <w:rPr>
+          <w:sz w:val="28"/>
+          <w:szCs w:val="28"/>
+        </w:rPr>
+        <w:t>ходимо решить подзадачи, а после объединить решения подзадач в одно о</w:t>
+      </w:r>
+      <w:r>
+        <w:rPr>
+          <w:sz w:val="28"/>
+          <w:szCs w:val="28"/>
+        </w:rPr>
+        <w:t>б</w:t>
+      </w:r>
+      <w:r>
+        <w:rPr>
+          <w:sz w:val="28"/>
+          <w:szCs w:val="28"/>
+        </w:rPr>
+        <w:t xml:space="preserve">щее решение исходной задачи. </w:t>
+      </w:r>
     </w:p>
     <w:p>
       <w:pPr>
@@ -6839,67 +6924,52 @@
       </w:pPr>
       <w:r>
         <w:rPr>
-          <w:b/>
-          <w:sz w:val="28"/>
-          <w:szCs w:val="28"/>
-        </w:rPr>
-        <w:t>Динамическое программирование</w:t>
-      </w:r>
-      <w:r>
-        <w:rPr>
-          <w:sz w:val="28"/>
-          <w:szCs w:val="28"/>
-        </w:rPr>
-        <w:t xml:space="preserve"> – метод оптимизации</w:t>
-      </w:r>
-      <w:r>
-        <w:rPr>
-          <w:sz w:val="28"/>
-          <w:szCs w:val="28"/>
-        </w:rPr>
-        <w:t>,</w:t>
-      </w:r>
-      <w:r>
-        <w:rPr>
-          <w:sz w:val="28"/>
-          <w:szCs w:val="28"/>
-        </w:rPr>
-        <w:t xml:space="preserve"> приспосо</w:t>
-      </w:r>
-      <w:r>
-        <w:rPr>
-          <w:sz w:val="28"/>
-          <w:szCs w:val="28"/>
-        </w:rPr>
-        <w:t>б</w:t>
-      </w:r>
-      <w:r>
-        <w:rPr>
-          <w:sz w:val="28"/>
-          <w:szCs w:val="28"/>
-        </w:rPr>
-        <w:t xml:space="preserve">ленный к операциям, в которых процесс принятия решения </w:t>
-      </w:r>
-      <w:r>
-        <w:rPr>
-          <w:sz w:val="28"/>
-          <w:szCs w:val="28"/>
-        </w:rPr>
-        <w:t>может быть ра</w:t>
-      </w:r>
-      <w:r>
-        <w:rPr>
-          <w:sz w:val="28"/>
-          <w:szCs w:val="28"/>
-        </w:rPr>
-        <w:t>з</w:t>
-      </w:r>
-      <w:r>
-        <w:rPr>
-          <w:sz w:val="28"/>
-          <w:szCs w:val="28"/>
-        </w:rPr>
-        <w:t xml:space="preserve">бит на этапы (шаги). Такие операции называются многошаговыми. </w:t>
+          <w:sz w:val="28"/>
+          <w:szCs w:val="28"/>
+        </w:rPr>
+        <w:t>Выделяют динамическое программирование снизу, сложная задача преобразуется на рекурсивную последовательность простейших задач, и сверху,</w:t>
+      </w:r>
+      <w:r>
+        <w:rPr>
+          <w:sz w:val="28"/>
+          <w:szCs w:val="28"/>
+        </w:rPr>
+        <w:t xml:space="preserve"> </w:t>
+      </w:r>
+      <w:r>
+        <w:rPr>
+          <w:sz w:val="28"/>
+          <w:szCs w:val="28"/>
+        </w:rPr>
+        <w:t>каждая подзадача решается лишь один раз с с</w:t>
+      </w:r>
+      <w:r>
+        <w:rPr>
+          <w:sz w:val="28"/>
+          <w:szCs w:val="28"/>
+        </w:rPr>
+        <w:t>о</w:t>
+      </w:r>
+      <w:r>
+        <w:rPr>
+          <w:sz w:val="28"/>
+          <w:szCs w:val="28"/>
+        </w:rPr>
+        <w:t>хранением результата, тем самым уменьшается кол-во вычисл</w:t>
+      </w:r>
+      <w:r>
+        <w:rPr>
+          <w:sz w:val="28"/>
+          <w:szCs w:val="28"/>
+        </w:rPr>
+        <w:t>е</w:t>
+      </w:r>
+      <w:r>
+        <w:rPr>
+          <w:sz w:val="28"/>
+          <w:szCs w:val="28"/>
+        </w:rPr>
+        <w:t xml:space="preserve">ний. </w:t>
       </w:r>
     </w:p>
     <w:p>
@@ -6920,39 +6990,63 @@
           <w:sz w:val="28"/>
           <w:szCs w:val="28"/>
         </w:rPr>
-        <w:t xml:space="preserve">Начало развития динамического программирования относится к 50-м годам ХХ </w:t>
-      </w:r>
-      <w:proofErr w:type="gramStart"/>
-      <w:r>
-        <w:rPr>
-          <w:sz w:val="28"/>
-          <w:szCs w:val="28"/>
-        </w:rPr>
-        <w:t>в</w:t>
-      </w:r>
-      <w:proofErr w:type="gramEnd"/>
-      <w:r>
-        <w:rPr>
-          <w:sz w:val="28"/>
-          <w:szCs w:val="28"/>
-        </w:rPr>
-        <w:t xml:space="preserve">. и связано </w:t>
-      </w:r>
-      <w:proofErr w:type="gramStart"/>
-      <w:r>
-        <w:rPr>
-          <w:sz w:val="28"/>
-          <w:szCs w:val="28"/>
-        </w:rPr>
-        <w:t>с</w:t>
-      </w:r>
-      <w:proofErr w:type="gramEnd"/>
-      <w:r>
-        <w:rPr>
-          <w:sz w:val="28"/>
-          <w:szCs w:val="28"/>
-        </w:rPr>
-        <w:t xml:space="preserve"> именем Ричарда Эрнеста Беллмана.</w:t>
+        <w:t>Идея решения задачи путем разделения на подзадачи меньшего разм</w:t>
+      </w:r>
+      <w:r>
+        <w:rPr>
+          <w:sz w:val="28"/>
+          <w:szCs w:val="28"/>
+        </w:rPr>
+        <w:t>е</w:t>
+      </w:r>
+      <w:r>
+        <w:rPr>
+          <w:sz w:val="28"/>
+          <w:szCs w:val="28"/>
+        </w:rPr>
+        <w:t>ра позволяет решать экономические задачи стратег</w:t>
+      </w:r>
+      <w:r>
+        <w:rPr>
+          <w:sz w:val="28"/>
+          <w:szCs w:val="28"/>
+        </w:rPr>
+        <w:t>и</w:t>
+      </w:r>
+      <w:r>
+        <w:rPr>
+          <w:sz w:val="28"/>
+          <w:szCs w:val="28"/>
+        </w:rPr>
+        <w:t>ческого планирования. Например, задача распределения ресурсов, задача замены оборудования, з</w:t>
+      </w:r>
+      <w:r>
+        <w:rPr>
+          <w:sz w:val="28"/>
+          <w:szCs w:val="28"/>
+        </w:rPr>
+        <w:t>а</w:t>
+      </w:r>
+      <w:r>
+        <w:rPr>
+          <w:sz w:val="28"/>
+          <w:szCs w:val="28"/>
+        </w:rPr>
+        <w:t>дача распределения инвестиций, составление календарных пл</w:t>
+      </w:r>
+      <w:r>
+        <w:rPr>
+          <w:sz w:val="28"/>
+          <w:szCs w:val="28"/>
+        </w:rPr>
+        <w:t>а</w:t>
+      </w:r>
+      <w:r>
+        <w:rPr>
+          <w:sz w:val="28"/>
+          <w:szCs w:val="28"/>
+        </w:rPr>
+        <w:t xml:space="preserve">нов и др. </w:t>
       </w:r>
     </w:p>
     <w:p>
@@ -6968,27 +7062,40 @@
           <w:szCs w:val="28"/>
         </w:rPr>
       </w:pPr>
-      <w:proofErr w:type="gramStart"/>
-      <w:r>
-        <w:rPr>
-          <w:sz w:val="28"/>
-          <w:szCs w:val="28"/>
-        </w:rPr>
-        <w:t>Если модели линейного программирования можно использовать в эк</w:t>
-      </w:r>
-      <w:r>
-        <w:rPr>
-          <w:sz w:val="28"/>
-          <w:szCs w:val="28"/>
-        </w:rPr>
-        <w:t>о</w:t>
-      </w:r>
-      <w:r>
-        <w:rPr>
-          <w:sz w:val="28"/>
-          <w:szCs w:val="28"/>
-        </w:rPr>
-        <w:t>номике для принятия крупномасштабных плановых решений в сложных с</w:t>
+      <w:r>
+        <w:rPr>
+          <w:sz w:val="28"/>
+          <w:szCs w:val="28"/>
+        </w:rPr>
+        <w:t>Основоположником</w:t>
+      </w:r>
+      <w:r>
+        <w:rPr>
+          <w:sz w:val="28"/>
+          <w:szCs w:val="28"/>
+        </w:rPr>
+        <w:t xml:space="preserve"> </w:t>
+      </w:r>
+      <w:r>
+        <w:rPr>
+          <w:sz w:val="28"/>
+          <w:szCs w:val="28"/>
+        </w:rPr>
+        <w:t>данного метода оптимизации</w:t>
+      </w:r>
+      <w:r>
+        <w:rPr>
+          <w:sz w:val="28"/>
+          <w:szCs w:val="28"/>
+        </w:rPr>
+        <w:t xml:space="preserve"> принято считать </w:t>
+      </w:r>
+      <w:r>
+        <w:rPr>
+          <w:sz w:val="28"/>
+          <w:szCs w:val="28"/>
+        </w:rPr>
+        <w:t>Р</w:t>
       </w:r>
       <w:r>
         <w:rPr>
@@ -7002,30 +7109,107 @@
           <w:sz w:val="28"/>
           <w:szCs w:val="28"/>
         </w:rPr>
-        <w:t>туациях, то модели динамического программирования применяются при р</w:t>
-      </w:r>
-      <w:r>
-        <w:rPr>
-          <w:sz w:val="28"/>
-          <w:szCs w:val="28"/>
-        </w:rPr>
-        <w:t>е</w:t>
-      </w:r>
-      <w:r>
-        <w:rPr>
-          <w:sz w:val="28"/>
-          <w:szCs w:val="28"/>
-        </w:rPr>
-        <w:t xml:space="preserve">шении задач значительно меньшего масштаба, например, при разработке правил управления запасами; </w:t>
-      </w:r>
-      <w:r>
-        <w:rPr>
-          <w:sz w:val="28"/>
-          <w:szCs w:val="28"/>
-        </w:rPr>
-        <w:t>при распределении инвестиционных ресурсов между альтернативными проектами; при составлении календарных планов текущего и капитального ремонта сложного оборудования и его замены и т.п.</w:t>
-      </w:r>
-      <w:proofErr w:type="gramEnd"/>
+        <w:t>чарда Белл</w:t>
+      </w:r>
+      <w:r>
+        <w:rPr>
+          <w:sz w:val="28"/>
+          <w:szCs w:val="28"/>
+        </w:rPr>
+        <w:t>мана</w:t>
+      </w:r>
+      <w:r>
+        <w:rPr>
+          <w:sz w:val="28"/>
+          <w:szCs w:val="28"/>
+        </w:rPr>
+        <w:t xml:space="preserve">, который разработал его в 50-е годы </w:t>
+      </w:r>
+      <w:r>
+        <w:rPr>
+          <w:sz w:val="28"/>
+          <w:szCs w:val="28"/>
+          <w:lang w:val="en-US"/>
+        </w:rPr>
+        <w:t>XX</w:t>
+      </w:r>
+      <w:r>
+        <w:rPr>
+          <w:sz w:val="28"/>
+          <w:szCs w:val="28"/>
+        </w:rPr>
+        <w:t xml:space="preserve"> </w:t>
+      </w:r>
+      <w:r>
+        <w:rPr>
+          <w:sz w:val="28"/>
+          <w:szCs w:val="28"/>
+        </w:rPr>
+        <w:t>века. Он сформул</w:t>
+      </w:r>
+      <w:r>
+        <w:rPr>
+          <w:sz w:val="28"/>
+          <w:szCs w:val="28"/>
+        </w:rPr>
+        <w:t>и</w:t>
+      </w:r>
+      <w:r>
+        <w:rPr>
+          <w:sz w:val="28"/>
+          <w:szCs w:val="28"/>
+        </w:rPr>
+        <w:t>ровал</w:t>
+      </w:r>
+      <w:r>
+        <w:rPr>
+          <w:sz w:val="28"/>
+          <w:szCs w:val="28"/>
+        </w:rPr>
+        <w:t xml:space="preserve"> такие основные понятия как</w:t>
+      </w:r>
+      <w:r>
+        <w:rPr>
+          <w:sz w:val="28"/>
+          <w:szCs w:val="28"/>
+        </w:rPr>
+        <w:t xml:space="preserve"> «</w:t>
+      </w:r>
+      <w:r>
+        <w:rPr>
+          <w:sz w:val="28"/>
+          <w:szCs w:val="28"/>
+        </w:rPr>
+        <w:t>П</w:t>
+      </w:r>
+      <w:r>
+        <w:rPr>
+          <w:sz w:val="28"/>
+          <w:szCs w:val="28"/>
+        </w:rPr>
+        <w:t>ринцип оптимальности»</w:t>
+      </w:r>
+      <w:r>
+        <w:rPr>
+          <w:sz w:val="28"/>
+          <w:szCs w:val="28"/>
+        </w:rPr>
+        <w:t xml:space="preserve"> и «Рекуррен</w:t>
+      </w:r>
+      <w:r>
+        <w:rPr>
+          <w:sz w:val="28"/>
+          <w:szCs w:val="28"/>
+        </w:rPr>
+        <w:t>т</w:t>
+      </w:r>
+      <w:r>
+        <w:rPr>
+          <w:sz w:val="28"/>
+          <w:szCs w:val="28"/>
+        </w:rPr>
+        <w:t>ное уравнение Беллмана».</w:t>
+      </w:r>
     </w:p>
     <w:p>
       <w:pPr>
@@ -7044,16 +7228,57 @@
         <w:rPr>
           <w:sz w:val="28"/>
           <w:szCs w:val="28"/>
-          <w:u w:val="single"/>
-        </w:rPr>
-        <w:t>Общая постановка задачи динамического программирования</w:t>
-      </w:r>
-      <w:r>
-        <w:rPr>
-          <w:sz w:val="28"/>
-          <w:szCs w:val="28"/>
-        </w:rPr>
-        <w:t>.</w:t>
+        </w:rPr>
+        <w:t>Метод динамического программирования очень часто используется в экономических задачах стратегического планирования. Он позволяет ра</w:t>
+      </w:r>
+      <w:r>
+        <w:rPr>
+          <w:sz w:val="28"/>
+          <w:szCs w:val="28"/>
+        </w:rPr>
+        <w:t>с</w:t>
+      </w:r>
+      <w:r>
+        <w:rPr>
+          <w:sz w:val="28"/>
+          <w:szCs w:val="28"/>
+        </w:rPr>
+        <w:t>считать оптимальные управленческие решения конкретных задач, напр</w:t>
+      </w:r>
+      <w:r>
+        <w:rPr>
+          <w:sz w:val="28"/>
+          <w:szCs w:val="28"/>
+        </w:rPr>
+        <w:t>и</w:t>
+      </w:r>
+      <w:r>
+        <w:rPr>
+          <w:sz w:val="28"/>
+          <w:szCs w:val="28"/>
+        </w:rPr>
+        <w:t>мер, распределение ресурсов, замена оборудования, календарн</w:t>
+      </w:r>
+      <w:r>
+        <w:rPr>
+          <w:sz w:val="28"/>
+          <w:szCs w:val="28"/>
+        </w:rPr>
+        <w:t>о</w:t>
+      </w:r>
+      <w:r>
+        <w:rPr>
+          <w:sz w:val="28"/>
+          <w:szCs w:val="28"/>
+        </w:rPr>
+        <w:t xml:space="preserve">е планирование трудовых ресурсов, </w:t>
+      </w:r>
+      <w:r>
+        <w:rPr>
+          <w:sz w:val="28"/>
+          <w:szCs w:val="28"/>
+        </w:rPr>
+        <w:t>загрузка транспортного средства и др.</w:t>
       </w:r>
     </w:p>
     <w:p>
@@ -7073,99 +7298,10 @@
         <w:rPr>
           <w:sz w:val="28"/>
           <w:szCs w:val="28"/>
-        </w:rPr>
-        <w:t>Рассматривается управляемый процесс, например, процесс распред</w:t>
-      </w:r>
-      <w:r>
-        <w:rPr>
-          <w:sz w:val="28"/>
-          <w:szCs w:val="28"/>
-        </w:rPr>
-        <w:t>е</w:t>
-      </w:r>
-      <w:r>
-        <w:rPr>
-          <w:sz w:val="28"/>
-          <w:szCs w:val="28"/>
-        </w:rPr>
-        <w:t xml:space="preserve">ления средств между предприятиями, использования ресурсов в течение ряда лет, замены оборудования и т.п. </w:t>
-      </w:r>
-      <w:r>
-        <w:rPr>
-          <w:sz w:val="28"/>
-          <w:szCs w:val="28"/>
-        </w:rPr>
-        <w:t xml:space="preserve">В результате управления система (объект управления) </w:t>
-      </w:r>
-      <w:r>
-        <w:rPr>
-          <w:i/>
-          <w:sz w:val="28"/>
-          <w:szCs w:val="28"/>
-          <w:lang w:val="en-US"/>
-        </w:rPr>
-        <w:t>S</w:t>
-      </w:r>
-      <w:r>
-        <w:rPr>
-          <w:sz w:val="28"/>
-          <w:szCs w:val="28"/>
-        </w:rPr>
-        <w:t xml:space="preserve"> переводится из начального состояния </w:t>
-      </w:r>
-      <w:r>
-        <w:rPr>
-          <w:i/>
-          <w:sz w:val="28"/>
-          <w:szCs w:val="28"/>
-          <w:lang w:val="en-US"/>
-        </w:rPr>
-        <w:t>s</w:t>
-      </w:r>
-      <w:r>
-        <w:rPr>
-          <w:i/>
-          <w:sz w:val="28"/>
-          <w:szCs w:val="28"/>
-          <w:vertAlign w:val="subscript"/>
-        </w:rPr>
-        <w:t>0</w:t>
-      </w:r>
-      <w:r>
-        <w:rPr>
-          <w:sz w:val="28"/>
-          <w:szCs w:val="28"/>
-        </w:rPr>
-        <w:t xml:space="preserve"> в состояние</w:t>
-      </w:r>
-      <w:r>
-        <w:rPr>
-          <w:sz w:val="28"/>
-          <w:szCs w:val="28"/>
-        </w:rPr>
-        <w:t xml:space="preserve"> </w:t>
-      </w:r>
-      <w:proofErr w:type="spellStart"/>
-      <w:r>
-        <w:rPr>
-          <w:i/>
-          <w:sz w:val="28"/>
-          <w:szCs w:val="28"/>
-          <w:lang w:val="en-US"/>
-        </w:rPr>
-        <w:t>s</w:t>
-      </w:r>
-      <w:r>
-        <w:rPr>
-          <w:i/>
-          <w:sz w:val="28"/>
-          <w:szCs w:val="28"/>
-          <w:vertAlign w:val="subscript"/>
-          <w:lang w:val="en-US"/>
-        </w:rPr>
-        <w:t>n</w:t>
-      </w:r>
-      <w:proofErr w:type="spellEnd"/>
+          <w:u w:val="single"/>
+        </w:rPr>
+        <w:t>Общая постановка задачи динамического программирования</w:t>
+      </w:r>
       <w:r>
         <w:rPr>
           <w:sz w:val="28"/>
@@ -7173,105 +7309,6 @@
         </w:rPr>
         <w:t>.</w:t>
       </w:r>
-      <w:r>
-        <w:rPr>
-          <w:sz w:val="28"/>
-          <w:szCs w:val="28"/>
-        </w:rPr>
-        <w:t xml:space="preserve"> </w:t>
-      </w:r>
-      <w:proofErr w:type="gramStart"/>
-      <w:r>
-        <w:rPr>
-          <w:sz w:val="28"/>
-          <w:szCs w:val="28"/>
-        </w:rPr>
-        <w:t xml:space="preserve">Пусть, управление можно разбить на </w:t>
-      </w:r>
-      <w:r>
-        <w:rPr>
-          <w:i/>
-          <w:sz w:val="28"/>
-          <w:szCs w:val="28"/>
-          <w:lang w:val="en-US"/>
-        </w:rPr>
-        <w:t>n</w:t>
-      </w:r>
-      <w:r>
-        <w:rPr>
-          <w:sz w:val="28"/>
-          <w:szCs w:val="28"/>
-        </w:rPr>
-        <w:t xml:space="preserve"> шагов, т.е. решение принимается последов</w:t>
-      </w:r>
-      <w:r>
-        <w:rPr>
-          <w:sz w:val="28"/>
-          <w:szCs w:val="28"/>
-        </w:rPr>
-        <w:t>а</w:t>
-      </w:r>
-      <w:r>
-        <w:rPr>
-          <w:sz w:val="28"/>
-          <w:szCs w:val="28"/>
-        </w:rPr>
-        <w:t>тельно на каждом шаге</w:t>
-      </w:r>
-      <w:r>
-        <w:rPr>
-          <w:sz w:val="28"/>
-          <w:szCs w:val="28"/>
-        </w:rPr>
-        <w:t xml:space="preserve">, а управление, переводящее систему </w:t>
-      </w:r>
-      <w:r>
-        <w:rPr>
-          <w:i/>
-          <w:sz w:val="28"/>
-          <w:szCs w:val="28"/>
-          <w:lang w:val="en-US"/>
-        </w:rPr>
-        <w:t>S</w:t>
-      </w:r>
-      <w:r>
-        <w:rPr>
-          <w:sz w:val="28"/>
-          <w:szCs w:val="28"/>
-        </w:rPr>
-        <w:t xml:space="preserve"> из начального состояния в конечное, представляет собой совокупность </w:t>
-      </w:r>
-      <w:r>
-        <w:rPr>
-          <w:i/>
-          <w:sz w:val="28"/>
-          <w:szCs w:val="28"/>
-          <w:lang w:val="en-US"/>
-        </w:rPr>
-        <w:t>n</w:t>
-      </w:r>
-      <w:r>
-        <w:rPr>
-          <w:sz w:val="28"/>
-          <w:szCs w:val="28"/>
-        </w:rPr>
-        <w:t xml:space="preserve"> пошаговых упра</w:t>
-      </w:r>
-      <w:r>
-        <w:rPr>
-          <w:sz w:val="28"/>
-          <w:szCs w:val="28"/>
-        </w:rPr>
-        <w:t>в</w:t>
-      </w:r>
-      <w:r>
-        <w:rPr>
-          <w:sz w:val="28"/>
-          <w:szCs w:val="28"/>
-        </w:rPr>
-        <w:t>ленческих решений.</w:t>
-      </w:r>
-      <w:proofErr w:type="gramEnd"/>
     </w:p>
     <w:p>
       <w:pPr>
@@ -7291,7 +7328,76 @@
           <w:sz w:val="28"/>
           <w:szCs w:val="28"/>
         </w:rPr>
-        <w:t xml:space="preserve">Обозначим через </w:t>
+        <w:t>Рассматривается управляемый процесс, например, процесс распред</w:t>
+      </w:r>
+      <w:r>
+        <w:rPr>
+          <w:sz w:val="28"/>
+          <w:szCs w:val="28"/>
+        </w:rPr>
+        <w:t>е</w:t>
+      </w:r>
+      <w:r>
+        <w:rPr>
+          <w:sz w:val="28"/>
+          <w:szCs w:val="28"/>
+        </w:rPr>
+        <w:t xml:space="preserve">ления средств между предприятиями, использования ресурсов в течение ряда лет, замены оборудования и т.п. </w:t>
+      </w:r>
+      <w:r>
+        <w:rPr>
+          <w:sz w:val="28"/>
+          <w:szCs w:val="28"/>
+        </w:rPr>
+        <w:t xml:space="preserve">В результате управления система (объект управления) </w:t>
+      </w:r>
+      <w:r>
+        <w:rPr>
+          <w:i/>
+          <w:sz w:val="28"/>
+          <w:szCs w:val="28"/>
+          <w:lang w:val="en-US"/>
+        </w:rPr>
+        <w:t>S</w:t>
+      </w:r>
+      <w:r>
+        <w:rPr>
+          <w:sz w:val="28"/>
+          <w:szCs w:val="28"/>
+        </w:rPr>
+        <w:t xml:space="preserve"> переводится из начального состояния </w:t>
+      </w:r>
+      <w:r>
+        <w:rPr>
+          <w:i/>
+          <w:sz w:val="28"/>
+          <w:szCs w:val="28"/>
+          <w:lang w:val="en-US"/>
+        </w:rPr>
+        <w:t>s</w:t>
+      </w:r>
+      <w:r>
+        <w:rPr>
+          <w:i/>
+          <w:sz w:val="28"/>
+          <w:szCs w:val="28"/>
+          <w:vertAlign w:val="subscript"/>
+        </w:rPr>
+        <w:t>0</w:t>
+      </w:r>
+      <w:r>
+        <w:rPr>
+          <w:sz w:val="28"/>
+          <w:szCs w:val="28"/>
+        </w:rPr>
+        <w:t xml:space="preserve"> в состояние</w:t>
+      </w:r>
+      <w:r>
+        <w:rPr>
+          <w:sz w:val="28"/>
+          <w:szCs w:val="28"/>
+        </w:rPr>
+        <w:t xml:space="preserve"> </w:t>
       </w:r>
       <w:proofErr w:type="spellStart"/>
       <w:r>
@@ -7301,7 +7407,7 @@
           <w:szCs w:val="28"/>
           <w:lang w:val="en-US"/>
         </w:rPr>
-        <w:t>X</w:t>
+        <w:t>s</w:t>
       </w:r>
       <w:r>
         <w:rPr>
@@ -7311,7 +7417,7 @@
           <w:vertAlign w:val="subscript"/>
           <w:lang w:val="en-US"/>
         </w:rPr>
-        <w:t>k</w:t>
+        <w:t>n</w:t>
       </w:r>
       <w:proofErr w:type="spellEnd"/>
       <w:r>
@@ -7319,7 +7425,30 @@
           <w:sz w:val="28"/>
           <w:szCs w:val="28"/>
         </w:rPr>
-        <w:t xml:space="preserve"> управленческое решение на </w:t>
+        <w:t>.</w:t>
+      </w:r>
+      <w:r>
+        <w:rPr>
+          <w:sz w:val="28"/>
+          <w:szCs w:val="28"/>
+        </w:rPr>
+        <w:t xml:space="preserve"> </w:t>
+      </w:r>
+      <w:proofErr w:type="gramStart"/>
+      <w:r>
+        <w:rPr>
+          <w:sz w:val="28"/>
+          <w:szCs w:val="28"/>
+        </w:rPr>
+        <w:t xml:space="preserve">Пусть, </w:t>
+      </w:r>
+      <w:r>
+        <w:rPr>
+          <w:sz w:val="28"/>
+          <w:szCs w:val="28"/>
+        </w:rPr>
+        <w:lastRenderedPageBreak/>
+        <w:t xml:space="preserve">управление можно разбить на </w:t>
       </w:r>
       <w:r>
         <w:rPr>
@@ -7328,21 +7457,35 @@
           <w:szCs w:val="28"/>
           <w:lang w:val="en-US"/>
         </w:rPr>
-        <w:t>k</w:t>
-      </w:r>
-      <w:r>
-        <w:rPr>
-          <w:sz w:val="28"/>
-          <w:szCs w:val="28"/>
-        </w:rPr>
-        <w:t>-</w:t>
-      </w:r>
-      <w:r>
-        <w:rPr>
-          <w:sz w:val="28"/>
-          <w:szCs w:val="28"/>
-        </w:rPr>
-        <w:t>м шаге (</w:t>
+        <w:t>n</w:t>
+      </w:r>
+      <w:r>
+        <w:rPr>
+          <w:sz w:val="28"/>
+          <w:szCs w:val="28"/>
+        </w:rPr>
+        <w:t xml:space="preserve"> шагов, т.е. решение принимается последов</w:t>
+      </w:r>
+      <w:r>
+        <w:rPr>
+          <w:sz w:val="28"/>
+          <w:szCs w:val="28"/>
+        </w:rPr>
+        <w:t>а</w:t>
+      </w:r>
+      <w:r>
+        <w:rPr>
+          <w:sz w:val="28"/>
+          <w:szCs w:val="28"/>
+        </w:rPr>
+        <w:t>тельно на каждом шаге</w:t>
+      </w:r>
+      <w:r>
+        <w:rPr>
+          <w:sz w:val="28"/>
+          <w:szCs w:val="28"/>
+        </w:rPr>
+        <w:t xml:space="preserve">, а управление, переводящее систему </w:t>
       </w:r>
       <w:r>
         <w:rPr>
@@ -7351,14 +7494,14 @@
           <w:szCs w:val="28"/>
           <w:lang w:val="en-US"/>
         </w:rPr>
-        <w:t>k</w:t>
-      </w:r>
-      <w:r>
-        <w:rPr>
-          <w:sz w:val="28"/>
-          <w:szCs w:val="28"/>
-        </w:rPr>
-        <w:t xml:space="preserve">=1, 2, …, </w:t>
+        <w:t>S</w:t>
+      </w:r>
+      <w:r>
+        <w:rPr>
+          <w:sz w:val="28"/>
+          <w:szCs w:val="28"/>
+        </w:rPr>
+        <w:t xml:space="preserve"> из начального состояния в конечное, представляет собой совокупность </w:t>
       </w:r>
       <w:r>
         <w:rPr>
@@ -7374,122 +7517,23 @@
           <w:sz w:val="28"/>
           <w:szCs w:val="28"/>
         </w:rPr>
-        <w:t>).</w:t>
-      </w:r>
-      <w:r>
-        <w:rPr>
-          <w:sz w:val="28"/>
-          <w:szCs w:val="28"/>
-        </w:rPr>
-        <w:t xml:space="preserve"> Переменные </w:t>
-      </w:r>
-      <w:proofErr w:type="spellStart"/>
-      <w:r>
-        <w:rPr>
-          <w:i/>
-          <w:sz w:val="28"/>
-          <w:szCs w:val="28"/>
-          <w:lang w:val="en-US"/>
-        </w:rPr>
-        <w:t>X</w:t>
-      </w:r>
-      <w:r>
-        <w:rPr>
-          <w:i/>
-          <w:sz w:val="28"/>
-          <w:szCs w:val="28"/>
-          <w:vertAlign w:val="subscript"/>
-          <w:lang w:val="en-US"/>
-        </w:rPr>
-        <w:t>k</w:t>
-      </w:r>
-      <w:proofErr w:type="spellEnd"/>
-      <w:r>
-        <w:rPr>
-          <w:sz w:val="28"/>
-          <w:szCs w:val="28"/>
-        </w:rPr>
-        <w:t xml:space="preserve"> удовлетворяют некоторым ограничениям и в этом смысле н</w:t>
-      </w:r>
-      <w:r>
-        <w:rPr>
-          <w:sz w:val="28"/>
-          <w:szCs w:val="28"/>
-        </w:rPr>
-        <w:t>а</w:t>
-      </w:r>
-      <w:r>
-        <w:rPr>
-          <w:sz w:val="28"/>
-          <w:szCs w:val="28"/>
-        </w:rPr>
-        <w:t>зываются допустимыми (</w:t>
-      </w:r>
-      <w:proofErr w:type="spellStart"/>
-      <w:r>
-        <w:rPr>
-          <w:i/>
-          <w:sz w:val="28"/>
-          <w:szCs w:val="28"/>
-          <w:lang w:val="en-US"/>
-        </w:rPr>
-        <w:t>X</w:t>
-      </w:r>
-      <w:r>
-        <w:rPr>
-          <w:i/>
-          <w:sz w:val="28"/>
-          <w:szCs w:val="28"/>
-          <w:vertAlign w:val="subscript"/>
-          <w:lang w:val="en-US"/>
-        </w:rPr>
-        <w:t>k</w:t>
-      </w:r>
-      <w:proofErr w:type="spellEnd"/>
-      <w:r>
-        <w:rPr>
-          <w:sz w:val="28"/>
-          <w:szCs w:val="28"/>
-        </w:rPr>
-        <w:t xml:space="preserve"> может быть числом, точкой в </w:t>
-      </w:r>
-      <w:r>
-        <w:rPr>
-          <w:i/>
-          <w:sz w:val="28"/>
-          <w:szCs w:val="28"/>
-          <w:lang w:val="en-US"/>
-        </w:rPr>
-        <w:t>n</w:t>
-      </w:r>
-      <w:r>
-        <w:rPr>
-          <w:sz w:val="28"/>
-          <w:szCs w:val="28"/>
-        </w:rPr>
-        <w:t>-мерном пр</w:t>
-      </w:r>
-      <w:r>
-        <w:rPr>
-          <w:sz w:val="28"/>
-          <w:szCs w:val="28"/>
-        </w:rPr>
-        <w:t>о</w:t>
-      </w:r>
-      <w:r>
-        <w:rPr>
-          <w:sz w:val="28"/>
-          <w:szCs w:val="28"/>
-        </w:rPr>
-        <w:t>странстве или качественным признаком).</w:t>
-      </w:r>
-      <w:r>
-        <w:rPr>
-          <w:sz w:val="28"/>
-          <w:szCs w:val="28"/>
-        </w:rPr>
-        <w:t xml:space="preserve"> </w:t>
-      </w:r>
+        <w:t xml:space="preserve"> пошаговых упра</w:t>
+      </w:r>
+      <w:r>
+        <w:rPr>
+          <w:sz w:val="28"/>
+          <w:szCs w:val="28"/>
+        </w:rPr>
+        <w:t>в</w:t>
+      </w:r>
+      <w:r>
+        <w:rPr>
+          <w:sz w:val="28"/>
+          <w:szCs w:val="28"/>
+        </w:rPr>
+        <w:t>ленческих решений.</w:t>
+      </w:r>
+      <w:proofErr w:type="gramEnd"/>
     </w:p>
     <w:p>
       <w:pPr>
@@ -7509,7 +7553,224 @@
           <w:sz w:val="28"/>
           <w:szCs w:val="28"/>
         </w:rPr>
-        <w:lastRenderedPageBreak/>
+        <w:t xml:space="preserve">Обозначим через </w:t>
+      </w:r>
+      <w:proofErr w:type="spellStart"/>
+      <w:r>
+        <w:rPr>
+          <w:i/>
+          <w:sz w:val="28"/>
+          <w:szCs w:val="28"/>
+          <w:lang w:val="en-US"/>
+        </w:rPr>
+        <w:t>X</w:t>
+      </w:r>
+      <w:r>
+        <w:rPr>
+          <w:i/>
+          <w:sz w:val="28"/>
+          <w:szCs w:val="28"/>
+          <w:vertAlign w:val="subscript"/>
+          <w:lang w:val="en-US"/>
+        </w:rPr>
+        <w:t>k</w:t>
+      </w:r>
+      <w:proofErr w:type="spellEnd"/>
+      <w:r>
+        <w:rPr>
+          <w:sz w:val="28"/>
+          <w:szCs w:val="28"/>
+        </w:rPr>
+        <w:t xml:space="preserve"> управленческое решение на </w:t>
+      </w:r>
+      <w:r>
+        <w:rPr>
+          <w:i/>
+          <w:sz w:val="28"/>
+          <w:szCs w:val="28"/>
+          <w:lang w:val="en-US"/>
+        </w:rPr>
+        <w:t>k</w:t>
+      </w:r>
+      <w:r>
+        <w:rPr>
+          <w:sz w:val="28"/>
+          <w:szCs w:val="28"/>
+        </w:rPr>
+        <w:t>-</w:t>
+      </w:r>
+      <w:r>
+        <w:rPr>
+          <w:sz w:val="28"/>
+          <w:szCs w:val="28"/>
+        </w:rPr>
+        <w:t>м шаге (</w:t>
+      </w:r>
+      <w:r>
+        <w:rPr>
+          <w:i/>
+          <w:sz w:val="28"/>
+          <w:szCs w:val="28"/>
+          <w:lang w:val="en-US"/>
+        </w:rPr>
+        <w:t>k</w:t>
+      </w:r>
+      <w:r>
+        <w:rPr>
+          <w:sz w:val="28"/>
+          <w:szCs w:val="28"/>
+        </w:rPr>
+        <w:t xml:space="preserve">=1, 2, …, </w:t>
+      </w:r>
+      <w:r>
+        <w:rPr>
+          <w:i/>
+          <w:sz w:val="28"/>
+          <w:szCs w:val="28"/>
+          <w:lang w:val="en-US"/>
+        </w:rPr>
+        <w:t>n</w:t>
+      </w:r>
+      <w:r>
+        <w:rPr>
+          <w:sz w:val="28"/>
+          <w:szCs w:val="28"/>
+        </w:rPr>
+        <w:t>).</w:t>
+      </w:r>
+      <w:r>
+        <w:rPr>
+          <w:sz w:val="28"/>
+          <w:szCs w:val="28"/>
+        </w:rPr>
+        <w:t xml:space="preserve"> Переменные </w:t>
+      </w:r>
+      <w:proofErr w:type="spellStart"/>
+      <w:r>
+        <w:rPr>
+          <w:i/>
+          <w:sz w:val="28"/>
+          <w:szCs w:val="28"/>
+          <w:lang w:val="en-US"/>
+        </w:rPr>
+        <w:t>X</w:t>
+      </w:r>
+      <w:r>
+        <w:rPr>
+          <w:i/>
+          <w:sz w:val="28"/>
+          <w:szCs w:val="28"/>
+          <w:vertAlign w:val="subscript"/>
+          <w:lang w:val="en-US"/>
+        </w:rPr>
+        <w:t>k</w:t>
+      </w:r>
+      <w:proofErr w:type="spellEnd"/>
+      <w:r>
+        <w:rPr>
+          <w:sz w:val="28"/>
+          <w:szCs w:val="28"/>
+        </w:rPr>
+        <w:t xml:space="preserve"> удовлетворяют некоторым ограничениям и в этом смысле н</w:t>
+      </w:r>
+      <w:r>
+        <w:rPr>
+          <w:sz w:val="28"/>
+          <w:szCs w:val="28"/>
+        </w:rPr>
+        <w:t>а</w:t>
+      </w:r>
+      <w:r>
+        <w:rPr>
+          <w:sz w:val="28"/>
+          <w:szCs w:val="28"/>
+        </w:rPr>
+        <w:t>зываются допустимыми (</w:t>
+      </w:r>
+      <w:proofErr w:type="spellStart"/>
+      <w:r>
+        <w:rPr>
+          <w:i/>
+          <w:sz w:val="28"/>
+          <w:szCs w:val="28"/>
+          <w:lang w:val="en-US"/>
+        </w:rPr>
+        <w:t>X</w:t>
+      </w:r>
+      <w:r>
+        <w:rPr>
+          <w:i/>
+          <w:sz w:val="28"/>
+          <w:szCs w:val="28"/>
+          <w:vertAlign w:val="subscript"/>
+          <w:lang w:val="en-US"/>
+        </w:rPr>
+        <w:t>k</w:t>
+      </w:r>
+      <w:proofErr w:type="spellEnd"/>
+      <w:r>
+        <w:rPr>
+          <w:sz w:val="28"/>
+          <w:szCs w:val="28"/>
+        </w:rPr>
+        <w:t xml:space="preserve"> может быть числом, точкой в </w:t>
+      </w:r>
+      <w:r>
+        <w:rPr>
+          <w:i/>
+          <w:sz w:val="28"/>
+          <w:szCs w:val="28"/>
+          <w:lang w:val="en-US"/>
+        </w:rPr>
+        <w:t>n</w:t>
+      </w:r>
+      <w:r>
+        <w:rPr>
+          <w:sz w:val="28"/>
+          <w:szCs w:val="28"/>
+        </w:rPr>
+        <w:t>-мерном пр</w:t>
+      </w:r>
+      <w:r>
+        <w:rPr>
+          <w:sz w:val="28"/>
+          <w:szCs w:val="28"/>
+        </w:rPr>
+        <w:t>о</w:t>
+      </w:r>
+      <w:r>
+        <w:rPr>
+          <w:sz w:val="28"/>
+          <w:szCs w:val="28"/>
+        </w:rPr>
+        <w:t>странстве или качественным признаком).</w:t>
+      </w:r>
+      <w:r>
+        <w:rPr>
+          <w:sz w:val="28"/>
+          <w:szCs w:val="28"/>
+        </w:rPr>
+        <w:t xml:space="preserve"> </w:t>
+      </w:r>
+    </w:p>
+    <w:p>
+      <w:pPr>
+        <w:tabs>
+          <w:tab w:val="left" w:pos="2906"/>
+        </w:tabs>
+        <w:spacing w:line="360" w:lineRule="auto"/>
+        <w:ind w:firstLine="709"/>
+        <w:jc w:val="both"/>
+        <w:rPr>
+          <w:sz w:val="28"/>
+          <w:szCs w:val="28"/>
+        </w:rPr>
+      </w:pPr>
+      <w:r>
+        <w:rPr>
+          <w:sz w:val="28"/>
+          <w:szCs w:val="28"/>
+        </w:rPr>
         <w:t xml:space="preserve">Пусть </w:t>
       </w:r>
       <w:r>
@@ -8052,7 +8313,7 @@
           <v:shape id="_x0000_i1025" type="#_x0000_t75" style="width:150.95pt;height:17.35pt" o:ole="">
             <v:imagedata r:id="rId8" o:title=""/>
           </v:shape>
-          <o:OLEObject Type="Embed" ProgID="Equation.3" ShapeID="_x0000_i1025" DrawAspect="Content" ObjectID="_1493572204" r:id="rId9"/>
+          <o:OLEObject Type="Embed" ProgID="Equation.3" ShapeID="_x0000_i1025" DrawAspect="Content" ObjectID="_1493587568" r:id="rId9"/>
         </w:object>
       </w:r>
       <w:r>
@@ -9054,7 +9315,7 @@
           <v:shape id="_x0000_i1026" type="#_x0000_t75" style="width:152.65pt;height:17.35pt" o:ole="">
             <v:imagedata r:id="rId10" o:title=""/>
           </v:shape>
-          <o:OLEObject Type="Embed" ProgID="Equation.3" ShapeID="_x0000_i1026" DrawAspect="Content" ObjectID="_1493572205" r:id="rId11"/>
+          <o:OLEObject Type="Embed" ProgID="Equation.3" ShapeID="_x0000_i1026" DrawAspect="Content" ObjectID="_1493587569" r:id="rId11"/>
         </w:object>
       </w:r>
       <w:r>
@@ -9153,6 +9414,7 @@
           <w:sz w:val="28"/>
           <w:szCs w:val="28"/>
         </w:rPr>
+        <w:lastRenderedPageBreak/>
         <w:tab/>
       </w:r>
       <w:r>
@@ -9179,7 +9441,7 @@
           <v:shape id="_x0000_i1027" type="#_x0000_t75" style="width:96.3pt;height:34.7pt" o:ole="">
             <v:imagedata r:id="rId12" o:title=""/>
           </v:shape>
-          <o:OLEObject Type="Embed" ProgID="Equation.3" ShapeID="_x0000_i1027" DrawAspect="Content" ObjectID="_1493572206" r:id="rId13"/>
+          <o:OLEObject Type="Embed" ProgID="Equation.3" ShapeID="_x0000_i1027" DrawAspect="Content" ObjectID="_1493587570" r:id="rId13"/>
         </w:object>
       </w:r>
       <w:r>
@@ -9291,7 +9553,7 @@
           <v:shape id="_x0000_i1028" type="#_x0000_t75" style="width:66.8pt;height:17.35pt" o:ole="">
             <v:imagedata r:id="rId14" o:title=""/>
           </v:shape>
-          <o:OLEObject Type="Embed" ProgID="Equation.3" ShapeID="_x0000_i1028" DrawAspect="Content" ObjectID="_1493572207" r:id="rId15"/>
+          <o:OLEObject Type="Embed" ProgID="Equation.3" ShapeID="_x0000_i1028" DrawAspect="Content" ObjectID="_1493587571" r:id="rId15"/>
         </w:object>
       </w:r>
       <w:r>
@@ -9505,7 +9767,6 @@
           <w:sz w:val="28"/>
           <w:szCs w:val="28"/>
         </w:rPr>
-        <w:lastRenderedPageBreak/>
         <w:t>З</w:t>
       </w:r>
       <w:r>
@@ -9903,20 +10164,6 @@
         </w:rPr>
         <w:t xml:space="preserve">  – от конечного числа параметров.</w:t>
       </w:r>
-    </w:p>
-    <w:p>
-      <w:pPr>
-        <w:tabs>
-          <w:tab w:val="left" w:pos="2906"/>
-        </w:tabs>
-        <w:spacing w:line="360" w:lineRule="auto"/>
-        <w:ind w:firstLine="709"/>
-        <w:jc w:val="both"/>
-        <w:rPr>
-          <w:sz w:val="28"/>
-          <w:szCs w:val="28"/>
-        </w:rPr>
-      </w:pPr>
     </w:p>
     <w:p>
       <w:pPr>
@@ -10141,6 +10388,7 @@
           <w:sz w:val="28"/>
           <w:szCs w:val="28"/>
         </w:rPr>
+        <w:lastRenderedPageBreak/>
         <w:t>Р.Э. Беллманом были сформулированы и условия, при которых при</w:t>
       </w:r>
       <w:r>
@@ -10268,7 +10516,6 @@
           <w:sz w:val="28"/>
           <w:szCs w:val="28"/>
         </w:rPr>
-        <w:lastRenderedPageBreak/>
         <w:t>темы</w:t>
       </w:r>
       <w:r>
@@ -11082,7 +11329,7 @@
           <v:shape id="_x0000_i1029" type="#_x0000_t75" style="width:48.6pt;height:22.55pt" o:ole="">
             <v:imagedata r:id="rId16" o:title=""/>
           </v:shape>
-          <o:OLEObject Type="Embed" ProgID="Equation.3" ShapeID="_x0000_i1029" DrawAspect="Content" ObjectID="_1493572208" r:id="rId17"/>
+          <o:OLEObject Type="Embed" ProgID="Equation.3" ShapeID="_x0000_i1029" DrawAspect="Content" ObjectID="_1493587572" r:id="rId17"/>
         </w:object>
       </w:r>
       <w:r>
@@ -11220,7 +11467,7 @@
           <v:shape id="_x0000_i1030" type="#_x0000_t75" style="width:48.6pt;height:22.55pt" o:ole="">
             <v:imagedata r:id="rId16" o:title=""/>
           </v:shape>
-          <o:OLEObject Type="Embed" ProgID="Equation.3" ShapeID="_x0000_i1030" DrawAspect="Content" ObjectID="_1493572209" r:id="rId18"/>
+          <o:OLEObject Type="Embed" ProgID="Equation.3" ShapeID="_x0000_i1030" DrawAspect="Content" ObjectID="_1493587573" r:id="rId18"/>
         </w:object>
       </w:r>
       <w:r>
@@ -11321,7 +11568,7 @@
           <v:shape id="_x0000_i1031" type="#_x0000_t75" style="width:169.15pt;height:29.5pt" o:ole="">
             <v:imagedata r:id="rId19" o:title=""/>
           </v:shape>
-          <o:OLEObject Type="Embed" ProgID="Equation.3" ShapeID="_x0000_i1031" DrawAspect="Content" ObjectID="_1493572210" r:id="rId20"/>
+          <o:OLEObject Type="Embed" ProgID="Equation.3" ShapeID="_x0000_i1031" DrawAspect="Content" ObjectID="_1493587574" r:id="rId20"/>
         </w:object>
       </w:r>
       <w:r>
@@ -11435,6 +11682,7 @@
           <w:sz w:val="28"/>
           <w:szCs w:val="28"/>
         </w:rPr>
+        <w:lastRenderedPageBreak/>
         <w:t xml:space="preserve">Решение </w:t>
       </w:r>
       <w:proofErr w:type="spellStart"/>
@@ -11475,7 +11723,7 @@
           <v:shape id="_x0000_i1032" type="#_x0000_t75" style="width:48.6pt;height:22.55pt" o:ole="">
             <v:imagedata r:id="rId16" o:title=""/>
           </v:shape>
-          <o:OLEObject Type="Embed" ProgID="Equation.3" ShapeID="_x0000_i1032" DrawAspect="Content" ObjectID="_1493572211" r:id="rId21"/>
+          <o:OLEObject Type="Embed" ProgID="Equation.3" ShapeID="_x0000_i1032" DrawAspect="Content" ObjectID="_1493587575" r:id="rId21"/>
         </w:object>
       </w:r>
       <w:r>
@@ -11580,7 +11828,7 @@
           <v:shape id="_x0000_i1033" type="#_x0000_t75" style="width:49.45pt;height:22.55pt" o:ole="">
             <v:imagedata r:id="rId22" o:title=""/>
           </v:shape>
-          <o:OLEObject Type="Embed" ProgID="Equation.3" ShapeID="_x0000_i1033" DrawAspect="Content" ObjectID="_1493572212" r:id="rId23"/>
+          <o:OLEObject Type="Embed" ProgID="Equation.3" ShapeID="_x0000_i1033" DrawAspect="Content" ObjectID="_1493587576" r:id="rId23"/>
         </w:object>
       </w:r>
       <w:r>
@@ -11672,7 +11920,7 @@
           <v:shape id="_x0000_i1034" type="#_x0000_t75" style="width:48.6pt;height:22.55pt" o:ole="">
             <v:imagedata r:id="rId16" o:title=""/>
           </v:shape>
-          <o:OLEObject Type="Embed" ProgID="Equation.3" ShapeID="_x0000_i1034" DrawAspect="Content" ObjectID="_1493572213" r:id="rId24"/>
+          <o:OLEObject Type="Embed" ProgID="Equation.3" ShapeID="_x0000_i1034" DrawAspect="Content" ObjectID="_1493587577" r:id="rId24"/>
         </w:object>
       </w:r>
       <w:r>
@@ -11692,7 +11940,7 @@
           <v:shape id="_x0000_i1035" type="#_x0000_t75" style="width:49.45pt;height:22.55pt" o:ole="">
             <v:imagedata r:id="rId22" o:title=""/>
           </v:shape>
-          <o:OLEObject Type="Embed" ProgID="Equation.3" ShapeID="_x0000_i1035" DrawAspect="Content" ObjectID="_1493572214" r:id="rId25"/>
+          <o:OLEObject Type="Embed" ProgID="Equation.3" ShapeID="_x0000_i1035" DrawAspect="Content" ObjectID="_1493587578" r:id="rId25"/>
         </w:object>
       </w:r>
       <w:r>
@@ -11721,7 +11969,6 @@
           <w:sz w:val="28"/>
           <w:szCs w:val="28"/>
         </w:rPr>
-        <w:lastRenderedPageBreak/>
         <w:t xml:space="preserve">Рассмотрим </w:t>
       </w:r>
       <w:proofErr w:type="spellStart"/>
@@ -12007,7 +12254,7 @@
           <v:shape id="_x0000_i1036" type="#_x0000_t75" style="width:226.4pt;height:24.3pt" o:ole="">
             <v:imagedata r:id="rId26" o:title=""/>
           </v:shape>
-          <o:OLEObject Type="Embed" ProgID="Equation.3" ShapeID="_x0000_i1036" DrawAspect="Content" ObjectID="_1493572215" r:id="rId27"/>
+          <o:OLEObject Type="Embed" ProgID="Equation.3" ShapeID="_x0000_i1036" DrawAspect="Content" ObjectID="_1493587579" r:id="rId27"/>
         </w:object>
       </w:r>
       <w:r>
@@ -12274,7 +12521,7 @@
           <v:shape id="_x0000_i1037" type="#_x0000_t75" style="width:265.45pt;height:29.5pt" o:ole="">
             <v:imagedata r:id="rId28" o:title=""/>
           </v:shape>
-          <o:OLEObject Type="Embed" ProgID="Equation.3" ShapeID="_x0000_i1037" DrawAspect="Content" ObjectID="_1493572216" r:id="rId29"/>
+          <o:OLEObject Type="Embed" ProgID="Equation.3" ShapeID="_x0000_i1037" DrawAspect="Content" ObjectID="_1493587580" r:id="rId29"/>
         </w:object>
       </w:r>
       <w:r>
@@ -12323,7 +12570,7 @@
           <v:shape id="_x0000_i1038" type="#_x0000_t75" style="width:62.45pt;height:24.3pt" o:ole="">
             <v:imagedata r:id="rId30" o:title=""/>
           </v:shape>
-          <o:OLEObject Type="Embed" ProgID="Equation.3" ShapeID="_x0000_i1038" DrawAspect="Content" ObjectID="_1493572217" r:id="rId31"/>
+          <o:OLEObject Type="Embed" ProgID="Equation.3" ShapeID="_x0000_i1038" DrawAspect="Content" ObjectID="_1493587581" r:id="rId31"/>
         </w:object>
       </w:r>
       <w:r>
@@ -12512,7 +12759,7 @@
           <v:shape id="_x0000_i1039" type="#_x0000_t75" style="width:49.45pt;height:16.5pt" o:ole="">
             <v:imagedata r:id="rId32" o:title=""/>
           </v:shape>
-          <o:OLEObject Type="Embed" ProgID="Equation.3" ShapeID="_x0000_i1039" DrawAspect="Content" ObjectID="_1493572218" r:id="rId33"/>
+          <o:OLEObject Type="Embed" ProgID="Equation.3" ShapeID="_x0000_i1039" DrawAspect="Content" ObjectID="_1493587582" r:id="rId33"/>
         </w:object>
       </w:r>
       <w:r>
@@ -12560,7 +12807,7 @@
           <v:shape id="_x0000_i1040" type="#_x0000_t75" style="width:104.95pt;height:17.35pt" o:ole="">
             <v:imagedata r:id="rId34" o:title=""/>
           </v:shape>
-          <o:OLEObject Type="Embed" ProgID="Equation.3" ShapeID="_x0000_i1040" DrawAspect="Content" ObjectID="_1493572219" r:id="rId35"/>
+          <o:OLEObject Type="Embed" ProgID="Equation.3" ShapeID="_x0000_i1040" DrawAspect="Content" ObjectID="_1493587583" r:id="rId35"/>
         </w:object>
       </w:r>
       <w:r>
@@ -12752,7 +12999,7 @@
           <v:shape id="_x0000_i1041" type="#_x0000_t75" style="width:59pt;height:22.55pt" o:ole="">
             <v:imagedata r:id="rId36" o:title=""/>
           </v:shape>
-          <o:OLEObject Type="Embed" ProgID="Equation.3" ShapeID="_x0000_i1041" DrawAspect="Content" ObjectID="_1493572220" r:id="rId37"/>
+          <o:OLEObject Type="Embed" ProgID="Equation.3" ShapeID="_x0000_i1041" DrawAspect="Content" ObjectID="_1493587584" r:id="rId37"/>
         </w:object>
       </w:r>
       <w:r>
@@ -12992,6 +13239,7 @@
           <w:sz w:val="28"/>
           <w:szCs w:val="28"/>
         </w:rPr>
+        <w:lastRenderedPageBreak/>
         <w:tab/>
       </w:r>
       <w:r>
@@ -13011,7 +13259,7 @@
           <v:shape id="_x0000_i1042" type="#_x0000_t75" style="width:330.5pt;height:32.95pt" o:ole="">
             <v:imagedata r:id="rId38" o:title=""/>
           </v:shape>
-          <o:OLEObject Type="Embed" ProgID="Equation.3" ShapeID="_x0000_i1042" DrawAspect="Content" ObjectID="_1493572221" r:id="rId39"/>
+          <o:OLEObject Type="Embed" ProgID="Equation.3" ShapeID="_x0000_i1042" DrawAspect="Content" ObjectID="_1493587585" r:id="rId39"/>
         </w:object>
       </w:r>
       <w:r>
@@ -13183,7 +13431,7 @@
           <v:shape id="_x0000_i1043" type="#_x0000_t75" style="width:49.45pt;height:22.55pt" o:ole="">
             <v:imagedata r:id="rId40" o:title=""/>
           </v:shape>
-          <o:OLEObject Type="Embed" ProgID="Equation.3" ShapeID="_x0000_i1043" DrawAspect="Content" ObjectID="_1493572222" r:id="rId41"/>
+          <o:OLEObject Type="Embed" ProgID="Equation.3" ShapeID="_x0000_i1043" DrawAspect="Content" ObjectID="_1493587586" r:id="rId41"/>
         </w:object>
       </w:r>
       <w:r>
@@ -13265,7 +13513,6 @@
           <w:sz w:val="28"/>
           <w:szCs w:val="28"/>
         </w:rPr>
-        <w:lastRenderedPageBreak/>
         <w:t>Уравнения (1.5) и (1.9</w:t>
       </w:r>
       <w:r>
@@ -13334,7 +13581,7 @@
           <v:shape id="_x0000_i1044" type="#_x0000_t75" style="width:52.05pt;height:24.3pt" o:ole="">
             <v:imagedata r:id="rId42" o:title=""/>
           </v:shape>
-          <o:OLEObject Type="Embed" ProgID="Equation.3" ShapeID="_x0000_i1044" DrawAspect="Content" ObjectID="_1493572223" r:id="rId43"/>
+          <o:OLEObject Type="Embed" ProgID="Equation.3" ShapeID="_x0000_i1044" DrawAspect="Content" ObjectID="_1493587587" r:id="rId43"/>
         </w:object>
       </w:r>
       <w:r>
@@ -13354,7 +13601,7 @@
           <v:shape id="_x0000_i1045" type="#_x0000_t75" style="width:62.45pt;height:24.3pt" o:ole="">
             <v:imagedata r:id="rId30" o:title=""/>
           </v:shape>
-          <o:OLEObject Type="Embed" ProgID="Equation.3" ShapeID="_x0000_i1045" DrawAspect="Content" ObjectID="_1493572224" r:id="rId44"/>
+          <o:OLEObject Type="Embed" ProgID="Equation.3" ShapeID="_x0000_i1045" DrawAspect="Content" ObjectID="_1493587588" r:id="rId44"/>
         </w:object>
       </w:r>
       <w:r>
@@ -13374,7 +13621,7 @@
           <v:shape id="_x0000_i1046" type="#_x0000_t75" style="width:42.5pt;height:22.55pt" o:ole="">
             <v:imagedata r:id="rId45" o:title=""/>
           </v:shape>
-          <o:OLEObject Type="Embed" ProgID="Equation.3" ShapeID="_x0000_i1046" DrawAspect="Content" ObjectID="_1493572225" r:id="rId46"/>
+          <o:OLEObject Type="Embed" ProgID="Equation.3" ShapeID="_x0000_i1046" DrawAspect="Content" ObjectID="_1493587589" r:id="rId46"/>
         </w:object>
       </w:r>
       <w:r>
@@ -13394,7 +13641,7 @@
           <v:shape id="_x0000_i1047" type="#_x0000_t75" style="width:42.5pt;height:24.3pt" o:ole="">
             <v:imagedata r:id="rId47" o:title=""/>
           </v:shape>
-          <o:OLEObject Type="Embed" ProgID="Equation.3" ShapeID="_x0000_i1047" DrawAspect="Content" ObjectID="_1493572226" r:id="rId48"/>
+          <o:OLEObject Type="Embed" ProgID="Equation.3" ShapeID="_x0000_i1047" DrawAspect="Content" ObjectID="_1493587590" r:id="rId48"/>
         </w:object>
       </w:r>
       <w:r>
@@ -13458,7 +13705,7 @@
           <v:shape id="_x0000_i1048" type="#_x0000_t75" style="width:55.5pt;height:24.3pt" o:ole="">
             <v:imagedata r:id="rId49" o:title=""/>
           </v:shape>
-          <o:OLEObject Type="Embed" ProgID="Equation.3" ShapeID="_x0000_i1048" DrawAspect="Content" ObjectID="_1493572227" r:id="rId50"/>
+          <o:OLEObject Type="Embed" ProgID="Equation.3" ShapeID="_x0000_i1048" DrawAspect="Content" ObjectID="_1493587591" r:id="rId50"/>
         </w:object>
       </w:r>
       <w:r>
@@ -13478,7 +13725,7 @@
           <v:shape id="_x0000_i1049" type="#_x0000_t75" style="width:64.2pt;height:24.3pt" o:ole="">
             <v:imagedata r:id="rId51" o:title=""/>
           </v:shape>
-          <o:OLEObject Type="Embed" ProgID="Equation.3" ShapeID="_x0000_i1049" DrawAspect="Content" ObjectID="_1493572228" r:id="rId52"/>
+          <o:OLEObject Type="Embed" ProgID="Equation.3" ShapeID="_x0000_i1049" DrawAspect="Content" ObjectID="_1493587592" r:id="rId52"/>
         </w:object>
       </w:r>
       <w:r>
@@ -13498,7 +13745,7 @@
           <v:shape id="_x0000_i1050" type="#_x0000_t75" style="width:44.25pt;height:22.55pt" o:ole="">
             <v:imagedata r:id="rId53" o:title=""/>
           </v:shape>
-          <o:OLEObject Type="Embed" ProgID="Equation.3" ShapeID="_x0000_i1050" DrawAspect="Content" ObjectID="_1493572229" r:id="rId54"/>
+          <o:OLEObject Type="Embed" ProgID="Equation.3" ShapeID="_x0000_i1050" DrawAspect="Content" ObjectID="_1493587593" r:id="rId54"/>
         </w:object>
       </w:r>
       <w:r>
@@ -13518,7 +13765,7 @@
           <v:shape id="_x0000_i1051" type="#_x0000_t75" style="width:47.7pt;height:24.3pt" o:ole="">
             <v:imagedata r:id="rId55" o:title=""/>
           </v:shape>
-          <o:OLEObject Type="Embed" ProgID="Equation.3" ShapeID="_x0000_i1051" DrawAspect="Content" ObjectID="_1493572230" r:id="rId56"/>
+          <o:OLEObject Type="Embed" ProgID="Equation.3" ShapeID="_x0000_i1051" DrawAspect="Content" ObjectID="_1493587594" r:id="rId56"/>
         </w:object>
       </w:r>
       <w:r>
@@ -13677,7 +13924,7 @@
           <v:shape id="_x0000_i1052" type="#_x0000_t75" style="width:369.55pt;height:40.75pt" o:ole="">
             <v:imagedata r:id="rId57" o:title=""/>
           </v:shape>
-          <o:OLEObject Type="Embed" ProgID="Equation.3" ShapeID="_x0000_i1052" DrawAspect="Content" ObjectID="_1493572231" r:id="rId58"/>
+          <o:OLEObject Type="Embed" ProgID="Equation.3" ShapeID="_x0000_i1052" DrawAspect="Content" ObjectID="_1493587595" r:id="rId58"/>
         </w:object>
       </w:r>
     </w:p>
@@ -13718,7 +13965,7 @@
           <v:shape id="_x0000_i1053" type="#_x0000_t75" style="width:131.85pt;height:24.3pt" o:ole="">
             <v:imagedata r:id="rId59" o:title=""/>
           </v:shape>
-          <o:OLEObject Type="Embed" ProgID="Equation.3" ShapeID="_x0000_i1053" DrawAspect="Content" ObjectID="_1493572232" r:id="rId60"/>
+          <o:OLEObject Type="Embed" ProgID="Equation.3" ShapeID="_x0000_i1053" DrawAspect="Content" ObjectID="_1493587596" r:id="rId60"/>
         </w:object>
       </w:r>
       <w:r>
@@ -13780,7 +14027,7 @@
           <v:shape id="_x0000_i1054" type="#_x0000_t75" style="width:149.2pt;height:29.5pt" o:ole="">
             <v:imagedata r:id="rId61" o:title=""/>
           </v:shape>
-          <o:OLEObject Type="Embed" ProgID="Equation.3" ShapeID="_x0000_i1054" DrawAspect="Content" ObjectID="_1493572233" r:id="rId62"/>
+          <o:OLEObject Type="Embed" ProgID="Equation.3" ShapeID="_x0000_i1054" DrawAspect="Content" ObjectID="_1493587597" r:id="rId62"/>
         </w:object>
       </w:r>
       <w:r>
@@ -13878,7 +14125,7 @@
           <v:shape id="_x0000_i1055" type="#_x0000_t75" style="width:326.15pt;height:32.95pt" o:ole="">
             <v:imagedata r:id="rId63" o:title=""/>
           </v:shape>
-          <o:OLEObject Type="Embed" ProgID="Equation.3" ShapeID="_x0000_i1055" DrawAspect="Content" ObjectID="_1493572234" r:id="rId64"/>
+          <o:OLEObject Type="Embed" ProgID="Equation.3" ShapeID="_x0000_i1055" DrawAspect="Content" ObjectID="_1493587598" r:id="rId64"/>
         </w:object>
       </w:r>
       <w:r>
@@ -13987,7 +14234,7 @@
           <v:shape id="_x0000_i1056" type="#_x0000_t75" style="width:332.25pt;height:47.7pt" o:ole="">
             <v:imagedata r:id="rId65" o:title=""/>
           </v:shape>
-          <o:OLEObject Type="Embed" ProgID="Equation.3" ShapeID="_x0000_i1056" DrawAspect="Content" ObjectID="_1493572235" r:id="rId66"/>
+          <o:OLEObject Type="Embed" ProgID="Equation.3" ShapeID="_x0000_i1056" DrawAspect="Content" ObjectID="_1493587599" r:id="rId66"/>
         </w:object>
       </w:r>
     </w:p>
@@ -14065,7 +14312,6 @@
           <w:sz w:val="28"/>
           <w:szCs w:val="28"/>
         </w:rPr>
-        <w:lastRenderedPageBreak/>
         <w:t xml:space="preserve">2. </w:t>
       </w:r>
       <w:r>
@@ -14227,7 +14473,7 @@
           <v:shape id="_x0000_i1057" type="#_x0000_t75" style="width:52.05pt;height:24.3pt" o:ole="">
             <v:imagedata r:id="rId67" o:title=""/>
           </v:shape>
-          <o:OLEObject Type="Embed" ProgID="Equation.3" ShapeID="_x0000_i1057" DrawAspect="Content" ObjectID="_1493572236" r:id="rId68"/>
+          <o:OLEObject Type="Embed" ProgID="Equation.3" ShapeID="_x0000_i1057" DrawAspect="Content" ObjectID="_1493587600" r:id="rId68"/>
         </w:object>
       </w:r>
       <w:r>
@@ -14301,7 +14547,7 @@
           <v:shape id="_x0000_i1058" type="#_x0000_t75" style="width:49.45pt;height:22.55pt" o:ole="">
             <v:imagedata r:id="rId69" o:title=""/>
           </v:shape>
-          <o:OLEObject Type="Embed" ProgID="Equation.3" ShapeID="_x0000_i1058" DrawAspect="Content" ObjectID="_1493572237" r:id="rId70"/>
+          <o:OLEObject Type="Embed" ProgID="Equation.3" ShapeID="_x0000_i1058" DrawAspect="Content" ObjectID="_1493587601" r:id="rId70"/>
         </w:object>
       </w:r>
       <w:r>
@@ -14321,7 +14567,7 @@
           <v:shape id="_x0000_i1059" type="#_x0000_t75" style="width:78.05pt;height:16.5pt" o:ole="">
             <v:imagedata r:id="rId71" o:title=""/>
           </v:shape>
-          <o:OLEObject Type="Embed" ProgID="Equation.3" ShapeID="_x0000_i1059" DrawAspect="Content" ObjectID="_1493572238" r:id="rId72"/>
+          <o:OLEObject Type="Embed" ProgID="Equation.3" ShapeID="_x0000_i1059" DrawAspect="Content" ObjectID="_1493587602" r:id="rId72"/>
         </w:object>
       </w:r>
       <w:r>
@@ -14413,7 +14659,7 @@
           <v:shape id="_x0000_i1060" type="#_x0000_t75" style="width:52.05pt;height:24.3pt" o:ole="">
             <v:imagedata r:id="rId67" o:title=""/>
           </v:shape>
-          <o:OLEObject Type="Embed" ProgID="Equation.3" ShapeID="_x0000_i1060" DrawAspect="Content" ObjectID="_1493572239" r:id="rId73"/>
+          <o:OLEObject Type="Embed" ProgID="Equation.3" ShapeID="_x0000_i1060" DrawAspect="Content" ObjectID="_1493587603" r:id="rId73"/>
         </w:object>
       </w:r>
       <w:r>
@@ -14441,7 +14687,7 @@
           <v:shape id="_x0000_i1061" type="#_x0000_t75" style="width:49.45pt;height:22.55pt" o:ole="">
             <v:imagedata r:id="rId69" o:title=""/>
           </v:shape>
-          <o:OLEObject Type="Embed" ProgID="Equation.3" ShapeID="_x0000_i1061" DrawAspect="Content" ObjectID="_1493572240" r:id="rId74"/>
+          <o:OLEObject Type="Embed" ProgID="Equation.3" ShapeID="_x0000_i1061" DrawAspect="Content" ObjectID="_1493587604" r:id="rId74"/>
         </w:object>
       </w:r>
       <w:r>
@@ -14489,7 +14735,7 @@
           <v:shape id="_x0000_i1062" type="#_x0000_t75" style="width:19.95pt;height:24.3pt" o:ole="">
             <v:imagedata r:id="rId75" o:title=""/>
           </v:shape>
-          <o:OLEObject Type="Embed" ProgID="Equation.3" ShapeID="_x0000_i1062" DrawAspect="Content" ObjectID="_1493572241" r:id="rId76"/>
+          <o:OLEObject Type="Embed" ProgID="Equation.3" ShapeID="_x0000_i1062" DrawAspect="Content" ObjectID="_1493587605" r:id="rId76"/>
         </w:object>
       </w:r>
       <w:r>
@@ -14523,7 +14769,7 @@
           <v:shape id="_x0000_i1063" type="#_x0000_t75" style="width:20.8pt;height:24.3pt" o:ole="">
             <v:imagedata r:id="rId77" o:title=""/>
           </v:shape>
-          <o:OLEObject Type="Embed" ProgID="Equation.3" ShapeID="_x0000_i1063" DrawAspect="Content" ObjectID="_1493572242" r:id="rId78"/>
+          <o:OLEObject Type="Embed" ProgID="Equation.3" ShapeID="_x0000_i1063" DrawAspect="Content" ObjectID="_1493587606" r:id="rId78"/>
         </w:object>
       </w:r>
       <w:r>
@@ -14798,7 +15044,7 @@
           <v:shape id="_x0000_i1064" type="#_x0000_t75" style="width:34.7pt;height:19.95pt" o:ole="">
             <v:imagedata r:id="rId79" o:title=""/>
           </v:shape>
-          <o:OLEObject Type="Embed" ProgID="Equation.3" ShapeID="_x0000_i1064" DrawAspect="Content" ObjectID="_1493572243" r:id="rId80"/>
+          <o:OLEObject Type="Embed" ProgID="Equation.3" ShapeID="_x0000_i1064" DrawAspect="Content" ObjectID="_1493587607" r:id="rId80"/>
         </w:object>
       </w:r>
       <w:r>
@@ -14818,7 +15064,7 @@
           <v:shape id="_x0000_i1065" type="#_x0000_t75" style="width:47.7pt;height:34.7pt" o:ole="">
             <v:imagedata r:id="rId81" o:title=""/>
           </v:shape>
-          <o:OLEObject Type="Embed" ProgID="Equation.3" ShapeID="_x0000_i1065" DrawAspect="Content" ObjectID="_1493572244" r:id="rId82"/>
+          <o:OLEObject Type="Embed" ProgID="Equation.3" ShapeID="_x0000_i1065" DrawAspect="Content" ObjectID="_1493587608" r:id="rId82"/>
         </w:object>
       </w:r>
       <w:r>
@@ -14931,6 +15177,7 @@
           <w:sz w:val="28"/>
           <w:szCs w:val="28"/>
         </w:rPr>
+        <w:lastRenderedPageBreak/>
         <w:t>ваемый период</w:t>
       </w:r>
       <w:r>
@@ -15181,7 +15428,7 @@
           <v:shape id="_x0000_i1066" type="#_x0000_t75" style="width:36.45pt;height:19.95pt" o:ole="">
             <v:imagedata r:id="rId83" o:title=""/>
           </v:shape>
-          <o:OLEObject Type="Embed" ProgID="Equation.3" ShapeID="_x0000_i1066" DrawAspect="Content" ObjectID="_1493572245" r:id="rId84"/>
+          <o:OLEObject Type="Embed" ProgID="Equation.3" ShapeID="_x0000_i1066" DrawAspect="Content" ObjectID="_1493587609" r:id="rId84"/>
         </w:object>
       </w:r>
       <w:r>
@@ -15203,7 +15450,6 @@
           <w:sz w:val="28"/>
           <w:szCs w:val="28"/>
         </w:rPr>
-        <w:lastRenderedPageBreak/>
         <w:t xml:space="preserve">стояния, т.е. количество </w:t>
       </w:r>
       <w:r>
@@ -15390,7 +15636,7 @@
           <v:shape id="_x0000_i1067" type="#_x0000_t75" style="width:114.5pt;height:20.8pt" o:ole="">
             <v:imagedata r:id="rId85" o:title=""/>
           </v:shape>
-          <o:OLEObject Type="Embed" ProgID="Equation.3" ShapeID="_x0000_i1067" DrawAspect="Content" ObjectID="_1493572246" r:id="rId86"/>
+          <o:OLEObject Type="Embed" ProgID="Equation.3" ShapeID="_x0000_i1067" DrawAspect="Content" ObjectID="_1493587610" r:id="rId86"/>
         </w:object>
       </w:r>
       <w:r>
@@ -15481,7 +15727,7 @@
           <v:shape id="_x0000_i1068" type="#_x0000_t75" style="width:89.35pt;height:20.8pt" o:ole="">
             <v:imagedata r:id="rId87" o:title=""/>
           </v:shape>
-          <o:OLEObject Type="Embed" ProgID="Equation.3" ShapeID="_x0000_i1068" DrawAspect="Content" ObjectID="_1493572247" r:id="rId88"/>
+          <o:OLEObject Type="Embed" ProgID="Equation.3" ShapeID="_x0000_i1068" DrawAspect="Content" ObjectID="_1493587611" r:id="rId88"/>
         </w:object>
       </w:r>
       <w:r>
@@ -15649,7 +15895,7 @@
           <v:shape id="_x0000_i1069" type="#_x0000_t75" style="width:59pt;height:17.35pt" o:ole="">
             <v:imagedata r:id="rId89" o:title=""/>
           </v:shape>
-          <o:OLEObject Type="Embed" ProgID="Equation.3" ShapeID="_x0000_i1069" DrawAspect="Content" ObjectID="_1493572248" r:id="rId90"/>
+          <o:OLEObject Type="Embed" ProgID="Equation.3" ShapeID="_x0000_i1069" DrawAspect="Content" ObjectID="_1493587612" r:id="rId90"/>
         </w:object>
       </w:r>
       <w:r>
@@ -15764,7 +16010,7 @@
           <v:shape id="_x0000_i1070" type="#_x0000_t75" style="width:59.85pt;height:17.35pt" o:ole="">
             <v:imagedata r:id="rId91" o:title=""/>
           </v:shape>
-          <o:OLEObject Type="Embed" ProgID="Equation.3" ShapeID="_x0000_i1070" DrawAspect="Content" ObjectID="_1493572249" r:id="rId92"/>
+          <o:OLEObject Type="Embed" ProgID="Equation.3" ShapeID="_x0000_i1070" DrawAspect="Content" ObjectID="_1493587613" r:id="rId92"/>
         </w:object>
       </w:r>
       <w:r>
@@ -15853,7 +16099,7 @@
           <v:shape id="_x0000_i1071" type="#_x0000_t75" style="width:281.95pt;height:89.35pt" o:ole="">
             <v:imagedata r:id="rId93" o:title=""/>
           </v:shape>
-          <o:OLEObject Type="Embed" ProgID="Equation.3" ShapeID="_x0000_i1071" DrawAspect="Content" ObjectID="_1493572250" r:id="rId94"/>
+          <o:OLEObject Type="Embed" ProgID="Equation.3" ShapeID="_x0000_i1071" DrawAspect="Content" ObjectID="_1493587614" r:id="rId94"/>
         </w:object>
       </w:r>
       <w:r>
@@ -15962,10 +16208,10 @@
           <w:szCs w:val="28"/>
         </w:rPr>
         <w:object w:dxaOrig="2040" w:dyaOrig="380">
-          <v:shape id="_x0000_i1072" type="#_x0000_t75" style="width:101.5pt;height:19.95pt" o:ole="">
+          <v:shape id="_x0000_i1189" type="#_x0000_t75" style="width:101.5pt;height:19.95pt" o:ole="">
             <v:imagedata r:id="rId95" o:title=""/>
           </v:shape>
-          <o:OLEObject Type="Embed" ProgID="Equation.3" ShapeID="_x0000_i1072" DrawAspect="Content" ObjectID="_1493572251" r:id="rId96"/>
+          <o:OLEObject Type="Embed" ProgID="Equation.3" ShapeID="_x0000_i1189" DrawAspect="Content" ObjectID="_1493587615" r:id="rId96"/>
         </w:object>
       </w:r>
       <w:r>
@@ -16003,10 +16249,10 @@
           <w:szCs w:val="28"/>
         </w:rPr>
         <w:object w:dxaOrig="9120" w:dyaOrig="380">
-          <v:shape id="_x0000_i1073" type="#_x0000_t75" style="width:469.3pt;height:19.95pt" o:ole="">
+          <v:shape id="_x0000_i1190" type="#_x0000_t75" style="width:469.3pt;height:19.95pt" o:ole="">
             <v:imagedata r:id="rId97" o:title=""/>
           </v:shape>
-          <o:OLEObject Type="Embed" ProgID="Equation.3" ShapeID="_x0000_i1073" DrawAspect="Content" ObjectID="_1493572252" r:id="rId98"/>
+          <o:OLEObject Type="Embed" ProgID="Equation.3" ShapeID="_x0000_i1190" DrawAspect="Content" ObjectID="_1493587616" r:id="rId98"/>
         </w:object>
       </w:r>
     </w:p>
@@ -16017,6 +16263,7 @@
       </w:pPr>
       <w:bookmarkStart w:id="17" w:name="_Toc414947408"/>
       <w:r>
+        <w:lastRenderedPageBreak/>
         <w:t>1</w:t>
       </w:r>
       <w:r>
@@ -16127,7 +16374,6 @@
           <w:sz w:val="28"/>
           <w:szCs w:val="28"/>
         </w:rPr>
-        <w:lastRenderedPageBreak/>
         <w:t>ченные средства направляются на покрытие части стоимости нового обор</w:t>
       </w:r>
       <w:r>
@@ -16986,10 +17232,10 @@
           <w:szCs w:val="28"/>
         </w:rPr>
         <w:object w:dxaOrig="260" w:dyaOrig="360">
-          <v:shape id="_x0000_i1074" type="#_x0000_t75" style="width:13pt;height:17.35pt" o:ole="">
+          <v:shape id="_x0000_i1072" type="#_x0000_t75" style="width:13pt;height:17.35pt" o:ole="">
             <v:imagedata r:id="rId99" o:title=""/>
           </v:shape>
-          <o:OLEObject Type="Embed" ProgID="Equation.3" ShapeID="_x0000_i1074" DrawAspect="Content" ObjectID="_1493572253" r:id="rId100"/>
+          <o:OLEObject Type="Embed" ProgID="Equation.3" ShapeID="_x0000_i1072" DrawAspect="Content" ObjectID="_1493587617" r:id="rId100"/>
         </w:object>
       </w:r>
       <w:r>
@@ -17081,10 +17327,10 @@
           <w:szCs w:val="28"/>
         </w:rPr>
         <w:object w:dxaOrig="620" w:dyaOrig="360">
-          <v:shape id="_x0000_i1075" type="#_x0000_t75" style="width:30.35pt;height:17.35pt" o:ole="">
+          <v:shape id="_x0000_i1073" type="#_x0000_t75" style="width:30.35pt;height:17.35pt" o:ole="">
             <v:imagedata r:id="rId101" o:title=""/>
           </v:shape>
-          <o:OLEObject Type="Embed" ProgID="Equation.3" ShapeID="_x0000_i1075" DrawAspect="Content" ObjectID="_1493572254" r:id="rId102"/>
+          <o:OLEObject Type="Embed" ProgID="Equation.3" ShapeID="_x0000_i1073" DrawAspect="Content" ObjectID="_1493587618" r:id="rId102"/>
         </w:object>
       </w:r>
       <w:r>
@@ -17114,6 +17360,7 @@
           <w:sz w:val="28"/>
           <w:szCs w:val="28"/>
         </w:rPr>
+        <w:lastRenderedPageBreak/>
         <w:t>ние системы)</w:t>
       </w:r>
       <w:r>
@@ -17144,10 +17391,10 @@
           <w:szCs w:val="28"/>
         </w:rPr>
         <w:object w:dxaOrig="260" w:dyaOrig="360">
-          <v:shape id="_x0000_i1076" type="#_x0000_t75" style="width:13pt;height:17.35pt" o:ole="">
+          <v:shape id="_x0000_i1074" type="#_x0000_t75" style="width:13pt;height:17.35pt" o:ole="">
             <v:imagedata r:id="rId103" o:title=""/>
           </v:shape>
-          <o:OLEObject Type="Embed" ProgID="Equation.3" ShapeID="_x0000_i1076" DrawAspect="Content" ObjectID="_1493572255" r:id="rId104"/>
+          <o:OLEObject Type="Embed" ProgID="Equation.3" ShapeID="_x0000_i1074" DrawAspect="Content" ObjectID="_1493587619" r:id="rId104"/>
         </w:object>
       </w:r>
       <w:r>
@@ -17178,10 +17425,10 @@
           <w:szCs w:val="28"/>
         </w:rPr>
         <w:object w:dxaOrig="880" w:dyaOrig="360">
-          <v:shape id="_x0000_i1077" type="#_x0000_t75" style="width:44.25pt;height:17.35pt" o:ole="">
+          <v:shape id="_x0000_i1075" type="#_x0000_t75" style="width:44.25pt;height:17.35pt" o:ole="">
             <v:imagedata r:id="rId105" o:title=""/>
           </v:shape>
-          <o:OLEObject Type="Embed" ProgID="Equation.3" ShapeID="_x0000_i1077" DrawAspect="Content" ObjectID="_1493572256" r:id="rId106"/>
+          <o:OLEObject Type="Embed" ProgID="Equation.3" ShapeID="_x0000_i1075" DrawAspect="Content" ObjectID="_1493587620" r:id="rId106"/>
         </w:object>
       </w:r>
       <w:r>
@@ -17288,10 +17535,10 @@
           <w:szCs w:val="28"/>
         </w:rPr>
         <w:object w:dxaOrig="859" w:dyaOrig="360">
-          <v:shape id="_x0000_i1078" type="#_x0000_t75" style="width:42.5pt;height:17.35pt" o:ole="">
+          <v:shape id="_x0000_i1076" type="#_x0000_t75" style="width:42.5pt;height:17.35pt" o:ole="">
             <v:imagedata r:id="rId107" o:title=""/>
           </v:shape>
-          <o:OLEObject Type="Embed" ProgID="Equation.3" ShapeID="_x0000_i1078" DrawAspect="Content" ObjectID="_1493572257" r:id="rId108"/>
+          <o:OLEObject Type="Embed" ProgID="Equation.3" ShapeID="_x0000_i1076" DrawAspect="Content" ObjectID="_1493587621" r:id="rId108"/>
         </w:object>
       </w:r>
       <w:r>
@@ -17343,10 +17590,10 @@
           <w:szCs w:val="28"/>
         </w:rPr>
         <w:object w:dxaOrig="2540" w:dyaOrig="360">
-          <v:shape id="_x0000_i1079" type="#_x0000_t75" style="width:125.8pt;height:17.35pt" o:ole="">
+          <v:shape id="_x0000_i1077" type="#_x0000_t75" style="width:125.8pt;height:17.35pt" o:ole="">
             <v:imagedata r:id="rId109" o:title=""/>
           </v:shape>
-          <o:OLEObject Type="Embed" ProgID="Equation.3" ShapeID="_x0000_i1079" DrawAspect="Content" ObjectID="_1493572258" r:id="rId110"/>
+          <o:OLEObject Type="Embed" ProgID="Equation.3" ShapeID="_x0000_i1077" DrawAspect="Content" ObjectID="_1493587622" r:id="rId110"/>
         </w:object>
       </w:r>
       <w:r>
@@ -17559,7 +17806,6 @@
           <w:sz w:val="28"/>
           <w:szCs w:val="28"/>
         </w:rPr>
-        <w:lastRenderedPageBreak/>
         <w:tab/>
       </w:r>
       <w:r>
@@ -17569,10 +17815,10 @@
           <w:szCs w:val="28"/>
         </w:rPr>
         <w:object w:dxaOrig="5060" w:dyaOrig="1480">
-          <v:shape id="_x0000_i1080" type="#_x0000_t75" style="width:252.45pt;height:73.75pt" o:ole="">
+          <v:shape id="_x0000_i1078" type="#_x0000_t75" style="width:252.45pt;height:73.75pt" o:ole="">
             <v:imagedata r:id="rId111" o:title=""/>
           </v:shape>
-          <o:OLEObject Type="Embed" ProgID="Equation.3" ShapeID="_x0000_i1080" DrawAspect="Content" ObjectID="_1493572259" r:id="rId112"/>
+          <o:OLEObject Type="Embed" ProgID="Equation.3" ShapeID="_x0000_i1078" DrawAspect="Content" ObjectID="_1493587623" r:id="rId112"/>
         </w:object>
       </w:r>
       <w:r>
@@ -17688,10 +17934,10 @@
           <w:szCs w:val="28"/>
         </w:rPr>
         <w:object w:dxaOrig="7119" w:dyaOrig="2600">
-          <v:shape id="_x0000_i1081" type="#_x0000_t75" style="width:354.8pt;height:129.25pt" o:ole="">
+          <v:shape id="_x0000_i1079" type="#_x0000_t75" style="width:354.8pt;height:129.25pt" o:ole="">
             <v:imagedata r:id="rId113" o:title=""/>
           </v:shape>
-          <o:OLEObject Type="Embed" ProgID="Equation.3" ShapeID="_x0000_i1081" DrawAspect="Content" ObjectID="_1493572260" r:id="rId114"/>
+          <o:OLEObject Type="Embed" ProgID="Equation.3" ShapeID="_x0000_i1079" DrawAspect="Content" ObjectID="_1493587624" r:id="rId114"/>
         </w:object>
       </w:r>
       <w:r>
@@ -17786,10 +18032,10 @@
           <w:szCs w:val="28"/>
         </w:rPr>
         <w:object w:dxaOrig="8919" w:dyaOrig="2600">
-          <v:shape id="_x0000_i1082" type="#_x0000_t75" style="width:430.25pt;height:124.9pt" o:ole="">
+          <v:shape id="_x0000_i1080" type="#_x0000_t75" style="width:430.25pt;height:124.9pt" o:ole="">
             <v:imagedata r:id="rId115" o:title=""/>
           </v:shape>
-          <o:OLEObject Type="Embed" ProgID="Equation.3" ShapeID="_x0000_i1082" DrawAspect="Content" ObjectID="_1493572261" r:id="rId116"/>
+          <o:OLEObject Type="Embed" ProgID="Equation.3" ShapeID="_x0000_i1080" DrawAspect="Content" ObjectID="_1493587625" r:id="rId116"/>
         </w:object>
       </w:r>
       <w:r>
@@ -17848,10 +18094,10 @@
           <w:szCs w:val="28"/>
         </w:rPr>
         <w:object w:dxaOrig="2060" w:dyaOrig="360">
-          <v:shape id="_x0000_i1083" type="#_x0000_t75" style="width:103.25pt;height:17.35pt" o:ole="">
+          <v:shape id="_x0000_i1081" type="#_x0000_t75" style="width:103.25pt;height:17.35pt" o:ole="">
             <v:imagedata r:id="rId117" o:title=""/>
           </v:shape>
-          <o:OLEObject Type="Embed" ProgID="Equation.3" ShapeID="_x0000_i1083" DrawAspect="Content" ObjectID="_1493572262" r:id="rId118"/>
+          <o:OLEObject Type="Embed" ProgID="Equation.3" ShapeID="_x0000_i1081" DrawAspect="Content" ObjectID="_1493587626" r:id="rId118"/>
         </w:object>
       </w:r>
       <w:r>
@@ -17929,6 +18175,7 @@
           <w:sz w:val="28"/>
           <w:szCs w:val="28"/>
         </w:rPr>
+        <w:lastRenderedPageBreak/>
         <w:t>для 1 года</w:t>
       </w:r>
       <w:proofErr w:type="gramStart"/>
@@ -17946,10 +18193,10 @@
           <w:szCs w:val="28"/>
         </w:rPr>
         <w:object w:dxaOrig="1400" w:dyaOrig="620">
-          <v:shape id="_x0000_i1084" type="#_x0000_t75" style="width:69.4pt;height:30.35pt" o:ole="">
+          <v:shape id="_x0000_i1082" type="#_x0000_t75" style="width:69.4pt;height:30.35pt" o:ole="">
             <v:imagedata r:id="rId119" o:title=""/>
           </v:shape>
-          <o:OLEObject Type="Embed" ProgID="Equation.3" ShapeID="_x0000_i1084" DrawAspect="Content" ObjectID="_1493572263" r:id="rId120"/>
+          <o:OLEObject Type="Embed" ProgID="Equation.3" ShapeID="_x0000_i1082" DrawAspect="Content" ObjectID="_1493587627" r:id="rId120"/>
         </w:object>
       </w:r>
       <w:r>
@@ -17996,10 +18243,10 @@
           <w:szCs w:val="28"/>
         </w:rPr>
         <w:object w:dxaOrig="2439" w:dyaOrig="620">
-          <v:shape id="_x0000_i1085" type="#_x0000_t75" style="width:122.3pt;height:30.35pt" o:ole="">
+          <v:shape id="_x0000_i1083" type="#_x0000_t75" style="width:122.3pt;height:30.35pt" o:ole="">
             <v:imagedata r:id="rId121" o:title=""/>
           </v:shape>
-          <o:OLEObject Type="Embed" ProgID="Equation.3" ShapeID="_x0000_i1085" DrawAspect="Content" ObjectID="_1493572264" r:id="rId122"/>
+          <o:OLEObject Type="Embed" ProgID="Equation.3" ShapeID="_x0000_i1083" DrawAspect="Content" ObjectID="_1493587628" r:id="rId122"/>
         </w:object>
       </w:r>
       <w:r>
@@ -18033,10 +18280,10 @@
           <w:szCs w:val="28"/>
         </w:rPr>
         <w:object w:dxaOrig="120" w:dyaOrig="300">
-          <v:shape id="_x0000_i1086" type="#_x0000_t75" style="width:6.05pt;height:14.75pt" o:ole="">
+          <v:shape id="_x0000_i1084" type="#_x0000_t75" style="width:6.05pt;height:14.75pt" o:ole="">
             <v:imagedata r:id="rId123" o:title=""/>
           </v:shape>
-          <o:OLEObject Type="Embed" ProgID="Equation.3" ShapeID="_x0000_i1086" DrawAspect="Content" ObjectID="_1493572265" r:id="rId124"/>
+          <o:OLEObject Type="Embed" ProgID="Equation.3" ShapeID="_x0000_i1084" DrawAspect="Content" ObjectID="_1493587629" r:id="rId124"/>
         </w:object>
       </w:r>
     </w:p>
@@ -18083,10 +18330,10 @@
           <w:szCs w:val="28"/>
         </w:rPr>
         <w:object w:dxaOrig="3940" w:dyaOrig="620">
-          <v:shape id="_x0000_i1087" type="#_x0000_t75" style="width:196.05pt;height:30.35pt" o:ole="">
+          <v:shape id="_x0000_i1085" type="#_x0000_t75" style="width:196.05pt;height:30.35pt" o:ole="">
             <v:imagedata r:id="rId125" o:title=""/>
           </v:shape>
-          <o:OLEObject Type="Embed" ProgID="Equation.3" ShapeID="_x0000_i1087" DrawAspect="Content" ObjectID="_1493572266" r:id="rId126"/>
+          <o:OLEObject Type="Embed" ProgID="Equation.3" ShapeID="_x0000_i1085" DrawAspect="Content" ObjectID="_1493587630" r:id="rId126"/>
         </w:object>
       </w:r>
       <w:r>
@@ -18175,10 +18422,10 @@
           <w:szCs w:val="28"/>
         </w:rPr>
         <w:object w:dxaOrig="2600" w:dyaOrig="620">
-          <v:shape id="_x0000_i1088" type="#_x0000_t75" style="width:129.25pt;height:30.35pt" o:ole="">
+          <v:shape id="_x0000_i1086" type="#_x0000_t75" style="width:129.25pt;height:30.35pt" o:ole="">
             <v:imagedata r:id="rId127" o:title=""/>
           </v:shape>
-          <o:OLEObject Type="Embed" ProgID="Equation.3" ShapeID="_x0000_i1088" DrawAspect="Content" ObjectID="_1493572267" r:id="rId128"/>
+          <o:OLEObject Type="Embed" ProgID="Equation.3" ShapeID="_x0000_i1086" DrawAspect="Content" ObjectID="_1493587631" r:id="rId128"/>
         </w:object>
       </w:r>
       <w:r>
@@ -18269,10 +18516,10 @@
           <w:szCs w:val="28"/>
         </w:rPr>
         <w:object w:dxaOrig="840" w:dyaOrig="380">
-          <v:shape id="_x0000_i1089" type="#_x0000_t75" style="width:48.6pt;height:22.55pt" o:ole="">
+          <v:shape id="_x0000_i1087" type="#_x0000_t75" style="width:48.6pt;height:22.55pt" o:ole="">
             <v:imagedata r:id="rId129" o:title=""/>
           </v:shape>
-          <o:OLEObject Type="Embed" ProgID="Equation.3" ShapeID="_x0000_i1089" DrawAspect="Content" ObjectID="_1493572268" r:id="rId130"/>
+          <o:OLEObject Type="Embed" ProgID="Equation.3" ShapeID="_x0000_i1087" DrawAspect="Content" ObjectID="_1493587632" r:id="rId130"/>
         </w:object>
       </w:r>
       <w:r>
@@ -18358,10 +18605,10 @@
           <w:szCs w:val="28"/>
         </w:rPr>
         <w:object w:dxaOrig="720" w:dyaOrig="360">
-          <v:shape id="_x0000_i1090" type="#_x0000_t75" style="width:41.65pt;height:20.8pt" o:ole="">
+          <v:shape id="_x0000_i1088" type="#_x0000_t75" style="width:41.65pt;height:20.8pt" o:ole="">
             <v:imagedata r:id="rId131" o:title=""/>
           </v:shape>
-          <o:OLEObject Type="Embed" ProgID="Equation.3" ShapeID="_x0000_i1090" DrawAspect="Content" ObjectID="_1493572269" r:id="rId132"/>
+          <o:OLEObject Type="Embed" ProgID="Equation.3" ShapeID="_x0000_i1088" DrawAspect="Content" ObjectID="_1493587633" r:id="rId132"/>
         </w:object>
       </w:r>
       <w:r>
@@ -18454,10 +18701,10 @@
           <w:szCs w:val="28"/>
         </w:rPr>
         <w:object w:dxaOrig="7460" w:dyaOrig="2700">
-          <v:shape id="_x0000_i1091" type="#_x0000_t75" style="width:386pt;height:139.65pt" o:ole="">
+          <v:shape id="_x0000_i1089" type="#_x0000_t75" style="width:386pt;height:139.65pt" o:ole="">
             <v:imagedata r:id="rId133" o:title=""/>
           </v:shape>
-          <o:OLEObject Type="Embed" ProgID="Equation.3" ShapeID="_x0000_i1091" DrawAspect="Content" ObjectID="_1493572270" r:id="rId134"/>
+          <o:OLEObject Type="Embed" ProgID="Equation.3" ShapeID="_x0000_i1089" DrawAspect="Content" ObjectID="_1493587634" r:id="rId134"/>
         </w:object>
       </w:r>
       <w:r>
@@ -18572,10 +18819,10 @@
           <w:szCs w:val="28"/>
         </w:rPr>
         <w:object w:dxaOrig="9160" w:dyaOrig="2700">
-          <v:shape id="_x0000_i1092" type="#_x0000_t75" style="width:426.8pt;height:126.65pt" o:ole="">
+          <v:shape id="_x0000_i1090" type="#_x0000_t75" style="width:426.8pt;height:126.65pt" o:ole="">
             <v:imagedata r:id="rId135" o:title=""/>
           </v:shape>
-          <o:OLEObject Type="Embed" ProgID="Equation.3" ShapeID="_x0000_i1092" DrawAspect="Content" ObjectID="_1493572271" r:id="rId136"/>
+          <o:OLEObject Type="Embed" ProgID="Equation.3" ShapeID="_x0000_i1090" DrawAspect="Content" ObjectID="_1493587635" r:id="rId136"/>
         </w:object>
       </w:r>
       <w:r>
@@ -18625,6 +18872,7 @@
           <w:sz w:val="28"/>
           <w:szCs w:val="28"/>
         </w:rPr>
+        <w:lastRenderedPageBreak/>
         <w:t>Далее по полученным результатам условной оптимизации можно о</w:t>
       </w:r>
       <w:r>
@@ -18648,10 +18896,10 @@
           <w:szCs w:val="28"/>
         </w:rPr>
         <w:object w:dxaOrig="2280" w:dyaOrig="380">
-          <v:shape id="_x0000_i1093" type="#_x0000_t75" style="width:129.25pt;height:20.8pt" o:ole="">
+          <v:shape id="_x0000_i1091" type="#_x0000_t75" style="width:129.25pt;height:20.8pt" o:ole="">
             <v:imagedata r:id="rId137" o:title=""/>
           </v:shape>
-          <o:OLEObject Type="Embed" ProgID="Equation.3" ShapeID="_x0000_i1093" DrawAspect="Content" ObjectID="_1493572272" r:id="rId138"/>
+          <o:OLEObject Type="Embed" ProgID="Equation.3" ShapeID="_x0000_i1091" DrawAspect="Content" ObjectID="_1493587636" r:id="rId138"/>
         </w:object>
       </w:r>
       <w:r>
@@ -18681,10 +18929,10 @@
           <w:szCs w:val="28"/>
         </w:rPr>
         <w:object w:dxaOrig="8540" w:dyaOrig="380">
-          <v:shape id="_x0000_i1094" type="#_x0000_t75" style="width:438.95pt;height:19.95pt" o:ole="">
+          <v:shape id="_x0000_i1092" type="#_x0000_t75" style="width:438.95pt;height:19.95pt" o:ole="">
             <v:imagedata r:id="rId139" o:title=""/>
           </v:shape>
-          <o:OLEObject Type="Embed" ProgID="Equation.3" ShapeID="_x0000_i1094" DrawAspect="Content" ObjectID="_1493572273" r:id="rId140"/>
+          <o:OLEObject Type="Embed" ProgID="Equation.3" ShapeID="_x0000_i1092" DrawAspect="Content" ObjectID="_1493587637" r:id="rId140"/>
         </w:object>
       </w:r>
       <w:bookmarkStart w:id="18" w:name="_Toc178148871"/>
@@ -18774,7 +19022,28 @@
           <w:sz w:val="28"/>
           <w:szCs w:val="28"/>
         </w:rPr>
-        <w:t xml:space="preserve">Имеется определенное количество ресурсов </w:t>
+        <w:t xml:space="preserve">Целью задачи является максимизация совокупной прибыли со всех предприятий. В распоряжении </w:t>
+      </w:r>
+      <w:r>
+        <w:rPr>
+          <w:sz w:val="28"/>
+          <w:szCs w:val="28"/>
+        </w:rPr>
+        <w:t xml:space="preserve">имеется </w:t>
+      </w:r>
+      <w:r>
+        <w:rPr>
+          <w:sz w:val="28"/>
+          <w:szCs w:val="28"/>
+        </w:rPr>
+        <w:t xml:space="preserve">некоторое </w:t>
+      </w:r>
+      <w:r>
+        <w:rPr>
+          <w:sz w:val="28"/>
+          <w:szCs w:val="28"/>
+        </w:rPr>
+        <w:t xml:space="preserve">количество ресурсов </w:t>
       </w:r>
       <w:r>
         <w:rPr>
@@ -18799,7 +19068,49 @@
           <w:sz w:val="28"/>
           <w:szCs w:val="28"/>
         </w:rPr>
-        <w:t xml:space="preserve">, которое необходимо распределить между </w:t>
+        <w:t>, котор</w:t>
+      </w:r>
+      <w:r>
+        <w:rPr>
+          <w:sz w:val="28"/>
+          <w:szCs w:val="28"/>
+        </w:rPr>
+        <w:t>ые</w:t>
+      </w:r>
+      <w:r>
+        <w:rPr>
+          <w:sz w:val="28"/>
+          <w:szCs w:val="28"/>
+        </w:rPr>
+        <w:t xml:space="preserve"> </w:t>
+      </w:r>
+      <w:r>
+        <w:rPr>
+          <w:sz w:val="28"/>
+          <w:szCs w:val="28"/>
+        </w:rPr>
+        <w:t>нужно</w:t>
+      </w:r>
+      <w:r>
+        <w:rPr>
+          <w:sz w:val="28"/>
+          <w:szCs w:val="28"/>
+        </w:rPr>
+        <w:t xml:space="preserve"> </w:t>
+      </w:r>
+      <w:r>
+        <w:rPr>
+          <w:sz w:val="28"/>
+          <w:szCs w:val="28"/>
+        </w:rPr>
+        <w:t xml:space="preserve">оптимально </w:t>
+      </w:r>
+      <w:r>
+        <w:rPr>
+          <w:sz w:val="28"/>
+          <w:szCs w:val="28"/>
+        </w:rPr>
+        <w:t xml:space="preserve">распределить между </w:t>
       </w:r>
       <w:r>
         <w:rPr>
@@ -18815,35 +19126,112 @@
           <w:sz w:val="28"/>
           <w:szCs w:val="28"/>
         </w:rPr>
-        <w:t xml:space="preserve"> хозяйствующими субъектами на текущую деятел</w:t>
-      </w:r>
-      <w:r>
-        <w:rPr>
-          <w:sz w:val="28"/>
-          <w:szCs w:val="28"/>
-        </w:rPr>
-        <w:t>ь</w:t>
-      </w:r>
-      <w:r>
-        <w:rPr>
-          <w:sz w:val="28"/>
-          <w:szCs w:val="28"/>
-        </w:rPr>
-        <w:t>ность в течение рассматриваемого периода (месяц, квартал, полугодие, год и т.д.) с целью получения совокупной максимальной прибыли. Размеры вл</w:t>
-      </w:r>
-      <w:r>
-        <w:rPr>
-          <w:sz w:val="28"/>
-          <w:szCs w:val="28"/>
-        </w:rPr>
-        <w:t>о</w:t>
-      </w:r>
-      <w:r>
-        <w:rPr>
-          <w:sz w:val="28"/>
-          <w:szCs w:val="28"/>
-        </w:rPr>
-        <w:t xml:space="preserve">жений ресурсов </w:t>
+        <w:t xml:space="preserve"> </w:t>
+      </w:r>
+      <w:r>
+        <w:rPr>
+          <w:sz w:val="28"/>
+          <w:szCs w:val="28"/>
+        </w:rPr>
+        <w:t>предприятиями</w:t>
+      </w:r>
+      <w:r>
+        <w:rPr>
+          <w:sz w:val="28"/>
+          <w:szCs w:val="28"/>
+        </w:rPr>
+        <w:t xml:space="preserve"> на</w:t>
+      </w:r>
+      <w:r>
+        <w:rPr>
+          <w:sz w:val="28"/>
+          <w:szCs w:val="28"/>
+        </w:rPr>
+        <w:t xml:space="preserve"> их</w:t>
+      </w:r>
+      <w:r>
+        <w:rPr>
+          <w:sz w:val="28"/>
+          <w:szCs w:val="28"/>
+        </w:rPr>
+        <w:t xml:space="preserve"> </w:t>
+      </w:r>
+      <w:r>
+        <w:rPr>
+          <w:sz w:val="28"/>
+          <w:szCs w:val="28"/>
+        </w:rPr>
+        <w:t>т</w:t>
+      </w:r>
+      <w:r>
+        <w:rPr>
+          <w:sz w:val="28"/>
+          <w:szCs w:val="28"/>
+        </w:rPr>
+        <w:t>е</w:t>
+      </w:r>
+      <w:r>
+        <w:rPr>
+          <w:sz w:val="28"/>
+          <w:szCs w:val="28"/>
+        </w:rPr>
+        <w:t>кущ</w:t>
+      </w:r>
+      <w:r>
+        <w:rPr>
+          <w:sz w:val="28"/>
+          <w:szCs w:val="28"/>
+        </w:rPr>
+        <w:t>ую</w:t>
+      </w:r>
+      <w:r>
+        <w:rPr>
+          <w:sz w:val="28"/>
+          <w:szCs w:val="28"/>
+        </w:rPr>
+        <w:t xml:space="preserve"> </w:t>
+      </w:r>
+      <w:r>
+        <w:rPr>
+          <w:sz w:val="28"/>
+          <w:szCs w:val="28"/>
+        </w:rPr>
+        <w:t>деятельность</w:t>
+      </w:r>
+      <w:r>
+        <w:rPr>
+          <w:sz w:val="28"/>
+          <w:szCs w:val="28"/>
+        </w:rPr>
+        <w:t xml:space="preserve"> в течение рассматриваемого периода (месяц, квартал, полугодие, год и т.д.). </w:t>
+      </w:r>
+      <w:r>
+        <w:rPr>
+          <w:sz w:val="28"/>
+          <w:szCs w:val="28"/>
+        </w:rPr>
+        <w:t>Каждое предприятие имеет начальное состояние р</w:t>
+      </w:r>
+      <w:r>
+        <w:rPr>
+          <w:sz w:val="28"/>
+          <w:szCs w:val="28"/>
+        </w:rPr>
+        <w:t>е</w:t>
+      </w:r>
+      <w:r>
+        <w:rPr>
+          <w:sz w:val="28"/>
+          <w:szCs w:val="28"/>
+        </w:rPr>
+        <w:t>сурсов</w:t>
+      </w:r>
+      <w:r>
+        <w:rPr>
+          <w:sz w:val="28"/>
+          <w:szCs w:val="28"/>
+        </w:rPr>
+        <w:t xml:space="preserve"> </w:t>
       </w:r>
       <w:r>
         <w:rPr>
@@ -18878,10 +19266,10 @@
           <w:szCs w:val="28"/>
         </w:rPr>
         <w:object w:dxaOrig="680" w:dyaOrig="380">
-          <v:shape id="_x0000_i1095" type="#_x0000_t75" style="width:42.5pt;height:22.55pt" o:ole="">
+          <v:shape id="_x0000_i1093" type="#_x0000_t75" style="width:42.5pt;height:22.55pt" o:ole="">
             <v:imagedata r:id="rId79" o:title=""/>
           </v:shape>
-          <o:OLEObject Type="Embed" ProgID="Equation.3" ShapeID="_x0000_i1095" DrawAspect="Content" ObjectID="_1493572274" r:id="rId141"/>
+          <o:OLEObject Type="Embed" ProgID="Equation.3" ShapeID="_x0000_i1093" DrawAspect="Content" ObjectID="_1493587638" r:id="rId141"/>
         </w:object>
       </w:r>
       <w:r>
@@ -18898,10 +19286,10 @@
           <w:szCs w:val="28"/>
         </w:rPr>
         <w:object w:dxaOrig="960" w:dyaOrig="680">
-          <v:shape id="_x0000_i1096" type="#_x0000_t75" style="width:60.7pt;height:43.35pt" o:ole="">
+          <v:shape id="_x0000_i1094" type="#_x0000_t75" style="width:60.7pt;height:43.35pt" o:ole="">
             <v:imagedata r:id="rId81" o:title=""/>
           </v:shape>
-          <o:OLEObject Type="Embed" ProgID="Equation.3" ShapeID="_x0000_i1096" DrawAspect="Content" ObjectID="_1493572275" r:id="rId142"/>
+          <o:OLEObject Type="Embed" ProgID="Equation.3" ShapeID="_x0000_i1094" DrawAspect="Content" ObjectID="_1493587639" r:id="rId142"/>
         </w:object>
       </w:r>
       <w:r>
@@ -18909,21 +19297,21 @@
           <w:sz w:val="28"/>
           <w:szCs w:val="28"/>
         </w:rPr>
-        <w:t>) в деятельность каждого хозяйству</w:t>
-      </w:r>
-      <w:r>
-        <w:rPr>
-          <w:sz w:val="28"/>
-          <w:szCs w:val="28"/>
-        </w:rPr>
-        <w:t>ю</w:t>
-      </w:r>
-      <w:r>
-        <w:rPr>
-          <w:sz w:val="28"/>
-          <w:szCs w:val="28"/>
-        </w:rPr>
-        <w:t xml:space="preserve">щего субъекта кратны некоторой величине </w:t>
+        <w:t xml:space="preserve">) </w:t>
+      </w:r>
+      <w:r>
+        <w:rPr>
+          <w:sz w:val="28"/>
+          <w:szCs w:val="28"/>
+        </w:rPr>
+        <w:t>, которое кратно</w:t>
+      </w:r>
+      <w:r>
+        <w:rPr>
+          <w:sz w:val="28"/>
+          <w:szCs w:val="28"/>
+        </w:rPr>
+        <w:t xml:space="preserve"> некоторой величине </w:t>
       </w:r>
       <w:r>
         <w:rPr>
@@ -18939,21 +19327,28 @@
           <w:sz w:val="28"/>
           <w:szCs w:val="28"/>
         </w:rPr>
-        <w:t>. Известно, что каждый хозяйс</w:t>
-      </w:r>
-      <w:r>
-        <w:rPr>
-          <w:sz w:val="28"/>
-          <w:szCs w:val="28"/>
-        </w:rPr>
-        <w:t>т</w:t>
-      </w:r>
-      <w:r>
-        <w:rPr>
-          <w:sz w:val="28"/>
-          <w:szCs w:val="28"/>
-        </w:rPr>
-        <w:t xml:space="preserve">вующий субъект в зависимости от объема используемых средств </w:t>
+        <w:t xml:space="preserve">. </w:t>
+      </w:r>
+      <w:r>
+        <w:rPr>
+          <w:sz w:val="28"/>
+          <w:szCs w:val="28"/>
+        </w:rPr>
+        <w:t>В зав</w:t>
+      </w:r>
+      <w:r>
+        <w:rPr>
+          <w:sz w:val="28"/>
+          <w:szCs w:val="28"/>
+        </w:rPr>
+        <w:t>и</w:t>
+      </w:r>
+      <w:r>
+        <w:rPr>
+          <w:sz w:val="28"/>
+          <w:szCs w:val="28"/>
+        </w:rPr>
+        <w:t xml:space="preserve">симости от объема используемых ресурсов </w:t>
       </w:r>
       <w:r>
         <w:rPr>
@@ -18979,21 +19374,21 @@
           <w:sz w:val="28"/>
           <w:szCs w:val="28"/>
         </w:rPr>
-        <w:t xml:space="preserve"> за ра</w:t>
-      </w:r>
-      <w:r>
-        <w:rPr>
-          <w:sz w:val="28"/>
-          <w:szCs w:val="28"/>
-        </w:rPr>
-        <w:t>с</w:t>
-      </w:r>
-      <w:r>
-        <w:rPr>
-          <w:sz w:val="28"/>
-          <w:szCs w:val="28"/>
-        </w:rPr>
-        <w:t xml:space="preserve">сматриваемый период приносит прибыль в размере  </w:t>
+        <w:t xml:space="preserve"> за рассматриваемый период</w:t>
+      </w:r>
+      <w:r>
+        <w:rPr>
+          <w:sz w:val="28"/>
+          <w:szCs w:val="28"/>
+        </w:rPr>
+        <w:t xml:space="preserve">, каждое предприятие </w:t>
+      </w:r>
+      <w:r>
+        <w:rPr>
+          <w:sz w:val="28"/>
+          <w:szCs w:val="28"/>
+        </w:rPr>
+        <w:t xml:space="preserve">приносит прибыль в размере  </w:t>
       </w:r>
       <w:proofErr w:type="spellStart"/>
       <w:r>
@@ -19047,28 +19442,28 @@
           <w:sz w:val="28"/>
           <w:szCs w:val="28"/>
         </w:rPr>
-        <w:t>) (не зависит от вл</w:t>
-      </w:r>
-      <w:r>
-        <w:rPr>
-          <w:sz w:val="28"/>
-          <w:szCs w:val="28"/>
-        </w:rPr>
-        <w:t>о</w:t>
-      </w:r>
-      <w:r>
-        <w:rPr>
-          <w:sz w:val="28"/>
-          <w:szCs w:val="28"/>
-        </w:rPr>
-        <w:t>жения ресурсов в другие хозяйствующие субъекты). Исходные данные пр</w:t>
-      </w:r>
-      <w:r>
-        <w:rPr>
-          <w:sz w:val="28"/>
-          <w:szCs w:val="28"/>
-        </w:rPr>
-        <w:t>и</w:t>
+        <w:t>)</w:t>
+      </w:r>
+      <w:r>
+        <w:rPr>
+          <w:sz w:val="28"/>
+          <w:szCs w:val="28"/>
+        </w:rPr>
+        <w:t>.</w:t>
+      </w:r>
+      <w:r>
+        <w:rPr>
+          <w:sz w:val="28"/>
+          <w:szCs w:val="28"/>
+        </w:rPr>
+        <w:t xml:space="preserve"> </w:t>
+      </w:r>
+      <w:r>
+        <w:rPr>
+          <w:sz w:val="28"/>
+          <w:szCs w:val="28"/>
+        </w:rPr>
+        <w:t>Исходные данные при</w:t>
       </w:r>
       <w:r>
         <w:rPr>
@@ -20364,21 +20759,297 @@
           <w:sz w:val="28"/>
           <w:szCs w:val="28"/>
         </w:rPr>
-        <w:t>Необходимо определить, какой объем ресурсов нужно выделить ка</w:t>
-      </w:r>
-      <w:r>
-        <w:rPr>
-          <w:sz w:val="28"/>
-          <w:szCs w:val="28"/>
-        </w:rPr>
-        <w:t>ж</w:t>
-      </w:r>
-      <w:r>
-        <w:rPr>
-          <w:sz w:val="28"/>
-          <w:szCs w:val="28"/>
-        </w:rPr>
-        <w:t>дому предприятию, чтобы суммарная прибыль была наибольшей.</w:t>
+        <w:t>Цель задачи определить оптимальный объем ресурсов необходимый каждому предприятию для получения максимальной суммарной прибыли</w:t>
+      </w:r>
+      <w:proofErr w:type="gramStart"/>
+      <w:r>
+        <w:rPr>
+          <w:sz w:val="28"/>
+          <w:szCs w:val="28"/>
+        </w:rPr>
+        <w:t xml:space="preserve"> </w:t>
+      </w:r>
+      <w:r>
+        <w:rPr>
+          <w:sz w:val="28"/>
+          <w:szCs w:val="28"/>
+        </w:rPr>
+        <w:t>П</w:t>
+      </w:r>
+      <w:proofErr w:type="gramEnd"/>
+      <w:r>
+        <w:rPr>
+          <w:sz w:val="28"/>
+          <w:szCs w:val="28"/>
+        </w:rPr>
+        <w:t>редставим процесс распределения ресурсов между хозяйствующими суб</w:t>
+      </w:r>
+      <w:r>
+        <w:rPr>
+          <w:sz w:val="28"/>
+          <w:szCs w:val="28"/>
+        </w:rPr>
+        <w:t>ъ</w:t>
+      </w:r>
+      <w:r>
+        <w:rPr>
+          <w:sz w:val="28"/>
+          <w:szCs w:val="28"/>
+        </w:rPr>
+        <w:t xml:space="preserve">ектами как </w:t>
+      </w:r>
+      <w:r>
+        <w:rPr>
+          <w:i/>
+          <w:sz w:val="28"/>
+          <w:szCs w:val="28"/>
+          <w:lang w:val="en-US"/>
+        </w:rPr>
+        <w:t>n</w:t>
+      </w:r>
+      <w:r>
+        <w:rPr>
+          <w:sz w:val="28"/>
+          <w:szCs w:val="28"/>
+        </w:rPr>
+        <w:t>-шаговый процесс управления (номер шага совпадает с усло</w:t>
+      </w:r>
+      <w:r>
+        <w:rPr>
+          <w:sz w:val="28"/>
+          <w:szCs w:val="28"/>
+        </w:rPr>
+        <w:t>в</w:t>
+      </w:r>
+      <w:r>
+        <w:rPr>
+          <w:sz w:val="28"/>
+          <w:szCs w:val="28"/>
+        </w:rPr>
+        <w:lastRenderedPageBreak/>
+        <w:t xml:space="preserve">ным номером хозяйствующего субъекта). Пусть </w:t>
+      </w:r>
+      <w:proofErr w:type="spellStart"/>
+      <w:r>
+        <w:rPr>
+          <w:i/>
+          <w:sz w:val="28"/>
+          <w:szCs w:val="28"/>
+          <w:lang w:val="en-US"/>
+        </w:rPr>
+        <w:t>s</w:t>
+      </w:r>
+      <w:r>
+        <w:rPr>
+          <w:i/>
+          <w:sz w:val="28"/>
+          <w:szCs w:val="28"/>
+          <w:vertAlign w:val="subscript"/>
+          <w:lang w:val="en-US"/>
+        </w:rPr>
+        <w:t>k</w:t>
+      </w:r>
+      <w:proofErr w:type="spellEnd"/>
+      <w:r>
+        <w:rPr>
+          <w:sz w:val="28"/>
+          <w:szCs w:val="28"/>
+        </w:rPr>
+        <w:t xml:space="preserve"> (</w:t>
+      </w:r>
+      <w:r>
+        <w:rPr>
+          <w:position w:val="-10"/>
+          <w:sz w:val="28"/>
+          <w:szCs w:val="28"/>
+        </w:rPr>
+        <w:object w:dxaOrig="720" w:dyaOrig="380">
+          <v:shape id="_x0000_i1095" type="#_x0000_t75" style="width:43.35pt;height:22.55pt" o:ole="">
+            <v:imagedata r:id="rId83" o:title=""/>
+          </v:shape>
+          <o:OLEObject Type="Embed" ProgID="Equation.3" ShapeID="_x0000_i1095" DrawAspect="Content" ObjectID="_1493587640" r:id="rId143"/>
+        </w:object>
+      </w:r>
+      <w:r>
+        <w:rPr>
+          <w:sz w:val="28"/>
+          <w:szCs w:val="28"/>
+        </w:rPr>
+        <w:t>) – параметр с</w:t>
+      </w:r>
+      <w:r>
+        <w:rPr>
+          <w:sz w:val="28"/>
+          <w:szCs w:val="28"/>
+        </w:rPr>
+        <w:t>о</w:t>
+      </w:r>
+      <w:r>
+        <w:rPr>
+          <w:sz w:val="28"/>
+          <w:szCs w:val="28"/>
+        </w:rPr>
+        <w:t xml:space="preserve">стояния, т.е. количество свободных средств после </w:t>
+      </w:r>
+      <w:r>
+        <w:rPr>
+          <w:i/>
+          <w:sz w:val="28"/>
+          <w:szCs w:val="28"/>
+          <w:lang w:val="en-US"/>
+        </w:rPr>
+        <w:t>k</w:t>
+      </w:r>
+      <w:r>
+        <w:rPr>
+          <w:sz w:val="28"/>
+          <w:szCs w:val="28"/>
+        </w:rPr>
+        <w:t>-го шага для распредел</w:t>
+      </w:r>
+      <w:r>
+        <w:rPr>
+          <w:sz w:val="28"/>
+          <w:szCs w:val="28"/>
+        </w:rPr>
+        <w:t>е</w:t>
+      </w:r>
+      <w:r>
+        <w:rPr>
+          <w:sz w:val="28"/>
+          <w:szCs w:val="28"/>
+        </w:rPr>
+        <w:t>ния между оставшимися (</w:t>
+      </w:r>
+      <w:r>
+        <w:rPr>
+          <w:i/>
+          <w:sz w:val="28"/>
+          <w:szCs w:val="28"/>
+          <w:lang w:val="en-US"/>
+        </w:rPr>
+        <w:t>n</w:t>
+      </w:r>
+      <w:r>
+        <w:rPr>
+          <w:i/>
+          <w:sz w:val="28"/>
+          <w:szCs w:val="28"/>
+        </w:rPr>
+        <w:t xml:space="preserve"> </w:t>
+      </w:r>
+      <w:r>
+        <w:rPr>
+          <w:sz w:val="28"/>
+          <w:szCs w:val="28"/>
+        </w:rPr>
+        <w:t xml:space="preserve">– </w:t>
+      </w:r>
+      <w:r>
+        <w:rPr>
+          <w:i/>
+          <w:sz w:val="28"/>
+          <w:szCs w:val="28"/>
+          <w:lang w:val="en-US"/>
+        </w:rPr>
+        <w:t>k</w:t>
+      </w:r>
+      <w:r>
+        <w:rPr>
+          <w:sz w:val="28"/>
+          <w:szCs w:val="28"/>
+        </w:rPr>
+        <w:t>) хозяйствующими субъектами. Тогда уравн</w:t>
+      </w:r>
+      <w:r>
+        <w:rPr>
+          <w:sz w:val="28"/>
+          <w:szCs w:val="28"/>
+        </w:rPr>
+        <w:t>е</w:t>
+      </w:r>
+      <w:r>
+        <w:rPr>
+          <w:sz w:val="28"/>
+          <w:szCs w:val="28"/>
+        </w:rPr>
+        <w:t>ния состояний можно записать в следующем виде:</w:t>
+      </w:r>
+    </w:p>
+    <w:p>
+      <w:pPr>
+        <w:tabs>
+          <w:tab w:val="left" w:pos="2906"/>
+        </w:tabs>
+        <w:spacing w:line="360" w:lineRule="auto"/>
+        <w:jc w:val="both"/>
+        <w:rPr>
+          <w:sz w:val="28"/>
+          <w:szCs w:val="28"/>
+        </w:rPr>
+      </w:pPr>
+      <w:r>
+        <w:rPr>
+          <w:sz w:val="28"/>
+          <w:szCs w:val="28"/>
+        </w:rPr>
+        <w:tab/>
+      </w:r>
+      <w:r>
+        <w:rPr>
+          <w:sz w:val="28"/>
+          <w:szCs w:val="28"/>
+        </w:rPr>
+        <w:tab/>
+      </w:r>
+      <w:r>
+        <w:rPr>
+          <w:position w:val="-12"/>
+          <w:sz w:val="28"/>
+          <w:szCs w:val="28"/>
+        </w:rPr>
+        <w:object w:dxaOrig="2280" w:dyaOrig="400">
+          <v:shape id="_x0000_i1096" type="#_x0000_t75" style="width:135.35pt;height:24.3pt" o:ole="">
+            <v:imagedata r:id="rId85" o:title=""/>
+          </v:shape>
+          <o:OLEObject Type="Embed" ProgID="Equation.3" ShapeID="_x0000_i1096" DrawAspect="Content" ObjectID="_1493587641" r:id="rId144"/>
+        </w:object>
+      </w:r>
+      <w:r>
+        <w:rPr>
+          <w:sz w:val="28"/>
+          <w:szCs w:val="28"/>
+        </w:rPr>
+        <w:tab/>
+      </w:r>
+      <w:r>
+        <w:rPr>
+          <w:sz w:val="28"/>
+          <w:szCs w:val="28"/>
+        </w:rPr>
+        <w:tab/>
+      </w:r>
+      <w:r>
+        <w:rPr>
+          <w:sz w:val="28"/>
+          <w:szCs w:val="28"/>
+        </w:rPr>
+        <w:tab/>
+      </w:r>
+      <w:r>
+        <w:rPr>
+          <w:sz w:val="28"/>
+          <w:szCs w:val="28"/>
+        </w:rPr>
+        <w:tab/>
+        <w:t xml:space="preserve">    (2.1</w:t>
+      </w:r>
+      <w:r>
+        <w:rPr>
+          <w:sz w:val="28"/>
+          <w:szCs w:val="28"/>
+        </w:rPr>
+        <w:t>)</w:t>
       </w:r>
     </w:p>
     <w:p>
@@ -20399,8 +21070,41 @@
           <w:sz w:val="28"/>
           <w:szCs w:val="28"/>
         </w:rPr>
-        <w:lastRenderedPageBreak/>
-        <w:t xml:space="preserve">Представим процесс распределения ресурсов между хозяйствующими субъектами как </w:t>
+        <w:t xml:space="preserve">Введем в рассмотрение функцию </w:t>
+      </w:r>
+      <w:r>
+        <w:rPr>
+          <w:position w:val="-12"/>
+          <w:sz w:val="28"/>
+          <w:szCs w:val="28"/>
+        </w:rPr>
+        <w:object w:dxaOrig="1780" w:dyaOrig="400">
+          <v:shape id="_x0000_i1097" type="#_x0000_t75" style="width:104.95pt;height:22.55pt" o:ole="">
+            <v:imagedata r:id="rId87" o:title=""/>
+          </v:shape>
+          <o:OLEObject Type="Embed" ProgID="Equation.3" ShapeID="_x0000_i1097" DrawAspect="Content" ObjectID="_1493587642" r:id="rId145"/>
+        </w:object>
+      </w:r>
+      <w:r>
+        <w:rPr>
+          <w:sz w:val="28"/>
+          <w:szCs w:val="28"/>
+        </w:rPr>
+        <w:t xml:space="preserve"> – условно опт</w:t>
+      </w:r>
+      <w:r>
+        <w:rPr>
+          <w:sz w:val="28"/>
+          <w:szCs w:val="28"/>
+        </w:rPr>
+        <w:t>и</w:t>
+      </w:r>
+      <w:r>
+        <w:rPr>
+          <w:sz w:val="28"/>
+          <w:szCs w:val="28"/>
+        </w:rPr>
+        <w:t xml:space="preserve">мальная совокупная прибыль, полученная от </w:t>
       </w:r>
       <w:r>
         <w:rPr>
@@ -20409,6 +21113,38 @@
           <w:szCs w:val="28"/>
           <w:lang w:val="en-US"/>
         </w:rPr>
+        <w:t>k</w:t>
+      </w:r>
+      <w:r>
+        <w:rPr>
+          <w:sz w:val="28"/>
+          <w:szCs w:val="28"/>
+        </w:rPr>
+        <w:t>-го, (</w:t>
+      </w:r>
+      <w:r>
+        <w:rPr>
+          <w:i/>
+          <w:sz w:val="28"/>
+          <w:szCs w:val="28"/>
+          <w:lang w:val="en-US"/>
+        </w:rPr>
+        <w:t>k</w:t>
+      </w:r>
+      <w:r>
+        <w:rPr>
+          <w:sz w:val="28"/>
+          <w:szCs w:val="28"/>
+        </w:rPr>
+        <w:t xml:space="preserve">+1)-го, …, </w:t>
+      </w:r>
+      <w:r>
+        <w:rPr>
+          <w:i/>
+          <w:sz w:val="28"/>
+          <w:szCs w:val="28"/>
+          <w:lang w:val="en-US"/>
+        </w:rPr>
         <w:t>n</w:t>
       </w:r>
       <w:r>
@@ -20416,21 +21152,21 @@
           <w:sz w:val="28"/>
           <w:szCs w:val="28"/>
         </w:rPr>
-        <w:t>-шаговый процесс управления (номер шага совпадает с у</w:t>
-      </w:r>
-      <w:r>
-        <w:rPr>
-          <w:sz w:val="28"/>
-          <w:szCs w:val="28"/>
-        </w:rPr>
-        <w:t>с</w:t>
-      </w:r>
-      <w:r>
-        <w:rPr>
-          <w:sz w:val="28"/>
-          <w:szCs w:val="28"/>
-        </w:rPr>
-        <w:t xml:space="preserve">ловным номером хозяйствующего субъекта). Пусть </w:t>
+        <w:t>-го хозяйс</w:t>
+      </w:r>
+      <w:r>
+        <w:rPr>
+          <w:sz w:val="28"/>
+          <w:szCs w:val="28"/>
+        </w:rPr>
+        <w:t>т</w:t>
+      </w:r>
+      <w:r>
+        <w:rPr>
+          <w:sz w:val="28"/>
+          <w:szCs w:val="28"/>
+        </w:rPr>
+        <w:t xml:space="preserve">вующих субъектов, если между ними оптимальным образом распределялись ресурсы в объеме </w:t>
       </w:r>
       <w:proofErr w:type="spellStart"/>
       <w:r>
@@ -20455,6 +21191,15 @@
       <w:proofErr w:type="spellEnd"/>
       <w:r>
         <w:rPr>
+          <w:i/>
+          <w:sz w:val="28"/>
+          <w:szCs w:val="28"/>
+          <w:vertAlign w:val="subscript"/>
+        </w:rPr>
+        <w:t>-1</w:t>
+      </w:r>
+      <w:r>
+        <w:rPr>
           <w:sz w:val="28"/>
           <w:szCs w:val="28"/>
         </w:rPr>
@@ -20462,15 +21207,15 @@
       </w:r>
       <w:r>
         <w:rPr>
-          <w:position w:val="-10"/>
-          <w:sz w:val="28"/>
-          <w:szCs w:val="28"/>
-        </w:rPr>
-        <w:object w:dxaOrig="720" w:dyaOrig="380">
-          <v:shape id="_x0000_i1097" type="#_x0000_t75" style="width:43.35pt;height:22.55pt" o:ole="">
-            <v:imagedata r:id="rId83" o:title=""/>
+          <w:position w:val="-12"/>
+          <w:sz w:val="28"/>
+          <w:szCs w:val="28"/>
+        </w:rPr>
+        <w:object w:dxaOrig="1180" w:dyaOrig="360">
+          <v:shape id="_x0000_i1098" type="#_x0000_t75" style="width:70.25pt;height:20.8pt" o:ole="">
+            <v:imagedata r:id="rId89" o:title=""/>
           </v:shape>
-          <o:OLEObject Type="Embed" ProgID="Equation.3" ShapeID="_x0000_i1097" DrawAspect="Content" ObjectID="_1493572276" r:id="rId143"/>
+          <o:OLEObject Type="Embed" ProgID="Equation.3" ShapeID="_x0000_i1098" DrawAspect="Content" ObjectID="_1493587643" r:id="rId146"/>
         </w:object>
       </w:r>
       <w:r>
@@ -20478,7 +21223,7 @@
           <w:sz w:val="28"/>
           <w:szCs w:val="28"/>
         </w:rPr>
-        <w:t xml:space="preserve">) – параметр состояния, т.е. количество свободных средств после </w:t>
+        <w:t xml:space="preserve">). Множество возможных управленческих решений относительно размера распределяемых ресурсов на </w:t>
       </w:r>
       <w:r>
         <w:rPr>
@@ -20494,102 +21239,37 @@
           <w:sz w:val="28"/>
           <w:szCs w:val="28"/>
         </w:rPr>
-        <w:t>-го шага для распред</w:t>
-      </w:r>
-      <w:r>
-        <w:rPr>
-          <w:sz w:val="28"/>
-          <w:szCs w:val="28"/>
-        </w:rPr>
-        <w:t>е</w:t>
-      </w:r>
-      <w:r>
-        <w:rPr>
-          <w:sz w:val="28"/>
-          <w:szCs w:val="28"/>
-        </w:rPr>
-        <w:t>ления между оставшимися (</w:t>
-      </w:r>
-      <w:r>
-        <w:rPr>
-          <w:i/>
-          <w:sz w:val="28"/>
-          <w:szCs w:val="28"/>
-          <w:lang w:val="en-US"/>
-        </w:rPr>
-        <w:t>n</w:t>
-      </w:r>
-      <w:r>
-        <w:rPr>
-          <w:i/>
-          <w:sz w:val="28"/>
-          <w:szCs w:val="28"/>
-        </w:rPr>
-        <w:t xml:space="preserve"> </w:t>
-      </w:r>
-      <w:r>
-        <w:rPr>
-          <w:sz w:val="28"/>
-          <w:szCs w:val="28"/>
-        </w:rPr>
-        <w:t xml:space="preserve">– </w:t>
-      </w:r>
-      <w:r>
-        <w:rPr>
-          <w:i/>
-          <w:sz w:val="28"/>
-          <w:szCs w:val="28"/>
-          <w:lang w:val="en-US"/>
-        </w:rPr>
-        <w:t>k</w:t>
-      </w:r>
-      <w:r>
-        <w:rPr>
-          <w:sz w:val="28"/>
-          <w:szCs w:val="28"/>
-        </w:rPr>
-        <w:t>) хозяйствующими субъектами. Тогда ура</w:t>
-      </w:r>
-      <w:r>
-        <w:rPr>
-          <w:sz w:val="28"/>
-          <w:szCs w:val="28"/>
-        </w:rPr>
-        <w:t>в</w:t>
-      </w:r>
-      <w:r>
-        <w:rPr>
-          <w:sz w:val="28"/>
-          <w:szCs w:val="28"/>
-        </w:rPr>
-        <w:t>нения состояний можно записать в следующем виде:</w:t>
-      </w:r>
-    </w:p>
-    <w:p>
-      <w:pPr>
-        <w:tabs>
-          <w:tab w:val="left" w:pos="2906"/>
-        </w:tabs>
-        <w:spacing w:line="360" w:lineRule="auto"/>
-        <w:jc w:val="both"/>
-        <w:rPr>
-          <w:sz w:val="28"/>
-          <w:szCs w:val="28"/>
-        </w:rPr>
-      </w:pPr>
-      <w:r>
-        <w:rPr>
-          <w:sz w:val="28"/>
-          <w:szCs w:val="28"/>
-        </w:rPr>
-        <w:tab/>
-      </w:r>
-      <w:r>
-        <w:rPr>
-          <w:sz w:val="28"/>
-          <w:szCs w:val="28"/>
-        </w:rPr>
-        <w:tab/>
+        <w:t>-</w:t>
+      </w:r>
+      <w:proofErr w:type="spellStart"/>
+      <w:r>
+        <w:rPr>
+          <w:sz w:val="28"/>
+          <w:szCs w:val="28"/>
+        </w:rPr>
+        <w:t>ом</w:t>
+      </w:r>
+      <w:proofErr w:type="spellEnd"/>
+      <w:r>
+        <w:rPr>
+          <w:sz w:val="28"/>
+          <w:szCs w:val="28"/>
+        </w:rPr>
+        <w:t xml:space="preserve"> шаге мо</w:t>
+      </w:r>
+      <w:r>
+        <w:rPr>
+          <w:sz w:val="28"/>
+          <w:szCs w:val="28"/>
+        </w:rPr>
+        <w:t>ж</w:t>
+      </w:r>
+      <w:r>
+        <w:rPr>
+          <w:sz w:val="28"/>
+          <w:szCs w:val="28"/>
+        </w:rPr>
+        <w:t xml:space="preserve">но представить следующим образом: </w:t>
       </w:r>
       <w:r>
         <w:rPr>
@@ -20597,11 +21277,11 @@
           <w:sz w:val="28"/>
           <w:szCs w:val="28"/>
         </w:rPr>
-        <w:object w:dxaOrig="2280" w:dyaOrig="400">
-          <v:shape id="_x0000_i1098" type="#_x0000_t75" style="width:135.35pt;height:24.3pt" o:ole="">
-            <v:imagedata r:id="rId85" o:title=""/>
+        <w:object w:dxaOrig="1200" w:dyaOrig="360">
+          <v:shape id="_x0000_i1099" type="#_x0000_t75" style="width:71.15pt;height:20.8pt" o:ole="">
+            <v:imagedata r:id="rId91" o:title=""/>
           </v:shape>
-          <o:OLEObject Type="Embed" ProgID="Equation.3" ShapeID="_x0000_i1098" DrawAspect="Content" ObjectID="_1493572277" r:id="rId144"/>
+          <o:OLEObject Type="Embed" ProgID="Equation.3" ShapeID="_x0000_i1099" DrawAspect="Content" ObjectID="_1493587644" r:id="rId147"/>
         </w:object>
       </w:r>
       <w:r>
@@ -20609,36 +21289,7 @@
           <w:sz w:val="28"/>
           <w:szCs w:val="28"/>
         </w:rPr>
-        <w:tab/>
-      </w:r>
-      <w:r>
-        <w:rPr>
-          <w:sz w:val="28"/>
-          <w:szCs w:val="28"/>
-        </w:rPr>
-        <w:tab/>
-      </w:r>
-      <w:r>
-        <w:rPr>
-          <w:sz w:val="28"/>
-          <w:szCs w:val="28"/>
-        </w:rPr>
-        <w:tab/>
-      </w:r>
-      <w:r>
-        <w:rPr>
-          <w:sz w:val="28"/>
-          <w:szCs w:val="28"/>
-        </w:rPr>
-        <w:tab/>
-        <w:t xml:space="preserve">    (2.1</w:t>
-      </w:r>
-      <w:r>
-        <w:rPr>
-          <w:sz w:val="28"/>
-          <w:szCs w:val="28"/>
-        </w:rPr>
-        <w:t>)</w:t>
+        <w:t>.</w:t>
       </w:r>
     </w:p>
     <w:p>
@@ -20659,19 +21310,53 @@
           <w:sz w:val="28"/>
           <w:szCs w:val="28"/>
         </w:rPr>
-        <w:t xml:space="preserve">Введем в рассмотрение функцию </w:t>
-      </w:r>
-      <w:r>
-        <w:rPr>
-          <w:position w:val="-12"/>
-          <w:sz w:val="28"/>
-          <w:szCs w:val="28"/>
-        </w:rPr>
-        <w:object w:dxaOrig="1780" w:dyaOrig="400">
-          <v:shape id="_x0000_i1099" type="#_x0000_t75" style="width:104.95pt;height:22.55pt" o:ole="">
-            <v:imagedata r:id="rId87" o:title=""/>
+        <w:t>Тогда рекуррентные уравнения Р.Э. Беллмана (обратная схема) будут иметь вид:</w:t>
+      </w:r>
+    </w:p>
+    <w:p>
+      <w:pPr>
+        <w:tabs>
+          <w:tab w:val="left" w:pos="-6"/>
+        </w:tabs>
+        <w:spacing w:line="360" w:lineRule="auto"/>
+        <w:jc w:val="both"/>
+        <w:rPr>
+          <w:sz w:val="28"/>
+          <w:szCs w:val="28"/>
+        </w:rPr>
+      </w:pPr>
+      <w:r>
+        <w:rPr>
+          <w:sz w:val="28"/>
+          <w:szCs w:val="28"/>
+        </w:rPr>
+        <w:tab/>
+      </w:r>
+      <w:r>
+        <w:rPr>
+          <w:sz w:val="28"/>
+          <w:szCs w:val="28"/>
+        </w:rPr>
+        <w:tab/>
+      </w:r>
+      <w:r>
+        <w:rPr>
+          <w:sz w:val="28"/>
+          <w:szCs w:val="28"/>
+        </w:rPr>
+        <w:tab/>
+      </w:r>
+      <w:r>
+        <w:rPr>
+          <w:position w:val="-80"/>
+          <w:sz w:val="28"/>
+          <w:szCs w:val="28"/>
+        </w:rPr>
+        <w:object w:dxaOrig="5020" w:dyaOrig="1579">
+          <v:shape id="_x0000_i1100" type="#_x0000_t75" style="width:316.65pt;height:98pt" o:ole="">
+            <v:imagedata r:id="rId148" o:title=""/>
           </v:shape>
-          <o:OLEObject Type="Embed" ProgID="Equation.3" ShapeID="_x0000_i1099" DrawAspect="Content" ObjectID="_1493572278" r:id="rId145"/>
+          <o:OLEObject Type="Embed" ProgID="Equation.3" ShapeID="_x0000_i1100" DrawAspect="Content" ObjectID="_1493587645" r:id="rId149"/>
         </w:object>
       </w:r>
       <w:r>
@@ -20679,206 +21364,15 @@
           <w:sz w:val="28"/>
           <w:szCs w:val="28"/>
         </w:rPr>
-        <w:t xml:space="preserve"> – условно опт</w:t>
-      </w:r>
-      <w:r>
-        <w:rPr>
-          <w:sz w:val="28"/>
-          <w:szCs w:val="28"/>
-        </w:rPr>
-        <w:t>и</w:t>
-      </w:r>
-      <w:r>
-        <w:rPr>
-          <w:sz w:val="28"/>
-          <w:szCs w:val="28"/>
-        </w:rPr>
-        <w:t xml:space="preserve">мальная совокупная прибыль, полученная от </w:t>
-      </w:r>
-      <w:r>
-        <w:rPr>
-          <w:i/>
-          <w:sz w:val="28"/>
-          <w:szCs w:val="28"/>
-          <w:lang w:val="en-US"/>
-        </w:rPr>
-        <w:t>k</w:t>
-      </w:r>
-      <w:r>
-        <w:rPr>
-          <w:sz w:val="28"/>
-          <w:szCs w:val="28"/>
-        </w:rPr>
-        <w:t>-го, (</w:t>
-      </w:r>
-      <w:r>
-        <w:rPr>
-          <w:i/>
-          <w:sz w:val="28"/>
-          <w:szCs w:val="28"/>
-          <w:lang w:val="en-US"/>
-        </w:rPr>
-        <w:t>k</w:t>
-      </w:r>
-      <w:r>
-        <w:rPr>
-          <w:sz w:val="28"/>
-          <w:szCs w:val="28"/>
-        </w:rPr>
-        <w:t xml:space="preserve">+1)-го, …, </w:t>
-      </w:r>
-      <w:r>
-        <w:rPr>
-          <w:i/>
-          <w:sz w:val="28"/>
-          <w:szCs w:val="28"/>
-          <w:lang w:val="en-US"/>
-        </w:rPr>
-        <w:t>n</w:t>
-      </w:r>
-      <w:r>
-        <w:rPr>
-          <w:sz w:val="28"/>
-          <w:szCs w:val="28"/>
-        </w:rPr>
-        <w:t>-го хозяйс</w:t>
-      </w:r>
-      <w:r>
-        <w:rPr>
-          <w:sz w:val="28"/>
-          <w:szCs w:val="28"/>
-        </w:rPr>
-        <w:t>т</w:t>
-      </w:r>
-      <w:r>
-        <w:rPr>
-          <w:sz w:val="28"/>
-          <w:szCs w:val="28"/>
-        </w:rPr>
-        <w:t xml:space="preserve">вующих субъектов, если между ними оптимальным образом распределялись ресурсы в объеме </w:t>
-      </w:r>
-      <w:proofErr w:type="spellStart"/>
-      <w:r>
-        <w:rPr>
-          <w:i/>
-          <w:sz w:val="28"/>
-          <w:szCs w:val="28"/>
-          <w:lang w:val="en-US"/>
-        </w:rPr>
-        <w:t>s</w:t>
-      </w:r>
-      <w:r>
-        <w:rPr>
-          <w:i/>
-          <w:sz w:val="28"/>
-          <w:szCs w:val="28"/>
-          <w:vertAlign w:val="subscript"/>
-          <w:lang w:val="en-US"/>
-        </w:rPr>
-        <w:t>k</w:t>
-      </w:r>
-      <w:proofErr w:type="spellEnd"/>
-      <w:r>
-        <w:rPr>
-          <w:i/>
-          <w:sz w:val="28"/>
-          <w:szCs w:val="28"/>
-          <w:vertAlign w:val="subscript"/>
-        </w:rPr>
-        <w:t>-1</w:t>
-      </w:r>
-      <w:r>
-        <w:rPr>
-          <w:sz w:val="28"/>
-          <w:szCs w:val="28"/>
-        </w:rPr>
-        <w:t xml:space="preserve"> (</w:t>
-      </w:r>
-      <w:r>
-        <w:rPr>
-          <w:position w:val="-12"/>
-          <w:sz w:val="28"/>
-          <w:szCs w:val="28"/>
-        </w:rPr>
-        <w:object w:dxaOrig="1180" w:dyaOrig="360">
-          <v:shape id="_x0000_i1100" type="#_x0000_t75" style="width:70.25pt;height:20.8pt" o:ole="">
-            <v:imagedata r:id="rId89" o:title=""/>
-          </v:shape>
-          <o:OLEObject Type="Embed" ProgID="Equation.3" ShapeID="_x0000_i1100" DrawAspect="Content" ObjectID="_1493572279" r:id="rId146"/>
-        </w:object>
-      </w:r>
-      <w:r>
-        <w:rPr>
-          <w:sz w:val="28"/>
-          <w:szCs w:val="28"/>
-        </w:rPr>
-        <w:t xml:space="preserve">). Множество возможных управленческих решений относительно размера распределяемых ресурсов на </w:t>
-      </w:r>
-      <w:r>
-        <w:rPr>
-          <w:i/>
-          <w:sz w:val="28"/>
-          <w:szCs w:val="28"/>
-          <w:lang w:val="en-US"/>
-        </w:rPr>
-        <w:t>k</w:t>
-      </w:r>
-      <w:r>
-        <w:rPr>
-          <w:sz w:val="28"/>
-          <w:szCs w:val="28"/>
-        </w:rPr>
-        <w:t>-</w:t>
-      </w:r>
-      <w:proofErr w:type="spellStart"/>
-      <w:r>
-        <w:rPr>
-          <w:sz w:val="28"/>
-          <w:szCs w:val="28"/>
-        </w:rPr>
-        <w:t>ом</w:t>
-      </w:r>
-      <w:proofErr w:type="spellEnd"/>
-      <w:r>
-        <w:rPr>
-          <w:sz w:val="28"/>
-          <w:szCs w:val="28"/>
-        </w:rPr>
-        <w:t xml:space="preserve"> шаге мо</w:t>
-      </w:r>
-      <w:r>
-        <w:rPr>
-          <w:sz w:val="28"/>
-          <w:szCs w:val="28"/>
-        </w:rPr>
-        <w:t>ж</w:t>
-      </w:r>
-      <w:r>
-        <w:rPr>
-          <w:sz w:val="28"/>
-          <w:szCs w:val="28"/>
-        </w:rPr>
-        <w:t xml:space="preserve">но представить следующим образом: </w:t>
-      </w:r>
-      <w:r>
-        <w:rPr>
-          <w:position w:val="-12"/>
-          <w:sz w:val="28"/>
-          <w:szCs w:val="28"/>
-        </w:rPr>
-        <w:object w:dxaOrig="1200" w:dyaOrig="360">
-          <v:shape id="_x0000_i1101" type="#_x0000_t75" style="width:71.15pt;height:20.8pt" o:ole="">
-            <v:imagedata r:id="rId91" o:title=""/>
-          </v:shape>
-          <o:OLEObject Type="Embed" ProgID="Equation.3" ShapeID="_x0000_i1101" DrawAspect="Content" ObjectID="_1493572280" r:id="rId147"/>
-        </w:object>
-      </w:r>
-      <w:r>
-        <w:rPr>
-          <w:sz w:val="28"/>
-          <w:szCs w:val="28"/>
-        </w:rPr>
-        <w:t>.</w:t>
+        <w:tab/>
+        <w:t xml:space="preserve">    (2</w:t>
+      </w:r>
+      <w:r>
+        <w:rPr>
+          <w:sz w:val="28"/>
+          <w:szCs w:val="28"/>
+        </w:rPr>
+        <w:t>.2)</w:t>
       </w:r>
     </w:p>
     <w:p>
@@ -20899,89 +21393,6 @@
           <w:sz w:val="28"/>
           <w:szCs w:val="28"/>
         </w:rPr>
-        <w:t>Тогда рекуррентные уравнения Р.Э. Беллмана (обратная схема) будут иметь вид:</w:t>
-      </w:r>
-    </w:p>
-    <w:p>
-      <w:pPr>
-        <w:tabs>
-          <w:tab w:val="left" w:pos="-6"/>
-        </w:tabs>
-        <w:spacing w:line="360" w:lineRule="auto"/>
-        <w:jc w:val="both"/>
-        <w:rPr>
-          <w:sz w:val="28"/>
-          <w:szCs w:val="28"/>
-        </w:rPr>
-      </w:pPr>
-      <w:r>
-        <w:rPr>
-          <w:sz w:val="28"/>
-          <w:szCs w:val="28"/>
-        </w:rPr>
-        <w:tab/>
-      </w:r>
-      <w:r>
-        <w:rPr>
-          <w:sz w:val="28"/>
-          <w:szCs w:val="28"/>
-        </w:rPr>
-        <w:tab/>
-      </w:r>
-      <w:r>
-        <w:rPr>
-          <w:sz w:val="28"/>
-          <w:szCs w:val="28"/>
-        </w:rPr>
-        <w:tab/>
-      </w:r>
-      <w:r>
-        <w:rPr>
-          <w:position w:val="-80"/>
-          <w:sz w:val="28"/>
-          <w:szCs w:val="28"/>
-        </w:rPr>
-        <w:object w:dxaOrig="5020" w:dyaOrig="1579">
-          <v:shape id="_x0000_i1102" type="#_x0000_t75" style="width:316.65pt;height:98pt" o:ole="">
-            <v:imagedata r:id="rId148" o:title=""/>
-          </v:shape>
-          <o:OLEObject Type="Embed" ProgID="Equation.3" ShapeID="_x0000_i1102" DrawAspect="Content" ObjectID="_1493572281" r:id="rId149"/>
-        </w:object>
-      </w:r>
-      <w:r>
-        <w:rPr>
-          <w:sz w:val="28"/>
-          <w:szCs w:val="28"/>
-        </w:rPr>
-        <w:tab/>
-        <w:t xml:space="preserve">    (2</w:t>
-      </w:r>
-      <w:r>
-        <w:rPr>
-          <w:sz w:val="28"/>
-          <w:szCs w:val="28"/>
-        </w:rPr>
-        <w:t>.2)</w:t>
-      </w:r>
-    </w:p>
-    <w:p>
-      <w:pPr>
-        <w:tabs>
-          <w:tab w:val="left" w:pos="2906"/>
-        </w:tabs>
-        <w:spacing w:line="360" w:lineRule="auto"/>
-        <w:ind w:firstLine="709"/>
-        <w:jc w:val="both"/>
-        <w:rPr>
-          <w:sz w:val="28"/>
-          <w:szCs w:val="28"/>
-        </w:rPr>
-      </w:pPr>
-      <w:r>
-        <w:rPr>
-          <w:sz w:val="28"/>
-          <w:szCs w:val="28"/>
-        </w:rPr>
         <w:t>Далее по полученным результатам условной оптимизации можно о</w:t>
       </w:r>
       <w:r>
@@ -21005,10 +21416,10 @@
           <w:szCs w:val="28"/>
         </w:rPr>
         <w:object w:dxaOrig="2040" w:dyaOrig="380">
-          <v:shape id="_x0000_i1103" type="#_x0000_t75" style="width:101.5pt;height:19.95pt" o:ole="">
+          <v:shape id="_x0000_i1101" type="#_x0000_t75" style="width:101.5pt;height:19.95pt" o:ole="">
             <v:imagedata r:id="rId95" o:title=""/>
           </v:shape>
-          <o:OLEObject Type="Embed" ProgID="Equation.3" ShapeID="_x0000_i1103" DrawAspect="Content" ObjectID="_1493572282" r:id="rId150"/>
+          <o:OLEObject Type="Embed" ProgID="Equation.3" ShapeID="_x0000_i1101" DrawAspect="Content" ObjectID="_1493587646" r:id="rId150"/>
         </w:object>
       </w:r>
       <w:r>
@@ -21052,10 +21463,10 @@
           <w:szCs w:val="28"/>
         </w:rPr>
         <w:object w:dxaOrig="9320" w:dyaOrig="380">
-          <v:shape id="_x0000_i1104" type="#_x0000_t75" style="width:467.55pt;height:19.95pt" o:ole="">
+          <v:shape id="_x0000_i1102" type="#_x0000_t75" style="width:467.55pt;height:19.95pt" o:ole="">
             <v:imagedata r:id="rId151" o:title=""/>
           </v:shape>
-          <o:OLEObject Type="Embed" ProgID="Equation.3" ShapeID="_x0000_i1104" DrawAspect="Content" ObjectID="_1493572283" r:id="rId152"/>
+          <o:OLEObject Type="Embed" ProgID="Equation.3" ShapeID="_x0000_i1102" DrawAspect="Content" ObjectID="_1493587647" r:id="rId152"/>
         </w:object>
       </w:r>
       <w:r>
@@ -21228,13 +21639,13 @@
         <w:gridCol w:w="797"/>
         <w:gridCol w:w="797"/>
         <w:gridCol w:w="1736"/>
-        <w:gridCol w:w="947"/>
-        <w:gridCol w:w="906"/>
-        <w:gridCol w:w="1835"/>
-        <w:gridCol w:w="906"/>
-        <w:gridCol w:w="867"/>
+        <w:gridCol w:w="946"/>
+        <w:gridCol w:w="910"/>
+        <w:gridCol w:w="1830"/>
+        <w:gridCol w:w="910"/>
+        <w:gridCol w:w="858"/>
         <w:gridCol w:w="1705"/>
-        <w:gridCol w:w="927"/>
+        <w:gridCol w:w="929"/>
         <w:gridCol w:w="876"/>
       </w:tblGrid>
       <w:tr>
@@ -21592,10 +22003,10 @@
                 <w:szCs w:val="28"/>
               </w:rPr>
               <w:object w:dxaOrig="1520" w:dyaOrig="380">
-                <v:shape id="_x0000_i1105" type="#_x0000_t75" style="width:74.6pt;height:19.95pt" o:ole="">
+                <v:shape id="_x0000_i1103" type="#_x0000_t75" style="width:74.6pt;height:19.95pt" o:ole="">
                   <v:imagedata r:id="rId155" o:title=""/>
                 </v:shape>
-                <o:OLEObject Type="Embed" ProgID="Equation.3" ShapeID="_x0000_i1105" DrawAspect="Content" ObjectID="_1493572284" r:id="rId156"/>
+                <o:OLEObject Type="Embed" ProgID="Equation.3" ShapeID="_x0000_i1103" DrawAspect="Content" ObjectID="_1493587648" r:id="rId156"/>
               </w:object>
             </w:r>
           </w:p>
@@ -21626,10 +22037,10 @@
                 <w:szCs w:val="28"/>
               </w:rPr>
               <w:object w:dxaOrig="720" w:dyaOrig="380">
-                <v:shape id="_x0000_i1106" type="#_x0000_t75" style="width:36.45pt;height:19.95pt" o:ole="">
+                <v:shape id="_x0000_i1104" type="#_x0000_t75" style="width:36.45pt;height:19.95pt" o:ole="">
                   <v:imagedata r:id="rId157" o:title=""/>
                 </v:shape>
-                <o:OLEObject Type="Embed" ProgID="Equation.3" ShapeID="_x0000_i1106" DrawAspect="Content" ObjectID="_1493572285" r:id="rId158"/>
+                <o:OLEObject Type="Embed" ProgID="Equation.3" ShapeID="_x0000_i1104" DrawAspect="Content" ObjectID="_1493587649" r:id="rId158"/>
               </w:object>
             </w:r>
           </w:p>
@@ -21661,10 +22072,10 @@
                 <w:szCs w:val="28"/>
               </w:rPr>
               <w:object w:dxaOrig="680" w:dyaOrig="380">
-                <v:shape id="_x0000_i1107" type="#_x0000_t75" style="width:34.7pt;height:19.95pt" o:ole="">
+                <v:shape id="_x0000_i1105" type="#_x0000_t75" style="width:34.7pt;height:19.95pt" o:ole="">
                   <v:imagedata r:id="rId159" o:title=""/>
                 </v:shape>
-                <o:OLEObject Type="Embed" ProgID="Equation.3" ShapeID="_x0000_i1107" DrawAspect="Content" ObjectID="_1493572286" r:id="rId160"/>
+                <o:OLEObject Type="Embed" ProgID="Equation.3" ShapeID="_x0000_i1105" DrawAspect="Content" ObjectID="_1493587650" r:id="rId160"/>
               </w:object>
             </w:r>
           </w:p>
@@ -21696,10 +22107,10 @@
                 <w:szCs w:val="28"/>
               </w:rPr>
               <w:object w:dxaOrig="1600" w:dyaOrig="380">
-                <v:shape id="_x0000_i1108" type="#_x0000_t75" style="width:80.65pt;height:19.95pt" o:ole="">
+                <v:shape id="_x0000_i1106" type="#_x0000_t75" style="width:80.65pt;height:19.95pt" o:ole="">
                   <v:imagedata r:id="rId161" o:title=""/>
                 </v:shape>
-                <o:OLEObject Type="Embed" ProgID="Equation.3" ShapeID="_x0000_i1108" DrawAspect="Content" ObjectID="_1493572287" r:id="rId162"/>
+                <o:OLEObject Type="Embed" ProgID="Equation.3" ShapeID="_x0000_i1106" DrawAspect="Content" ObjectID="_1493587651" r:id="rId162"/>
               </w:object>
             </w:r>
           </w:p>
@@ -21730,10 +22141,10 @@
                 <w:szCs w:val="28"/>
               </w:rPr>
               <w:object w:dxaOrig="680" w:dyaOrig="360">
-                <v:shape id="_x0000_i1109" type="#_x0000_t75" style="width:34.7pt;height:17.35pt" o:ole="">
+                <v:shape id="_x0000_i1107" type="#_x0000_t75" style="width:34.7pt;height:17.35pt" o:ole="">
                   <v:imagedata r:id="rId163" o:title=""/>
                 </v:shape>
-                <o:OLEObject Type="Embed" ProgID="Equation.3" ShapeID="_x0000_i1109" DrawAspect="Content" ObjectID="_1493572288" r:id="rId164"/>
+                <o:OLEObject Type="Embed" ProgID="Equation.3" ShapeID="_x0000_i1107" DrawAspect="Content" ObjectID="_1493587652" r:id="rId164"/>
               </w:object>
             </w:r>
           </w:p>
@@ -21765,10 +22176,10 @@
                 <w:szCs w:val="28"/>
               </w:rPr>
               <w:object w:dxaOrig="639" w:dyaOrig="360">
-                <v:shape id="_x0000_i1110" type="#_x0000_t75" style="width:32.1pt;height:17.35pt" o:ole="">
+                <v:shape id="_x0000_i1108" type="#_x0000_t75" style="width:32.1pt;height:17.35pt" o:ole="">
                   <v:imagedata r:id="rId165" o:title=""/>
                 </v:shape>
-                <o:OLEObject Type="Embed" ProgID="Equation.3" ShapeID="_x0000_i1110" DrawAspect="Content" ObjectID="_1493572289" r:id="rId166"/>
+                <o:OLEObject Type="Embed" ProgID="Equation.3" ShapeID="_x0000_i1108" DrawAspect="Content" ObjectID="_1493587653" r:id="rId166"/>
               </w:object>
             </w:r>
           </w:p>
@@ -21800,10 +22211,10 @@
                 <w:szCs w:val="28"/>
               </w:rPr>
               <w:object w:dxaOrig="1480" w:dyaOrig="360">
-                <v:shape id="_x0000_i1111" type="#_x0000_t75" style="width:73.75pt;height:17.35pt" o:ole="">
+                <v:shape id="_x0000_i1109" type="#_x0000_t75" style="width:73.75pt;height:17.35pt" o:ole="">
                   <v:imagedata r:id="rId167" o:title=""/>
                 </v:shape>
-                <o:OLEObject Type="Embed" ProgID="Equation.3" ShapeID="_x0000_i1111" DrawAspect="Content" ObjectID="_1493572290" r:id="rId168"/>
+                <o:OLEObject Type="Embed" ProgID="Equation.3" ShapeID="_x0000_i1109" DrawAspect="Content" ObjectID="_1493587654" r:id="rId168"/>
               </w:object>
             </w:r>
           </w:p>
@@ -21834,10 +22245,10 @@
                 <w:szCs w:val="28"/>
               </w:rPr>
               <w:object w:dxaOrig="700" w:dyaOrig="380">
-                <v:shape id="_x0000_i1112" type="#_x0000_t75" style="width:35.55pt;height:19.95pt" o:ole="">
+                <v:shape id="_x0000_i1110" type="#_x0000_t75" style="width:35.55pt;height:19.95pt" o:ole="">
                   <v:imagedata r:id="rId169" o:title=""/>
                 </v:shape>
-                <o:OLEObject Type="Embed" ProgID="Equation.3" ShapeID="_x0000_i1112" DrawAspect="Content" ObjectID="_1493572291" r:id="rId170"/>
+                <o:OLEObject Type="Embed" ProgID="Equation.3" ShapeID="_x0000_i1110" DrawAspect="Content" ObjectID="_1493587655" r:id="rId170"/>
               </w:object>
             </w:r>
           </w:p>
@@ -21868,10 +22279,10 @@
                 <w:szCs w:val="28"/>
               </w:rPr>
               <w:object w:dxaOrig="660" w:dyaOrig="380">
-                <v:shape id="_x0000_i1113" type="#_x0000_t75" style="width:32.95pt;height:19.95pt" o:ole="">
+                <v:shape id="_x0000_i1111" type="#_x0000_t75" style="width:32.95pt;height:19.95pt" o:ole="">
                   <v:imagedata r:id="rId171" o:title=""/>
                 </v:shape>
-                <o:OLEObject Type="Embed" ProgID="Equation.3" ShapeID="_x0000_i1113" DrawAspect="Content" ObjectID="_1493572292" r:id="rId172"/>
+                <o:OLEObject Type="Embed" ProgID="Equation.3" ShapeID="_x0000_i1111" DrawAspect="Content" ObjectID="_1493587656" r:id="rId172"/>
               </w:object>
             </w:r>
           </w:p>
@@ -30675,10 +31086,10 @@
           <w:szCs w:val="28"/>
         </w:rPr>
         <w:object w:dxaOrig="9120" w:dyaOrig="380">
-          <v:shape id="_x0000_i1114" type="#_x0000_t75" style="width:469.3pt;height:19.95pt" o:ole="">
+          <v:shape id="_x0000_i1112" type="#_x0000_t75" style="width:469.3pt;height:19.95pt" o:ole="">
             <v:imagedata r:id="rId97" o:title=""/>
           </v:shape>
-          <o:OLEObject Type="Embed" ProgID="Equation.3" ShapeID="_x0000_i1114" DrawAspect="Content" ObjectID="_1493572293" r:id="rId173"/>
+          <o:OLEObject Type="Embed" ProgID="Equation.3" ShapeID="_x0000_i1112" DrawAspect="Content" ObjectID="_1493587657" r:id="rId173"/>
         </w:object>
       </w:r>
     </w:p>
@@ -30702,10 +31113,10 @@
           <w:szCs w:val="28"/>
         </w:rPr>
         <w:object w:dxaOrig="7040" w:dyaOrig="1960">
-          <v:shape id="_x0000_i1115" type="#_x0000_t75" style="width:362.6pt;height:104.95pt" o:ole="">
+          <v:shape id="_x0000_i1113" type="#_x0000_t75" style="width:362.6pt;height:104.95pt" o:ole="">
             <v:imagedata r:id="rId174" o:title=""/>
           </v:shape>
-          <o:OLEObject Type="Embed" ProgID="Equation.3" ShapeID="_x0000_i1115" DrawAspect="Content" ObjectID="_1493572294" r:id="rId175"/>
+          <o:OLEObject Type="Embed" ProgID="Equation.3" ShapeID="_x0000_i1113" DrawAspect="Content" ObjectID="_1493587658" r:id="rId175"/>
         </w:object>
       </w:r>
     </w:p>
@@ -30743,10 +31154,10 @@
           <w:szCs w:val="28"/>
         </w:rPr>
         <w:object w:dxaOrig="3480" w:dyaOrig="380">
-          <v:shape id="_x0000_i1116" type="#_x0000_t75" style="width:203pt;height:22.55pt" o:ole="">
+          <v:shape id="_x0000_i1114" type="#_x0000_t75" style="width:203pt;height:22.55pt" o:ole="">
             <v:imagedata r:id="rId176" o:title=""/>
           </v:shape>
-          <o:OLEObject Type="Embed" ProgID="Equation.3" ShapeID="_x0000_i1116" DrawAspect="Content" ObjectID="_1493572295" r:id="rId177"/>
+          <o:OLEObject Type="Embed" ProgID="Equation.3" ShapeID="_x0000_i1114" DrawAspect="Content" ObjectID="_1493587659" r:id="rId177"/>
         </w:object>
       </w:r>
       <w:r>
@@ -31058,7 +31469,7 @@
           <w:szCs w:val="28"/>
         </w:rPr>
         <w:pict>
-          <v:shape id="_x0000_i1117" type="#_x0000_t75" style="width:449.35pt;height:160.5pt">
+          <v:shape id="_x0000_i1115" type="#_x0000_t75" style="width:449.35pt;height:160.5pt">
             <v:imagedata r:id="rId178" o:title="zad2_1"/>
           </v:shape>
         </w:pict>
@@ -31259,7 +31670,7 @@
           <w:szCs w:val="28"/>
         </w:rPr>
         <w:pict>
-          <v:shape id="_x0000_i1118" type="#_x0000_t75" style="width:467.55pt;height:236.8pt">
+          <v:shape id="_x0000_i1116" type="#_x0000_t75" style="width:467.55pt;height:236.8pt">
             <v:imagedata r:id="rId179" o:title="zad2_2"/>
           </v:shape>
         </w:pict>
@@ -33523,10 +33934,10 @@
           <w:szCs w:val="28"/>
         </w:rPr>
         <w:object w:dxaOrig="260" w:dyaOrig="360">
-          <v:shape id="_x0000_i1119" type="#_x0000_t75" style="width:15.6pt;height:22.55pt" o:ole="">
+          <v:shape id="_x0000_i1117" type="#_x0000_t75" style="width:15.6pt;height:22.55pt" o:ole="">
             <v:imagedata r:id="rId99" o:title=""/>
           </v:shape>
-          <o:OLEObject Type="Embed" ProgID="Equation.3" ShapeID="_x0000_i1119" DrawAspect="Content" ObjectID="_1493572296" r:id="rId180"/>
+          <o:OLEObject Type="Embed" ProgID="Equation.3" ShapeID="_x0000_i1117" DrawAspect="Content" ObjectID="_1493587660" r:id="rId180"/>
         </w:object>
       </w:r>
       <w:r>
@@ -33583,10 +33994,10 @@
           <w:szCs w:val="28"/>
         </w:rPr>
         <w:object w:dxaOrig="620" w:dyaOrig="360">
-          <v:shape id="_x0000_i1120" type="#_x0000_t75" style="width:35.55pt;height:20.8pt" o:ole="">
+          <v:shape id="_x0000_i1118" type="#_x0000_t75" style="width:35.55pt;height:20.8pt" o:ole="">
             <v:imagedata r:id="rId101" o:title=""/>
           </v:shape>
-          <o:OLEObject Type="Embed" ProgID="Equation.3" ShapeID="_x0000_i1120" DrawAspect="Content" ObjectID="_1493572297" r:id="rId181"/>
+          <o:OLEObject Type="Embed" ProgID="Equation.3" ShapeID="_x0000_i1118" DrawAspect="Content" ObjectID="_1493587661" r:id="rId181"/>
         </w:object>
       </w:r>
       <w:r>
@@ -33625,10 +34036,10 @@
           <w:szCs w:val="28"/>
         </w:rPr>
         <w:object w:dxaOrig="260" w:dyaOrig="360">
-          <v:shape id="_x0000_i1121" type="#_x0000_t75" style="width:17.35pt;height:25.15pt" o:ole="">
+          <v:shape id="_x0000_i1119" type="#_x0000_t75" style="width:17.35pt;height:25.15pt" o:ole="">
             <v:imagedata r:id="rId103" o:title=""/>
           </v:shape>
-          <o:OLEObject Type="Embed" ProgID="Equation.3" ShapeID="_x0000_i1121" DrawAspect="Content" ObjectID="_1493572298" r:id="rId182"/>
+          <o:OLEObject Type="Embed" ProgID="Equation.3" ShapeID="_x0000_i1119" DrawAspect="Content" ObjectID="_1493587662" r:id="rId182"/>
         </w:object>
       </w:r>
       <w:r>
@@ -33659,10 +34070,10 @@
           <w:szCs w:val="28"/>
         </w:rPr>
         <w:object w:dxaOrig="880" w:dyaOrig="360">
-          <v:shape id="_x0000_i1122" type="#_x0000_t75" style="width:52.9pt;height:20.8pt" o:ole="">
+          <v:shape id="_x0000_i1120" type="#_x0000_t75" style="width:52.9pt;height:20.8pt" o:ole="">
             <v:imagedata r:id="rId105" o:title=""/>
           </v:shape>
-          <o:OLEObject Type="Embed" ProgID="Equation.3" ShapeID="_x0000_i1122" DrawAspect="Content" ObjectID="_1493572299" r:id="rId183"/>
+          <o:OLEObject Type="Embed" ProgID="Equation.3" ShapeID="_x0000_i1120" DrawAspect="Content" ObjectID="_1493587663" r:id="rId183"/>
         </w:object>
       </w:r>
       <w:r>
@@ -33727,10 +34138,10 @@
           <w:szCs w:val="28"/>
         </w:rPr>
         <w:object w:dxaOrig="859" w:dyaOrig="360">
-          <v:shape id="_x0000_i1123" type="#_x0000_t75" style="width:47.7pt;height:20.8pt" o:ole="">
+          <v:shape id="_x0000_i1121" type="#_x0000_t75" style="width:47.7pt;height:20.8pt" o:ole="">
             <v:imagedata r:id="rId107" o:title=""/>
           </v:shape>
-          <o:OLEObject Type="Embed" ProgID="Equation.3" ShapeID="_x0000_i1123" DrawAspect="Content" ObjectID="_1493572300" r:id="rId184"/>
+          <o:OLEObject Type="Embed" ProgID="Equation.3" ShapeID="_x0000_i1121" DrawAspect="Content" ObjectID="_1493587664" r:id="rId184"/>
         </w:object>
       </w:r>
       <w:r>
@@ -33747,10 +34158,10 @@
           <w:szCs w:val="28"/>
         </w:rPr>
         <w:object w:dxaOrig="2520" w:dyaOrig="360">
-          <v:shape id="_x0000_i1124" type="#_x0000_t75" style="width:2in;height:20.8pt" o:ole="">
+          <v:shape id="_x0000_i1122" type="#_x0000_t75" style="width:2in;height:20.8pt" o:ole="">
             <v:imagedata r:id="rId185" o:title=""/>
           </v:shape>
-          <o:OLEObject Type="Embed" ProgID="Equation.3" ShapeID="_x0000_i1124" DrawAspect="Content" ObjectID="_1493572301" r:id="rId186"/>
+          <o:OLEObject Type="Embed" ProgID="Equation.3" ShapeID="_x0000_i1122" DrawAspect="Content" ObjectID="_1493587665" r:id="rId186"/>
         </w:object>
       </w:r>
       <w:r>
@@ -33890,10 +34301,10 @@
           <w:szCs w:val="28"/>
         </w:rPr>
         <w:object w:dxaOrig="4920" w:dyaOrig="1480">
-          <v:shape id="_x0000_i1125" type="#_x0000_t75" style="width:282.8pt;height:85.9pt" o:ole="">
+          <v:shape id="_x0000_i1123" type="#_x0000_t75" style="width:282.8pt;height:85.9pt" o:ole="">
             <v:imagedata r:id="rId187" o:title=""/>
           </v:shape>
-          <o:OLEObject Type="Embed" ProgID="Equation.3" ShapeID="_x0000_i1125" DrawAspect="Content" ObjectID="_1493572302" r:id="rId188"/>
+          <o:OLEObject Type="Embed" ProgID="Equation.3" ShapeID="_x0000_i1123" DrawAspect="Content" ObjectID="_1493587666" r:id="rId188"/>
         </w:object>
       </w:r>
       <w:r>
@@ -33967,10 +34378,10 @@
           <w:szCs w:val="28"/>
         </w:rPr>
         <w:object w:dxaOrig="6780" w:dyaOrig="2600">
-          <v:shape id="_x0000_i1126" type="#_x0000_t75" style="width:368.65pt;height:141.4pt" o:ole="">
+          <v:shape id="_x0000_i1124" type="#_x0000_t75" style="width:368.65pt;height:141.4pt" o:ole="">
             <v:imagedata r:id="rId189" o:title=""/>
           </v:shape>
-          <o:OLEObject Type="Embed" ProgID="Equation.3" ShapeID="_x0000_i1126" DrawAspect="Content" ObjectID="_1493572303" r:id="rId190"/>
+          <o:OLEObject Type="Embed" ProgID="Equation.3" ShapeID="_x0000_i1124" DrawAspect="Content" ObjectID="_1493587667" r:id="rId190"/>
         </w:object>
       </w:r>
       <w:r>
@@ -34044,10 +34455,10 @@
           <w:szCs w:val="28"/>
         </w:rPr>
         <w:object w:dxaOrig="8600" w:dyaOrig="2600">
-          <v:shape id="_x0000_i1127" type="#_x0000_t75" style="width:6in;height:131.85pt" o:ole="">
+          <v:shape id="_x0000_i1125" type="#_x0000_t75" style="width:6in;height:131.85pt" o:ole="">
             <v:imagedata r:id="rId191" o:title=""/>
           </v:shape>
-          <o:OLEObject Type="Embed" ProgID="Equation.3" ShapeID="_x0000_i1127" DrawAspect="Content" ObjectID="_1493572304" r:id="rId192"/>
+          <o:OLEObject Type="Embed" ProgID="Equation.3" ShapeID="_x0000_i1125" DrawAspect="Content" ObjectID="_1493587668" r:id="rId192"/>
         </w:object>
       </w:r>
       <w:r>
@@ -34107,10 +34518,10 @@
           <w:szCs w:val="28"/>
         </w:rPr>
         <w:object w:dxaOrig="2020" w:dyaOrig="360">
-          <v:shape id="_x0000_i1128" type="#_x0000_t75" style="width:116.25pt;height:20.8pt" o:ole="">
+          <v:shape id="_x0000_i1126" type="#_x0000_t75" style="width:116.25pt;height:20.8pt" o:ole="">
             <v:imagedata r:id="rId193" o:title=""/>
           </v:shape>
-          <o:OLEObject Type="Embed" ProgID="Equation.3" ShapeID="_x0000_i1128" DrawAspect="Content" ObjectID="_1493572305" r:id="rId194"/>
+          <o:OLEObject Type="Embed" ProgID="Equation.3" ShapeID="_x0000_i1126" DrawAspect="Content" ObjectID="_1493587669" r:id="rId194"/>
         </w:object>
       </w:r>
       <w:r>
@@ -34169,10 +34580,10 @@
           <w:szCs w:val="28"/>
         </w:rPr>
         <w:object w:dxaOrig="1400" w:dyaOrig="620">
-          <v:shape id="_x0000_i1129" type="#_x0000_t75" style="width:82.4pt;height:35.55pt" o:ole="">
+          <v:shape id="_x0000_i1127" type="#_x0000_t75" style="width:82.4pt;height:35.55pt" o:ole="">
             <v:imagedata r:id="rId119" o:title=""/>
           </v:shape>
-          <o:OLEObject Type="Embed" ProgID="Equation.3" ShapeID="_x0000_i1129" DrawAspect="Content" ObjectID="_1493572306" r:id="rId195"/>
+          <o:OLEObject Type="Embed" ProgID="Equation.3" ShapeID="_x0000_i1127" DrawAspect="Content" ObjectID="_1493587670" r:id="rId195"/>
         </w:object>
       </w:r>
       <w:r>
@@ -34218,10 +34629,10 @@
           <w:szCs w:val="28"/>
         </w:rPr>
         <w:object w:dxaOrig="2439" w:dyaOrig="620">
-          <v:shape id="_x0000_i1130" type="#_x0000_t75" style="width:140.55pt;height:34.7pt" o:ole="">
+          <v:shape id="_x0000_i1128" type="#_x0000_t75" style="width:140.55pt;height:34.7pt" o:ole="">
             <v:imagedata r:id="rId121" o:title=""/>
           </v:shape>
-          <o:OLEObject Type="Embed" ProgID="Equation.3" ShapeID="_x0000_i1130" DrawAspect="Content" ObjectID="_1493572307" r:id="rId196"/>
+          <o:OLEObject Type="Embed" ProgID="Equation.3" ShapeID="_x0000_i1128" DrawAspect="Content" ObjectID="_1493587671" r:id="rId196"/>
         </w:object>
       </w:r>
       <w:r>
@@ -34254,10 +34665,10 @@
           <w:szCs w:val="28"/>
         </w:rPr>
         <w:object w:dxaOrig="120" w:dyaOrig="300">
-          <v:shape id="_x0000_i1131" type="#_x0000_t75" style="width:10.4pt;height:25.15pt" o:ole="">
+          <v:shape id="_x0000_i1129" type="#_x0000_t75" style="width:10.4pt;height:25.15pt" o:ole="">
             <v:imagedata r:id="rId123" o:title=""/>
           </v:shape>
-          <o:OLEObject Type="Embed" ProgID="Equation.3" ShapeID="_x0000_i1131" DrawAspect="Content" ObjectID="_1493572308" r:id="rId197"/>
+          <o:OLEObject Type="Embed" ProgID="Equation.3" ShapeID="_x0000_i1129" DrawAspect="Content" ObjectID="_1493587672" r:id="rId197"/>
         </w:object>
       </w:r>
     </w:p>
@@ -34303,10 +34714,10 @@
           <w:szCs w:val="28"/>
         </w:rPr>
         <w:object w:dxaOrig="3840" w:dyaOrig="620">
-          <v:shape id="_x0000_i1132" type="#_x0000_t75" style="width:205.6pt;height:31.25pt" o:ole="">
+          <v:shape id="_x0000_i1130" type="#_x0000_t75" style="width:205.6pt;height:31.25pt" o:ole="">
             <v:imagedata r:id="rId198" o:title=""/>
           </v:shape>
-          <o:OLEObject Type="Embed" ProgID="Equation.3" ShapeID="_x0000_i1132" DrawAspect="Content" ObjectID="_1493572309" r:id="rId199"/>
+          <o:OLEObject Type="Embed" ProgID="Equation.3" ShapeID="_x0000_i1130" DrawAspect="Content" ObjectID="_1493587673" r:id="rId199"/>
         </w:object>
       </w:r>
       <w:r>
@@ -34359,10 +34770,10 @@
           <w:szCs w:val="28"/>
         </w:rPr>
         <w:object w:dxaOrig="2600" w:dyaOrig="620">
-          <v:shape id="_x0000_i1133" type="#_x0000_t75" style="width:147.45pt;height:34.7pt" o:ole="">
+          <v:shape id="_x0000_i1131" type="#_x0000_t75" style="width:147.45pt;height:34.7pt" o:ole="">
             <v:imagedata r:id="rId127" o:title=""/>
           </v:shape>
-          <o:OLEObject Type="Embed" ProgID="Equation.3" ShapeID="_x0000_i1133" DrawAspect="Content" ObjectID="_1493572310" r:id="rId200"/>
+          <o:OLEObject Type="Embed" ProgID="Equation.3" ShapeID="_x0000_i1131" DrawAspect="Content" ObjectID="_1493587674" r:id="rId200"/>
         </w:object>
       </w:r>
       <w:r>
@@ -34453,10 +34864,10 @@
           <w:szCs w:val="28"/>
         </w:rPr>
         <w:object w:dxaOrig="840" w:dyaOrig="380">
-          <v:shape id="_x0000_i1134" type="#_x0000_t75" style="width:49.45pt;height:20.8pt" o:ole="">
+          <v:shape id="_x0000_i1132" type="#_x0000_t75" style="width:49.45pt;height:20.8pt" o:ole="">
             <v:imagedata r:id="rId129" o:title=""/>
           </v:shape>
-          <o:OLEObject Type="Embed" ProgID="Equation.3" ShapeID="_x0000_i1134" DrawAspect="Content" ObjectID="_1493572311" r:id="rId201"/>
+          <o:OLEObject Type="Embed" ProgID="Equation.3" ShapeID="_x0000_i1132" DrawAspect="Content" ObjectID="_1493587675" r:id="rId201"/>
         </w:object>
       </w:r>
       <w:r>
@@ -34535,10 +34946,10 @@
           <w:szCs w:val="28"/>
         </w:rPr>
         <w:object w:dxaOrig="720" w:dyaOrig="360">
-          <v:shape id="_x0000_i1135" type="#_x0000_t75" style="width:42.5pt;height:20.8pt" o:ole="">
+          <v:shape id="_x0000_i1133" type="#_x0000_t75" style="width:42.5pt;height:20.8pt" o:ole="">
             <v:imagedata r:id="rId131" o:title=""/>
           </v:shape>
-          <o:OLEObject Type="Embed" ProgID="Equation.3" ShapeID="_x0000_i1135" DrawAspect="Content" ObjectID="_1493572312" r:id="rId202"/>
+          <o:OLEObject Type="Embed" ProgID="Equation.3" ShapeID="_x0000_i1133" DrawAspect="Content" ObjectID="_1493587676" r:id="rId202"/>
         </w:object>
       </w:r>
       <w:r>
@@ -34588,10 +34999,10 @@
           <w:szCs w:val="28"/>
         </w:rPr>
         <w:object w:dxaOrig="7339" w:dyaOrig="2700">
-          <v:shape id="_x0000_i1136" type="#_x0000_t75" style="width:398.15pt;height:146.6pt" o:ole="">
+          <v:shape id="_x0000_i1134" type="#_x0000_t75" style="width:398.15pt;height:146.6pt" o:ole="">
             <v:imagedata r:id="rId203" o:title=""/>
           </v:shape>
-          <o:OLEObject Type="Embed" ProgID="Equation.3" ShapeID="_x0000_i1136" DrawAspect="Content" ObjectID="_1493572313" r:id="rId204"/>
+          <o:OLEObject Type="Embed" ProgID="Equation.3" ShapeID="_x0000_i1134" DrawAspect="Content" ObjectID="_1493587677" r:id="rId204"/>
         </w:object>
       </w:r>
       <w:r>
@@ -34670,10 +35081,10 @@
           <w:szCs w:val="28"/>
         </w:rPr>
         <w:object w:dxaOrig="8980" w:dyaOrig="2700">
-          <v:shape id="_x0000_i1137" type="#_x0000_t75" style="width:435.45pt;height:130.1pt" o:ole="">
+          <v:shape id="_x0000_i1135" type="#_x0000_t75" style="width:435.45pt;height:130.1pt" o:ole="">
             <v:imagedata r:id="rId205" o:title=""/>
           </v:shape>
-          <o:OLEObject Type="Embed" ProgID="Equation.3" ShapeID="_x0000_i1137" DrawAspect="Content" ObjectID="_1493572314" r:id="rId206"/>
+          <o:OLEObject Type="Embed" ProgID="Equation.3" ShapeID="_x0000_i1135" DrawAspect="Content" ObjectID="_1493587678" r:id="rId206"/>
         </w:object>
       </w:r>
       <w:r>
@@ -34754,10 +35165,10 @@
           <w:szCs w:val="28"/>
         </w:rPr>
         <w:object w:dxaOrig="2280" w:dyaOrig="380">
-          <v:shape id="_x0000_i1138" type="#_x0000_t75" style="width:123.2pt;height:19.1pt" o:ole="">
+          <v:shape id="_x0000_i1136" type="#_x0000_t75" style="width:123.2pt;height:19.1pt" o:ole="">
             <v:imagedata r:id="rId137" o:title=""/>
           </v:shape>
-          <o:OLEObject Type="Embed" ProgID="Equation.3" ShapeID="_x0000_i1138" DrawAspect="Content" ObjectID="_1493572315" r:id="rId207"/>
+          <o:OLEObject Type="Embed" ProgID="Equation.3" ShapeID="_x0000_i1136" DrawAspect="Content" ObjectID="_1493587679" r:id="rId207"/>
         </w:object>
       </w:r>
       <w:r>
@@ -34787,10 +35198,10 @@
           <w:szCs w:val="28"/>
         </w:rPr>
         <w:object w:dxaOrig="8540" w:dyaOrig="380">
-          <v:shape id="_x0000_i1139" type="#_x0000_t75" style="width:464.95pt;height:19.1pt" o:ole="">
+          <v:shape id="_x0000_i1137" type="#_x0000_t75" style="width:464.95pt;height:19.1pt" o:ole="">
             <v:imagedata r:id="rId139" o:title=""/>
           </v:shape>
-          <o:OLEObject Type="Embed" ProgID="Equation.3" ShapeID="_x0000_i1139" DrawAspect="Content" ObjectID="_1493572316" r:id="rId208"/>
+          <o:OLEObject Type="Embed" ProgID="Equation.3" ShapeID="_x0000_i1137" DrawAspect="Content" ObjectID="_1493587680" r:id="rId208"/>
         </w:object>
       </w:r>
     </w:p>
@@ -35460,10 +35871,10 @@
                 <w:szCs w:val="28"/>
               </w:rPr>
               <w:object w:dxaOrig="340" w:dyaOrig="360">
-                <v:shape id="_x0000_i1140" type="#_x0000_t75" style="width:18.2pt;height:18.2pt" o:ole="">
+                <v:shape id="_x0000_i1138" type="#_x0000_t75" style="width:18.2pt;height:18.2pt" o:ole="">
                   <v:imagedata r:id="rId209" o:title=""/>
                 </v:shape>
-                <o:OLEObject Type="Embed" ProgID="Equation.3" ShapeID="_x0000_i1140" DrawAspect="Content" ObjectID="_1493572317" r:id="rId210"/>
+                <o:OLEObject Type="Embed" ProgID="Equation.3" ShapeID="_x0000_i1138" DrawAspect="Content" ObjectID="_1493587681" r:id="rId210"/>
               </w:object>
             </w:r>
           </w:p>
@@ -35843,10 +36254,10 @@
           <w:szCs w:val="28"/>
         </w:rPr>
         <w:object w:dxaOrig="700" w:dyaOrig="380">
-          <v:shape id="_x0000_i1141" type="#_x0000_t75" style="width:34.7pt;height:17.35pt" o:ole="">
+          <v:shape id="_x0000_i1139" type="#_x0000_t75" style="width:34.7pt;height:17.35pt" o:ole="">
             <v:imagedata r:id="rId211" o:title=""/>
           </v:shape>
-          <o:OLEObject Type="Embed" ProgID="Equation.3" ShapeID="_x0000_i1141" DrawAspect="Content" ObjectID="_1493572318" r:id="rId212"/>
+          <o:OLEObject Type="Embed" ProgID="Equation.3" ShapeID="_x0000_i1139" DrawAspect="Content" ObjectID="_1493587682" r:id="rId212"/>
         </w:object>
       </w:r>
       <w:r>
@@ -35863,10 +36274,10 @@
           <w:szCs w:val="28"/>
         </w:rPr>
         <w:object w:dxaOrig="760" w:dyaOrig="400">
-          <v:shape id="_x0000_i1142" type="#_x0000_t75" style="width:38.15pt;height:19.1pt" o:ole="">
+          <v:shape id="_x0000_i1140" type="#_x0000_t75" style="width:38.15pt;height:19.1pt" o:ole="">
             <v:imagedata r:id="rId213" o:title=""/>
           </v:shape>
-          <o:OLEObject Type="Embed" ProgID="Equation.3" ShapeID="_x0000_i1142" DrawAspect="Content" ObjectID="_1493572319" r:id="rId214"/>
+          <o:OLEObject Type="Embed" ProgID="Equation.3" ShapeID="_x0000_i1140" DrawAspect="Content" ObjectID="_1493587683" r:id="rId214"/>
         </w:object>
       </w:r>
       <w:r>
@@ -35898,10 +36309,10 @@
           <w:u w:val="single"/>
         </w:rPr>
         <w:object w:dxaOrig="600" w:dyaOrig="360">
-          <v:shape id="_x0000_i1143" type="#_x0000_t75" style="width:29.5pt;height:19.1pt" o:ole="">
+          <v:shape id="_x0000_i1141" type="#_x0000_t75" style="width:29.5pt;height:19.1pt" o:ole="">
             <v:imagedata r:id="rId215" o:title=""/>
           </v:shape>
-          <o:OLEObject Type="Embed" ProgID="Equation.3" ShapeID="_x0000_i1143" DrawAspect="Content" ObjectID="_1493572320" r:id="rId216"/>
+          <o:OLEObject Type="Embed" ProgID="Equation.3" ShapeID="_x0000_i1141" DrawAspect="Content" ObjectID="_1493587684" r:id="rId216"/>
         </w:object>
       </w:r>
       <w:r>
@@ -35932,10 +36343,10 @@
           <w:szCs w:val="28"/>
         </w:rPr>
         <w:object w:dxaOrig="8059" w:dyaOrig="4900">
-          <v:shape id="_x0000_i1144" type="#_x0000_t75" style="width:390.35pt;height:236.8pt" o:ole="">
+          <v:shape id="_x0000_i1142" type="#_x0000_t75" style="width:390.35pt;height:236.8pt" o:ole="">
             <v:imagedata r:id="rId217" o:title=""/>
           </v:shape>
-          <o:OLEObject Type="Embed" ProgID="Equation.3" ShapeID="_x0000_i1144" DrawAspect="Content" ObjectID="_1493572321" r:id="rId218"/>
+          <o:OLEObject Type="Embed" ProgID="Equation.3" ShapeID="_x0000_i1142" DrawAspect="Content" ObjectID="_1493587685" r:id="rId218"/>
         </w:object>
       </w:r>
     </w:p>
@@ -36001,10 +36412,10 @@
           <w:szCs w:val="28"/>
         </w:rPr>
         <w:object w:dxaOrig="6920" w:dyaOrig="800">
-          <v:shape id="_x0000_i1145" type="#_x0000_t75" style="width:345.25pt;height:39.05pt" o:ole="">
+          <v:shape id="_x0000_i1143" type="#_x0000_t75" style="width:345.25pt;height:39.05pt" o:ole="">
             <v:imagedata r:id="rId219" o:title=""/>
           </v:shape>
-          <o:OLEObject Type="Embed" ProgID="Equation.3" ShapeID="_x0000_i1145" DrawAspect="Content" ObjectID="_1493572322" r:id="rId220"/>
+          <o:OLEObject Type="Embed" ProgID="Equation.3" ShapeID="_x0000_i1143" DrawAspect="Content" ObjectID="_1493587686" r:id="rId220"/>
         </w:object>
       </w:r>
     </w:p>
@@ -36044,10 +36455,10 @@
           <w:u w:val="single"/>
         </w:rPr>
         <w:object w:dxaOrig="600" w:dyaOrig="360">
-          <v:shape id="_x0000_i1146" type="#_x0000_t75" style="width:29.5pt;height:19.1pt" o:ole="">
+          <v:shape id="_x0000_i1144" type="#_x0000_t75" style="width:29.5pt;height:19.1pt" o:ole="">
             <v:imagedata r:id="rId215" o:title=""/>
           </v:shape>
-          <o:OLEObject Type="Embed" ProgID="Equation.3" ShapeID="_x0000_i1146" DrawAspect="Content" ObjectID="_1493572323" r:id="rId221"/>
+          <o:OLEObject Type="Embed" ProgID="Equation.3" ShapeID="_x0000_i1144" DrawAspect="Content" ObjectID="_1493587687" r:id="rId221"/>
         </w:object>
       </w:r>
       <w:r>
@@ -36078,10 +36489,10 @@
           <w:szCs w:val="28"/>
         </w:rPr>
         <w:object w:dxaOrig="8059" w:dyaOrig="4900">
-          <v:shape id="_x0000_i1147" type="#_x0000_t75" style="width:390.35pt;height:236.8pt" o:ole="">
+          <v:shape id="_x0000_i1145" type="#_x0000_t75" style="width:390.35pt;height:236.8pt" o:ole="">
             <v:imagedata r:id="rId222" o:title=""/>
           </v:shape>
-          <o:OLEObject Type="Embed" ProgID="Equation.3" ShapeID="_x0000_i1147" DrawAspect="Content" ObjectID="_1493572324" r:id="rId223"/>
+          <o:OLEObject Type="Embed" ProgID="Equation.3" ShapeID="_x0000_i1145" DrawAspect="Content" ObjectID="_1493587688" r:id="rId223"/>
         </w:object>
       </w:r>
       <w:r>
@@ -36092,10 +36503,10 @@
           <w:u w:val="single"/>
         </w:rPr>
         <w:object w:dxaOrig="639" w:dyaOrig="340">
-          <v:shape id="_x0000_i1148" type="#_x0000_t75" style="width:32.1pt;height:18.2pt" o:ole="">
+          <v:shape id="_x0000_i1146" type="#_x0000_t75" style="width:32.1pt;height:18.2pt" o:ole="">
             <v:imagedata r:id="rId224" o:title=""/>
           </v:shape>
-          <o:OLEObject Type="Embed" ProgID="Equation.3" ShapeID="_x0000_i1148" DrawAspect="Content" ObjectID="_1493572325" r:id="rId225"/>
+          <o:OLEObject Type="Embed" ProgID="Equation.3" ShapeID="_x0000_i1146" DrawAspect="Content" ObjectID="_1493587689" r:id="rId225"/>
         </w:object>
       </w:r>
       <w:r>
@@ -36126,10 +36537,10 @@
           <w:szCs w:val="28"/>
         </w:rPr>
         <w:object w:dxaOrig="7400" w:dyaOrig="4900">
-          <v:shape id="_x0000_i1149" type="#_x0000_t75" style="width:359.15pt;height:236.8pt" o:ole="">
+          <v:shape id="_x0000_i1147" type="#_x0000_t75" style="width:359.15pt;height:236.8pt" o:ole="">
             <v:imagedata r:id="rId226" o:title=""/>
           </v:shape>
-          <o:OLEObject Type="Embed" ProgID="Equation.3" ShapeID="_x0000_i1149" DrawAspect="Content" ObjectID="_1493572326" r:id="rId227"/>
+          <o:OLEObject Type="Embed" ProgID="Equation.3" ShapeID="_x0000_i1147" DrawAspect="Content" ObjectID="_1493587690" r:id="rId227"/>
         </w:object>
       </w:r>
     </w:p>
@@ -36169,10 +36580,10 @@
           <w:u w:val="single"/>
         </w:rPr>
         <w:object w:dxaOrig="620" w:dyaOrig="340">
-          <v:shape id="_x0000_i1150" type="#_x0000_t75" style="width:30.35pt;height:18.2pt" o:ole="">
+          <v:shape id="_x0000_i1148" type="#_x0000_t75" style="width:30.35pt;height:18.2pt" o:ole="">
             <v:imagedata r:id="rId228" o:title=""/>
           </v:shape>
-          <o:OLEObject Type="Embed" ProgID="Equation.3" ShapeID="_x0000_i1150" DrawAspect="Content" ObjectID="_1493572327" r:id="rId229"/>
+          <o:OLEObject Type="Embed" ProgID="Equation.3" ShapeID="_x0000_i1148" DrawAspect="Content" ObjectID="_1493587691" r:id="rId229"/>
         </w:object>
       </w:r>
       <w:r>
@@ -36203,10 +36614,10 @@
           <w:szCs w:val="28"/>
         </w:rPr>
         <w:object w:dxaOrig="7380" w:dyaOrig="4900">
-          <v:shape id="_x0000_i1151" type="#_x0000_t75" style="width:359.15pt;height:236.8pt" o:ole="">
+          <v:shape id="_x0000_i1149" type="#_x0000_t75" style="width:359.15pt;height:236.8pt" o:ole="">
             <v:imagedata r:id="rId230" o:title=""/>
           </v:shape>
-          <o:OLEObject Type="Embed" ProgID="Equation.3" ShapeID="_x0000_i1151" DrawAspect="Content" ObjectID="_1493572328" r:id="rId231"/>
+          <o:OLEObject Type="Embed" ProgID="Equation.3" ShapeID="_x0000_i1149" DrawAspect="Content" ObjectID="_1493587692" r:id="rId231"/>
         </w:object>
       </w:r>
     </w:p>
@@ -36246,10 +36657,10 @@
           <w:u w:val="single"/>
         </w:rPr>
         <w:object w:dxaOrig="639" w:dyaOrig="340">
-          <v:shape id="_x0000_i1152" type="#_x0000_t75" style="width:32.1pt;height:18.2pt" o:ole="">
+          <v:shape id="_x0000_i1150" type="#_x0000_t75" style="width:32.1pt;height:18.2pt" o:ole="">
             <v:imagedata r:id="rId232" o:title=""/>
           </v:shape>
-          <o:OLEObject Type="Embed" ProgID="Equation.3" ShapeID="_x0000_i1152" DrawAspect="Content" ObjectID="_1493572329" r:id="rId233"/>
+          <o:OLEObject Type="Embed" ProgID="Equation.3" ShapeID="_x0000_i1150" DrawAspect="Content" ObjectID="_1493587693" r:id="rId233"/>
         </w:object>
       </w:r>
       <w:r>
@@ -36280,10 +36691,10 @@
           <w:szCs w:val="28"/>
         </w:rPr>
         <w:object w:dxaOrig="7380" w:dyaOrig="4900">
-          <v:shape id="_x0000_i1153" type="#_x0000_t75" style="width:359.15pt;height:236.8pt" o:ole="">
+          <v:shape id="_x0000_i1151" type="#_x0000_t75" style="width:359.15pt;height:236.8pt" o:ole="">
             <v:imagedata r:id="rId234" o:title=""/>
           </v:shape>
-          <o:OLEObject Type="Embed" ProgID="Equation.3" ShapeID="_x0000_i1153" DrawAspect="Content" ObjectID="_1493572330" r:id="rId235"/>
+          <o:OLEObject Type="Embed" ProgID="Equation.3" ShapeID="_x0000_i1151" DrawAspect="Content" ObjectID="_1493587694" r:id="rId235"/>
         </w:object>
       </w:r>
     </w:p>
@@ -36369,10 +36780,10 @@
           <w:szCs w:val="28"/>
         </w:rPr>
         <w:object w:dxaOrig="720" w:dyaOrig="380">
-          <v:shape id="_x0000_i1154" type="#_x0000_t75" style="width:36.45pt;height:17.35pt" o:ole="">
+          <v:shape id="_x0000_i1152" type="#_x0000_t75" style="width:36.45pt;height:17.35pt" o:ole="">
             <v:imagedata r:id="rId236" o:title=""/>
           </v:shape>
-          <o:OLEObject Type="Embed" ProgID="Equation.3" ShapeID="_x0000_i1154" DrawAspect="Content" ObjectID="_1493572331" r:id="rId237"/>
+          <o:OLEObject Type="Embed" ProgID="Equation.3" ShapeID="_x0000_i1152" DrawAspect="Content" ObjectID="_1493587695" r:id="rId237"/>
         </w:object>
       </w:r>
       <w:r>
@@ -36389,10 +36800,10 @@
           <w:szCs w:val="28"/>
         </w:rPr>
         <w:object w:dxaOrig="780" w:dyaOrig="380">
-          <v:shape id="_x0000_i1155" type="#_x0000_t75" style="width:39.05pt;height:17.35pt" o:ole="">
+          <v:shape id="_x0000_i1153" type="#_x0000_t75" style="width:39.05pt;height:17.35pt" o:ole="">
             <v:imagedata r:id="rId238" o:title=""/>
           </v:shape>
-          <o:OLEObject Type="Embed" ProgID="Equation.3" ShapeID="_x0000_i1155" DrawAspect="Content" ObjectID="_1493572332" r:id="rId239"/>
+          <o:OLEObject Type="Embed" ProgID="Equation.3" ShapeID="_x0000_i1153" DrawAspect="Content" ObjectID="_1493587696" r:id="rId239"/>
         </w:object>
       </w:r>
       <w:r>
@@ -36424,10 +36835,10 @@
           <w:u w:val="single"/>
         </w:rPr>
         <w:object w:dxaOrig="600" w:dyaOrig="340">
-          <v:shape id="_x0000_i1156" type="#_x0000_t75" style="width:29.5pt;height:18.2pt" o:ole="">
+          <v:shape id="_x0000_i1154" type="#_x0000_t75" style="width:29.5pt;height:18.2pt" o:ole="">
             <v:imagedata r:id="rId240" o:title=""/>
           </v:shape>
-          <o:OLEObject Type="Embed" ProgID="Equation.3" ShapeID="_x0000_i1156" DrawAspect="Content" ObjectID="_1493572333" r:id="rId241"/>
+          <o:OLEObject Type="Embed" ProgID="Equation.3" ShapeID="_x0000_i1154" DrawAspect="Content" ObjectID="_1493587697" r:id="rId241"/>
         </w:object>
       </w:r>
       <w:r>
@@ -36458,10 +36869,10 @@
           <w:szCs w:val="28"/>
         </w:rPr>
         <w:object w:dxaOrig="7360" w:dyaOrig="4900">
-          <v:shape id="_x0000_i1157" type="#_x0000_t75" style="width:357.4pt;height:236.8pt" o:ole="">
+          <v:shape id="_x0000_i1155" type="#_x0000_t75" style="width:357.4pt;height:236.8pt" o:ole="">
             <v:imagedata r:id="rId242" o:title=""/>
           </v:shape>
-          <o:OLEObject Type="Embed" ProgID="Equation.3" ShapeID="_x0000_i1157" DrawAspect="Content" ObjectID="_1493572334" r:id="rId243"/>
+          <o:OLEObject Type="Embed" ProgID="Equation.3" ShapeID="_x0000_i1155" DrawAspect="Content" ObjectID="_1493587698" r:id="rId243"/>
         </w:object>
       </w:r>
     </w:p>
@@ -36527,10 +36938,10 @@
           <w:szCs w:val="28"/>
         </w:rPr>
         <w:object w:dxaOrig="6720" w:dyaOrig="800">
-          <v:shape id="_x0000_i1158" type="#_x0000_t75" style="width:335.7pt;height:39.05pt" o:ole="">
+          <v:shape id="_x0000_i1156" type="#_x0000_t75" style="width:335.7pt;height:39.05pt" o:ole="">
             <v:imagedata r:id="rId244" o:title=""/>
           </v:shape>
-          <o:OLEObject Type="Embed" ProgID="Equation.3" ShapeID="_x0000_i1158" DrawAspect="Content" ObjectID="_1493572335" r:id="rId245"/>
+          <o:OLEObject Type="Embed" ProgID="Equation.3" ShapeID="_x0000_i1156" DrawAspect="Content" ObjectID="_1493587699" r:id="rId245"/>
         </w:object>
       </w:r>
     </w:p>
@@ -36570,10 +36981,10 @@
           <w:u w:val="single"/>
         </w:rPr>
         <w:object w:dxaOrig="639" w:dyaOrig="340">
-          <v:shape id="_x0000_i1159" type="#_x0000_t75" style="width:32.1pt;height:18.2pt" o:ole="">
+          <v:shape id="_x0000_i1157" type="#_x0000_t75" style="width:32.1pt;height:18.2pt" o:ole="">
             <v:imagedata r:id="rId224" o:title=""/>
           </v:shape>
-          <o:OLEObject Type="Embed" ProgID="Equation.3" ShapeID="_x0000_i1159" DrawAspect="Content" ObjectID="_1493572336" r:id="rId246"/>
+          <o:OLEObject Type="Embed" ProgID="Equation.3" ShapeID="_x0000_i1157" DrawAspect="Content" ObjectID="_1493587700" r:id="rId246"/>
         </w:object>
       </w:r>
       <w:r>
@@ -36604,10 +37015,10 @@
           <w:szCs w:val="28"/>
         </w:rPr>
         <w:object w:dxaOrig="7400" w:dyaOrig="4900">
-          <v:shape id="_x0000_i1160" type="#_x0000_t75" style="width:359.15pt;height:236.8pt" o:ole="">
+          <v:shape id="_x0000_i1158" type="#_x0000_t75" style="width:359.15pt;height:236.8pt" o:ole="">
             <v:imagedata r:id="rId226" o:title=""/>
           </v:shape>
-          <o:OLEObject Type="Embed" ProgID="Equation.3" ShapeID="_x0000_i1160" DrawAspect="Content" ObjectID="_1493572337" r:id="rId247"/>
+          <o:OLEObject Type="Embed" ProgID="Equation.3" ShapeID="_x0000_i1158" DrawAspect="Content" ObjectID="_1493587701" r:id="rId247"/>
         </w:object>
       </w:r>
     </w:p>
@@ -36647,10 +37058,10 @@
           <w:u w:val="single"/>
         </w:rPr>
         <w:object w:dxaOrig="620" w:dyaOrig="340">
-          <v:shape id="_x0000_i1161" type="#_x0000_t75" style="width:30.35pt;height:18.2pt" o:ole="">
+          <v:shape id="_x0000_i1159" type="#_x0000_t75" style="width:30.35pt;height:18.2pt" o:ole="">
             <v:imagedata r:id="rId228" o:title=""/>
           </v:shape>
-          <o:OLEObject Type="Embed" ProgID="Equation.3" ShapeID="_x0000_i1161" DrawAspect="Content" ObjectID="_1493572338" r:id="rId248"/>
+          <o:OLEObject Type="Embed" ProgID="Equation.3" ShapeID="_x0000_i1159" DrawAspect="Content" ObjectID="_1493587702" r:id="rId248"/>
         </w:object>
       </w:r>
       <w:r>
@@ -36681,10 +37092,10 @@
           <w:szCs w:val="28"/>
         </w:rPr>
         <w:object w:dxaOrig="7380" w:dyaOrig="4900">
-          <v:shape id="_x0000_i1162" type="#_x0000_t75" style="width:359.15pt;height:236.8pt" o:ole="">
+          <v:shape id="_x0000_i1160" type="#_x0000_t75" style="width:359.15pt;height:236.8pt" o:ole="">
             <v:imagedata r:id="rId230" o:title=""/>
           </v:shape>
-          <o:OLEObject Type="Embed" ProgID="Equation.3" ShapeID="_x0000_i1162" DrawAspect="Content" ObjectID="_1493572339" r:id="rId249"/>
+          <o:OLEObject Type="Embed" ProgID="Equation.3" ShapeID="_x0000_i1160" DrawAspect="Content" ObjectID="_1493587703" r:id="rId249"/>
         </w:object>
       </w:r>
     </w:p>
@@ -36724,10 +37135,10 @@
           <w:u w:val="single"/>
         </w:rPr>
         <w:object w:dxaOrig="639" w:dyaOrig="340">
-          <v:shape id="_x0000_i1163" type="#_x0000_t75" style="width:32.1pt;height:18.2pt" o:ole="">
+          <v:shape id="_x0000_i1161" type="#_x0000_t75" style="width:32.1pt;height:18.2pt" o:ole="">
             <v:imagedata r:id="rId232" o:title=""/>
           </v:shape>
-          <o:OLEObject Type="Embed" ProgID="Equation.3" ShapeID="_x0000_i1163" DrawAspect="Content" ObjectID="_1493572340" r:id="rId250"/>
+          <o:OLEObject Type="Embed" ProgID="Equation.3" ShapeID="_x0000_i1161" DrawAspect="Content" ObjectID="_1493587704" r:id="rId250"/>
         </w:object>
       </w:r>
       <w:r>
@@ -36758,10 +37169,10 @@
           <w:szCs w:val="28"/>
         </w:rPr>
         <w:object w:dxaOrig="7380" w:dyaOrig="4900">
-          <v:shape id="_x0000_i1164" type="#_x0000_t75" style="width:359.15pt;height:236.8pt" o:ole="">
+          <v:shape id="_x0000_i1162" type="#_x0000_t75" style="width:359.15pt;height:236.8pt" o:ole="">
             <v:imagedata r:id="rId234" o:title=""/>
           </v:shape>
-          <o:OLEObject Type="Embed" ProgID="Equation.3" ShapeID="_x0000_i1164" DrawAspect="Content" ObjectID="_1493572341" r:id="rId251"/>
+          <o:OLEObject Type="Embed" ProgID="Equation.3" ShapeID="_x0000_i1162" DrawAspect="Content" ObjectID="_1493587705" r:id="rId251"/>
         </w:object>
       </w:r>
     </w:p>
@@ -36863,10 +37274,10 @@
           <w:szCs w:val="28"/>
         </w:rPr>
         <w:object w:dxaOrig="700" w:dyaOrig="380">
-          <v:shape id="_x0000_i1165" type="#_x0000_t75" style="width:35.55pt;height:17.35pt" o:ole="">
+          <v:shape id="_x0000_i1163" type="#_x0000_t75" style="width:35.55pt;height:17.35pt" o:ole="">
             <v:imagedata r:id="rId252" o:title=""/>
           </v:shape>
-          <o:OLEObject Type="Embed" ProgID="Equation.3" ShapeID="_x0000_i1165" DrawAspect="Content" ObjectID="_1493572342" r:id="rId253"/>
+          <o:OLEObject Type="Embed" ProgID="Equation.3" ShapeID="_x0000_i1163" DrawAspect="Content" ObjectID="_1493587706" r:id="rId253"/>
         </w:object>
       </w:r>
       <w:r>
@@ -36883,10 +37294,10 @@
           <w:szCs w:val="28"/>
         </w:rPr>
         <w:object w:dxaOrig="740" w:dyaOrig="400">
-          <v:shape id="_x0000_i1166" type="#_x0000_t75" style="width:36.45pt;height:20.8pt" o:ole="">
+          <v:shape id="_x0000_i1164" type="#_x0000_t75" style="width:36.45pt;height:20.8pt" o:ole="">
             <v:imagedata r:id="rId254" o:title=""/>
           </v:shape>
-          <o:OLEObject Type="Embed" ProgID="Equation.3" ShapeID="_x0000_i1166" DrawAspect="Content" ObjectID="_1493572343" r:id="rId255"/>
+          <o:OLEObject Type="Embed" ProgID="Equation.3" ShapeID="_x0000_i1164" DrawAspect="Content" ObjectID="_1493587707" r:id="rId255"/>
         </w:object>
       </w:r>
       <w:r>
@@ -36933,10 +37344,10 @@
           <w:u w:val="single"/>
         </w:rPr>
         <w:object w:dxaOrig="580" w:dyaOrig="360">
-          <v:shape id="_x0000_i1167" type="#_x0000_t75" style="width:29.5pt;height:18.2pt" o:ole="">
+          <v:shape id="_x0000_i1165" type="#_x0000_t75" style="width:29.5pt;height:18.2pt" o:ole="">
             <v:imagedata r:id="rId256" o:title=""/>
           </v:shape>
-          <o:OLEObject Type="Embed" ProgID="Equation.3" ShapeID="_x0000_i1167" DrawAspect="Content" ObjectID="_1493572344" r:id="rId257"/>
+          <o:OLEObject Type="Embed" ProgID="Equation.3" ShapeID="_x0000_i1165" DrawAspect="Content" ObjectID="_1493587708" r:id="rId257"/>
         </w:object>
       </w:r>
       <w:r>
@@ -36967,10 +37378,10 @@
           <w:szCs w:val="28"/>
         </w:rPr>
         <w:object w:dxaOrig="7060" w:dyaOrig="5020">
-          <v:shape id="_x0000_i1168" type="#_x0000_t75" style="width:343.5pt;height:244.65pt" o:ole="">
+          <v:shape id="_x0000_i1166" type="#_x0000_t75" style="width:343.5pt;height:244.65pt" o:ole="">
             <v:imagedata r:id="rId258" o:title=""/>
           </v:shape>
-          <o:OLEObject Type="Embed" ProgID="Equation.3" ShapeID="_x0000_i1168" DrawAspect="Content" ObjectID="_1493572345" r:id="rId259"/>
+          <o:OLEObject Type="Embed" ProgID="Equation.3" ShapeID="_x0000_i1166" DrawAspect="Content" ObjectID="_1493587709" r:id="rId259"/>
         </w:object>
       </w:r>
     </w:p>
@@ -37010,10 +37421,10 @@
           <w:u w:val="single"/>
         </w:rPr>
         <w:object w:dxaOrig="620" w:dyaOrig="360">
-          <v:shape id="_x0000_i1169" type="#_x0000_t75" style="width:30.35pt;height:18.2pt" o:ole="">
+          <v:shape id="_x0000_i1167" type="#_x0000_t75" style="width:30.35pt;height:18.2pt" o:ole="">
             <v:imagedata r:id="rId260" o:title=""/>
           </v:shape>
-          <o:OLEObject Type="Embed" ProgID="Equation.3" ShapeID="_x0000_i1169" DrawAspect="Content" ObjectID="_1493572346" r:id="rId261"/>
+          <o:OLEObject Type="Embed" ProgID="Equation.3" ShapeID="_x0000_i1167" DrawAspect="Content" ObjectID="_1493587710" r:id="rId261"/>
         </w:object>
       </w:r>
       <w:r>
@@ -37044,10 +37455,10 @@
           <w:szCs w:val="28"/>
         </w:rPr>
         <w:object w:dxaOrig="7100" w:dyaOrig="5020">
-          <v:shape id="_x0000_i1170" type="#_x0000_t75" style="width:345.25pt;height:244.65pt" o:ole="">
+          <v:shape id="_x0000_i1168" type="#_x0000_t75" style="width:345.25pt;height:244.65pt" o:ole="">
             <v:imagedata r:id="rId262" o:title=""/>
           </v:shape>
-          <o:OLEObject Type="Embed" ProgID="Equation.3" ShapeID="_x0000_i1170" DrawAspect="Content" ObjectID="_1493572347" r:id="rId263"/>
+          <o:OLEObject Type="Embed" ProgID="Equation.3" ShapeID="_x0000_i1168" DrawAspect="Content" ObjectID="_1493587711" r:id="rId263"/>
         </w:object>
       </w:r>
     </w:p>
@@ -37087,10 +37498,10 @@
           <w:u w:val="single"/>
         </w:rPr>
         <w:object w:dxaOrig="620" w:dyaOrig="360">
-          <v:shape id="_x0000_i1171" type="#_x0000_t75" style="width:30.35pt;height:18.2pt" o:ole="">
+          <v:shape id="_x0000_i1169" type="#_x0000_t75" style="width:30.35pt;height:18.2pt" o:ole="">
             <v:imagedata r:id="rId264" o:title=""/>
           </v:shape>
-          <o:OLEObject Type="Embed" ProgID="Equation.3" ShapeID="_x0000_i1171" DrawAspect="Content" ObjectID="_1493572348" r:id="rId265"/>
+          <o:OLEObject Type="Embed" ProgID="Equation.3" ShapeID="_x0000_i1169" DrawAspect="Content" ObjectID="_1493587712" r:id="rId265"/>
         </w:object>
       </w:r>
       <w:r>
@@ -37121,10 +37532,10 @@
           <w:szCs w:val="28"/>
         </w:rPr>
         <w:object w:dxaOrig="7080" w:dyaOrig="5020">
-          <v:shape id="_x0000_i1172" type="#_x0000_t75" style="width:343.5pt;height:244.65pt" o:ole="">
+          <v:shape id="_x0000_i1170" type="#_x0000_t75" style="width:343.5pt;height:244.65pt" o:ole="">
             <v:imagedata r:id="rId266" o:title=""/>
           </v:shape>
-          <o:OLEObject Type="Embed" ProgID="Equation.3" ShapeID="_x0000_i1172" DrawAspect="Content" ObjectID="_1493572349" r:id="rId267"/>
+          <o:OLEObject Type="Embed" ProgID="Equation.3" ShapeID="_x0000_i1170" DrawAspect="Content" ObjectID="_1493587713" r:id="rId267"/>
         </w:object>
       </w:r>
     </w:p>
@@ -37226,10 +37637,10 @@
           <w:szCs w:val="28"/>
         </w:rPr>
         <w:object w:dxaOrig="720" w:dyaOrig="380">
-          <v:shape id="_x0000_i1173" type="#_x0000_t75" style="width:43.35pt;height:22.55pt" o:ole="">
+          <v:shape id="_x0000_i1171" type="#_x0000_t75" style="width:43.35pt;height:22.55pt" o:ole="">
             <v:imagedata r:id="rId268" o:title=""/>
           </v:shape>
-          <o:OLEObject Type="Embed" ProgID="Equation.3" ShapeID="_x0000_i1173" DrawAspect="Content" ObjectID="_1493572350" r:id="rId269"/>
+          <o:OLEObject Type="Embed" ProgID="Equation.3" ShapeID="_x0000_i1171" DrawAspect="Content" ObjectID="_1493587714" r:id="rId269"/>
         </w:object>
       </w:r>
       <w:r>
@@ -37246,10 +37657,10 @@
           <w:szCs w:val="28"/>
         </w:rPr>
         <w:object w:dxaOrig="920" w:dyaOrig="340">
-          <v:shape id="_x0000_i1174" type="#_x0000_t75" style="width:55.5pt;height:20.8pt" o:ole="">
+          <v:shape id="_x0000_i1172" type="#_x0000_t75" style="width:55.5pt;height:20.8pt" o:ole="">
             <v:imagedata r:id="rId270" o:title=""/>
           </v:shape>
-          <o:OLEObject Type="Embed" ProgID="Equation.3" ShapeID="_x0000_i1174" DrawAspect="Content" ObjectID="_1493572351" r:id="rId271"/>
+          <o:OLEObject Type="Embed" ProgID="Equation.3" ShapeID="_x0000_i1172" DrawAspect="Content" ObjectID="_1493587715" r:id="rId271"/>
         </w:object>
       </w:r>
       <w:r>
@@ -37296,10 +37707,10 @@
           <w:u w:val="single"/>
         </w:rPr>
         <w:object w:dxaOrig="600" w:dyaOrig="340">
-          <v:shape id="_x0000_i1175" type="#_x0000_t75" style="width:29.5pt;height:18.2pt" o:ole="">
+          <v:shape id="_x0000_i1173" type="#_x0000_t75" style="width:29.5pt;height:18.2pt" o:ole="">
             <v:imagedata r:id="rId272" o:title=""/>
           </v:shape>
-          <o:OLEObject Type="Embed" ProgID="Equation.3" ShapeID="_x0000_i1175" DrawAspect="Content" ObjectID="_1493572352" r:id="rId273"/>
+          <o:OLEObject Type="Embed" ProgID="Equation.3" ShapeID="_x0000_i1173" DrawAspect="Content" ObjectID="_1493587716" r:id="rId273"/>
         </w:object>
       </w:r>
       <w:r>
@@ -37330,10 +37741,10 @@
           <w:szCs w:val="28"/>
         </w:rPr>
         <w:object w:dxaOrig="7040" w:dyaOrig="5020">
-          <v:shape id="_x0000_i1176" type="#_x0000_t75" style="width:341.8pt;height:244.65pt" o:ole="">
+          <v:shape id="_x0000_i1174" type="#_x0000_t75" style="width:341.8pt;height:244.65pt" o:ole="">
             <v:imagedata r:id="rId274" o:title=""/>
           </v:shape>
-          <o:OLEObject Type="Embed" ProgID="Equation.3" ShapeID="_x0000_i1176" DrawAspect="Content" ObjectID="_1493572353" r:id="rId275"/>
+          <o:OLEObject Type="Embed" ProgID="Equation.3" ShapeID="_x0000_i1174" DrawAspect="Content" ObjectID="_1493587717" r:id="rId275"/>
         </w:object>
       </w:r>
     </w:p>
@@ -37373,10 +37784,10 @@
           <w:u w:val="single"/>
         </w:rPr>
         <w:object w:dxaOrig="639" w:dyaOrig="340">
-          <v:shape id="_x0000_i1177" type="#_x0000_t75" style="width:32.1pt;height:18.2pt" o:ole="">
+          <v:shape id="_x0000_i1175" type="#_x0000_t75" style="width:32.1pt;height:18.2pt" o:ole="">
             <v:imagedata r:id="rId276" o:title=""/>
           </v:shape>
-          <o:OLEObject Type="Embed" ProgID="Equation.3" ShapeID="_x0000_i1177" DrawAspect="Content" ObjectID="_1493572354" r:id="rId277"/>
+          <o:OLEObject Type="Embed" ProgID="Equation.3" ShapeID="_x0000_i1175" DrawAspect="Content" ObjectID="_1493587718" r:id="rId277"/>
         </w:object>
       </w:r>
       <w:r>
@@ -37407,10 +37818,10 @@
           <w:szCs w:val="28"/>
         </w:rPr>
         <w:object w:dxaOrig="7080" w:dyaOrig="5020">
-          <v:shape id="_x0000_i1178" type="#_x0000_t75" style="width:343.5pt;height:244.65pt" o:ole="">
+          <v:shape id="_x0000_i1176" type="#_x0000_t75" style="width:343.5pt;height:244.65pt" o:ole="">
             <v:imagedata r:id="rId278" o:title=""/>
           </v:shape>
-          <o:OLEObject Type="Embed" ProgID="Equation.3" ShapeID="_x0000_i1178" DrawAspect="Content" ObjectID="_1493572355" r:id="rId279"/>
+          <o:OLEObject Type="Embed" ProgID="Equation.3" ShapeID="_x0000_i1176" DrawAspect="Content" ObjectID="_1493587719" r:id="rId279"/>
         </w:object>
       </w:r>
     </w:p>
@@ -37512,10 +37923,10 @@
           <w:szCs w:val="28"/>
         </w:rPr>
         <w:object w:dxaOrig="680" w:dyaOrig="360">
-          <v:shape id="_x0000_i1179" type="#_x0000_t75" style="width:42.5pt;height:22.55pt" o:ole="">
+          <v:shape id="_x0000_i1177" type="#_x0000_t75" style="width:42.5pt;height:22.55pt" o:ole="">
             <v:imagedata r:id="rId280" o:title=""/>
           </v:shape>
-          <o:OLEObject Type="Embed" ProgID="Equation.3" ShapeID="_x0000_i1179" DrawAspect="Content" ObjectID="_1493572356" r:id="rId281"/>
+          <o:OLEObject Type="Embed" ProgID="Equation.3" ShapeID="_x0000_i1177" DrawAspect="Content" ObjectID="_1493587720" r:id="rId281"/>
         </w:object>
       </w:r>
       <w:r>
@@ -37546,10 +37957,10 @@
           <w:szCs w:val="28"/>
         </w:rPr>
         <w:object w:dxaOrig="560" w:dyaOrig="340">
-          <v:shape id="_x0000_i1180" type="#_x0000_t75" style="width:34.7pt;height:20.8pt" o:ole="">
+          <v:shape id="_x0000_i1178" type="#_x0000_t75" style="width:34.7pt;height:20.8pt" o:ole="">
             <v:imagedata r:id="rId282" o:title=""/>
           </v:shape>
-          <o:OLEObject Type="Embed" ProgID="Equation.3" ShapeID="_x0000_i1180" DrawAspect="Content" ObjectID="_1493572357" r:id="rId283"/>
+          <o:OLEObject Type="Embed" ProgID="Equation.3" ShapeID="_x0000_i1178" DrawAspect="Content" ObjectID="_1493587721" r:id="rId283"/>
         </w:object>
       </w:r>
       <w:r>
@@ -37580,10 +37991,10 @@
           <w:szCs w:val="28"/>
         </w:rPr>
         <w:object w:dxaOrig="7060" w:dyaOrig="5020">
-          <v:shape id="_x0000_i1181" type="#_x0000_t75" style="width:343.5pt;height:244.65pt" o:ole="">
+          <v:shape id="_x0000_i1179" type="#_x0000_t75" style="width:343.5pt;height:244.65pt" o:ole="">
             <v:imagedata r:id="rId284" o:title=""/>
           </v:shape>
-          <o:OLEObject Type="Embed" ProgID="Equation.3" ShapeID="_x0000_i1181" DrawAspect="Content" ObjectID="_1493572358" r:id="rId285"/>
+          <o:OLEObject Type="Embed" ProgID="Equation.3" ShapeID="_x0000_i1179" DrawAspect="Content" ObjectID="_1493587722" r:id="rId285"/>
         </w:object>
       </w:r>
     </w:p>
@@ -37685,10 +38096,10 @@
           <w:szCs w:val="28"/>
         </w:rPr>
         <w:object w:dxaOrig="700" w:dyaOrig="380">
-          <v:shape id="_x0000_i1182" type="#_x0000_t75" style="width:35.55pt;height:17.35pt" o:ole="">
+          <v:shape id="_x0000_i1180" type="#_x0000_t75" style="width:35.55pt;height:17.35pt" o:ole="">
             <v:imagedata r:id="rId286" o:title=""/>
           </v:shape>
-          <o:OLEObject Type="Embed" ProgID="Equation.3" ShapeID="_x0000_i1182" DrawAspect="Content" ObjectID="_1493572359" r:id="rId287"/>
+          <o:OLEObject Type="Embed" ProgID="Equation.3" ShapeID="_x0000_i1180" DrawAspect="Content" ObjectID="_1493587723" r:id="rId287"/>
         </w:object>
       </w:r>
       <w:r>
@@ -37719,10 +38130,10 @@
           <w:szCs w:val="28"/>
         </w:rPr>
         <w:object w:dxaOrig="620" w:dyaOrig="360">
-          <v:shape id="_x0000_i1183" type="#_x0000_t75" style="width:30.35pt;height:18.2pt" o:ole="">
+          <v:shape id="_x0000_i1181" type="#_x0000_t75" style="width:30.35pt;height:18.2pt" o:ole="">
             <v:imagedata r:id="rId288" o:title=""/>
           </v:shape>
-          <o:OLEObject Type="Embed" ProgID="Equation.3" ShapeID="_x0000_i1183" DrawAspect="Content" ObjectID="_1493572360" r:id="rId289"/>
+          <o:OLEObject Type="Embed" ProgID="Equation.3" ShapeID="_x0000_i1181" DrawAspect="Content" ObjectID="_1493587724" r:id="rId289"/>
         </w:object>
       </w:r>
       <w:r>
@@ -37760,10 +38171,10 @@
           <w:szCs w:val="28"/>
         </w:rPr>
         <w:object w:dxaOrig="8760" w:dyaOrig="760">
-          <v:shape id="_x0000_i1184" type="#_x0000_t75" style="width:438.05pt;height:38.15pt" o:ole="">
+          <v:shape id="_x0000_i1182" type="#_x0000_t75" style="width:438.05pt;height:38.15pt" o:ole="">
             <v:imagedata r:id="rId290" o:title=""/>
           </v:shape>
-          <o:OLEObject Type="Embed" ProgID="Equation.3" ShapeID="_x0000_i1184" DrawAspect="Content" ObjectID="_1493572361" r:id="rId291"/>
+          <o:OLEObject Type="Embed" ProgID="Equation.3" ShapeID="_x0000_i1182" DrawAspect="Content" ObjectID="_1493587725" r:id="rId291"/>
         </w:object>
       </w:r>
     </w:p>
@@ -39936,10 +40347,10 @@
           <w:szCs w:val="28"/>
         </w:rPr>
         <w:object w:dxaOrig="3100" w:dyaOrig="360">
-          <v:shape id="_x0000_i1185" type="#_x0000_t75" style="width:183.05pt;height:20.8pt" o:ole="">
+          <v:shape id="_x0000_i1183" type="#_x0000_t75" style="width:183.05pt;height:20.8pt" o:ole="">
             <v:imagedata r:id="rId292" o:title=""/>
           </v:shape>
-          <o:OLEObject Type="Embed" ProgID="Equation.3" ShapeID="_x0000_i1185" DrawAspect="Content" ObjectID="_1493572362" r:id="rId293"/>
+          <o:OLEObject Type="Embed" ProgID="Equation.3" ShapeID="_x0000_i1183" DrawAspect="Content" ObjectID="_1493587726" r:id="rId293"/>
         </w:object>
       </w:r>
       <w:r>
@@ -40298,7 +40709,7 @@
         </w:rPr>
         <w:lastRenderedPageBreak/>
         <w:pict>
-          <v:shape id="_x0000_i1186" type="#_x0000_t75" style="width:466.7pt;height:200.4pt" o:bordertopcolor="this" o:borderleftcolor="this" o:borderbottomcolor="this" o:borderrightcolor="this">
+          <v:shape id="_x0000_i1184" type="#_x0000_t75" style="width:466.7pt;height:200.4pt" o:bordertopcolor="this" o:borderleftcolor="this" o:borderbottomcolor="this" o:borderrightcolor="this">
             <v:imagedata r:id="rId294" o:title="" croptop="10241f" cropbottom="28227f" cropleft="1105f" cropright="16761f" gain="25" blacklevel="-23592f"/>
             <w10:bordertop type="single" width="4"/>
             <w10:borderleft type="single" width="4"/>
@@ -40474,7 +40885,7 @@
           <w:szCs w:val="28"/>
         </w:rPr>
         <w:pict>
-          <v:shape id="_x0000_i1187" type="#_x0000_t75" style="width:466.7pt;height:176.1pt" o:bordertopcolor="this" o:borderleftcolor="this" o:borderbottomcolor="this" o:borderrightcolor="this">
+          <v:shape id="_x0000_i1185" type="#_x0000_t75" style="width:466.7pt;height:176.1pt" o:bordertopcolor="this" o:borderleftcolor="this" o:borderbottomcolor="this" o:borderrightcolor="this">
             <v:imagedata r:id="rId295" o:title="" croptop="9829f" cropbottom="33767f" cropleft="1040f" cropright="21134f" gain="2147483647f" blacklevel="-27524f"/>
             <w10:bordertop type="single" width="4"/>
             <w10:borderleft type="single" width="4"/>
@@ -41296,13 +41707,7 @@
         <w:t>Приложение 2.</w:t>
       </w:r>
       <w:r>
-        <w:t xml:space="preserve"> Листинг программы задачи распределения ресу</w:t>
-      </w:r>
-      <w:r>
-        <w:t>р</w:t>
-      </w:r>
-      <w:r>
-        <w:t>сов</w:t>
+        <w:t xml:space="preserve"> Листинг программы задачи распределения ресурсов</w:t>
       </w:r>
       <w:bookmarkEnd w:id="30"/>
     </w:p>
@@ -41312,7 +41717,7 @@
       </w:pPr>
       <w:r>
         <w:pict>
-          <v:shape id="_x0000_i1189" type="#_x0000_t75" style="width:383.4pt;height:584.65pt">
+          <v:shape id="_x0000_i1186" type="#_x0000_t75" style="width:383.4pt;height:584.65pt">
             <v:imagedata r:id="rId296" o:title="распределение ресурсов листинг 1"/>
           </v:shape>
         </w:pict>
@@ -41351,7 +41756,7 @@
     <w:p>
       <w:r>
         <w:pict>
-          <v:shape id="_x0000_i1190" type="#_x0000_t75" style="width:467.55pt;height:513.55pt">
+          <v:shape id="_x0000_i1187" type="#_x0000_t75" style="width:467.55pt;height:513.55pt">
             <v:imagedata r:id="rId297" o:title="замена оборудования листинг 1"/>
           </v:shape>
         </w:pict>
@@ -41491,7 +41896,7 @@
         <w:rStyle w:val="a4"/>
         <w:noProof/>
       </w:rPr>
-      <w:t>19</w:t>
+      <w:t>8</w:t>
     </w:r>
     <w:r>
       <w:rPr>
@@ -41578,7 +41983,7 @@
         <w:rStyle w:val="a4"/>
         <w:noProof/>
       </w:rPr>
-      <w:t>40</w:t>
+      <w:t>43</w:t>
     </w:r>
     <w:r>
       <w:rPr>
@@ -44262,7 +44667,7 @@
   <a:extraClrSchemeLst/>
   <a:extLst>
     <a:ext uri="{05A4C25C-085E-4340-85A3-A5531E510DB2}">
-      <thm15:themeFamily xmlns:thm15="http://schemas.microsoft.com/office/thememl/2012/main" xmlns="" name="Office Theme" id="{62F939B6-93AF-4DB8-9C6B-D6C7DFDC589F}" vid="{4A3C46E8-61CC-4603-A589-7422A47A8E4A}"/>
+      <thm15:themeFamily xmlns="" xmlns:thm15="http://schemas.microsoft.com/office/thememl/2012/main" name="Office Theme" id="{62F939B6-93AF-4DB8-9C6B-D6C7DFDC589F}" vid="{4A3C46E8-61CC-4603-A589-7422A47A8E4A}"/>
     </a:ext>
   </a:extLst>
 </a:theme>
@@ -44273,7 +44678,7 @@
 </file>
 
 <file path=customXml/itemProps1.xml><?xml version="1.0" encoding="utf-8"?>
-<ds:datastoreItem xmlns:ds="http://schemas.openxmlformats.org/officeDocument/2006/customXml" ds:itemID="{A60E9DD0-58F7-4690-B115-F99AFC45FF84}">
+<ds:datastoreItem xmlns:ds="http://schemas.openxmlformats.org/officeDocument/2006/customXml" ds:itemID="{5DF0CECB-127E-45F3-841D-96400C84ED4D}">
   <ds:schemaRefs>
     <ds:schemaRef ds:uri="http://schemas.openxmlformats.org/officeDocument/2006/bibliography"/>
   </ds:schemaRefs>

</xml_diff>

<commit_message>
first task has done.
</commit_message>
<xml_diff>
--- a/Курсовая работа Шарафиев Ришат (23 вариант).docx
+++ b/Курсовая работа Шарафиев Ришат (23 вариант).docx
@@ -8313,7 +8313,7 @@
           <v:shape id="_x0000_i1025" type="#_x0000_t75" style="width:150.95pt;height:17.35pt" o:ole="">
             <v:imagedata r:id="rId8" o:title=""/>
           </v:shape>
-          <o:OLEObject Type="Embed" ProgID="Equation.3" ShapeID="_x0000_i1025" DrawAspect="Content" ObjectID="_1493587568" r:id="rId9"/>
+          <o:OLEObject Type="Embed" ProgID="Equation.3" ShapeID="_x0000_i1025" DrawAspect="Content" ObjectID="_1493587939" r:id="rId9"/>
         </w:object>
       </w:r>
       <w:r>
@@ -9315,7 +9315,7 @@
           <v:shape id="_x0000_i1026" type="#_x0000_t75" style="width:152.65pt;height:17.35pt" o:ole="">
             <v:imagedata r:id="rId10" o:title=""/>
           </v:shape>
-          <o:OLEObject Type="Embed" ProgID="Equation.3" ShapeID="_x0000_i1026" DrawAspect="Content" ObjectID="_1493587569" r:id="rId11"/>
+          <o:OLEObject Type="Embed" ProgID="Equation.3" ShapeID="_x0000_i1026" DrawAspect="Content" ObjectID="_1493587940" r:id="rId11"/>
         </w:object>
       </w:r>
       <w:r>
@@ -9441,7 +9441,7 @@
           <v:shape id="_x0000_i1027" type="#_x0000_t75" style="width:96.3pt;height:34.7pt" o:ole="">
             <v:imagedata r:id="rId12" o:title=""/>
           </v:shape>
-          <o:OLEObject Type="Embed" ProgID="Equation.3" ShapeID="_x0000_i1027" DrawAspect="Content" ObjectID="_1493587570" r:id="rId13"/>
+          <o:OLEObject Type="Embed" ProgID="Equation.3" ShapeID="_x0000_i1027" DrawAspect="Content" ObjectID="_1493587941" r:id="rId13"/>
         </w:object>
       </w:r>
       <w:r>
@@ -9553,7 +9553,7 @@
           <v:shape id="_x0000_i1028" type="#_x0000_t75" style="width:66.8pt;height:17.35pt" o:ole="">
             <v:imagedata r:id="rId14" o:title=""/>
           </v:shape>
-          <o:OLEObject Type="Embed" ProgID="Equation.3" ShapeID="_x0000_i1028" DrawAspect="Content" ObjectID="_1493587571" r:id="rId15"/>
+          <o:OLEObject Type="Embed" ProgID="Equation.3" ShapeID="_x0000_i1028" DrawAspect="Content" ObjectID="_1493587942" r:id="rId15"/>
         </w:object>
       </w:r>
       <w:r>
@@ -11329,7 +11329,7 @@
           <v:shape id="_x0000_i1029" type="#_x0000_t75" style="width:48.6pt;height:22.55pt" o:ole="">
             <v:imagedata r:id="rId16" o:title=""/>
           </v:shape>
-          <o:OLEObject Type="Embed" ProgID="Equation.3" ShapeID="_x0000_i1029" DrawAspect="Content" ObjectID="_1493587572" r:id="rId17"/>
+          <o:OLEObject Type="Embed" ProgID="Equation.3" ShapeID="_x0000_i1029" DrawAspect="Content" ObjectID="_1493587943" r:id="rId17"/>
         </w:object>
       </w:r>
       <w:r>
@@ -11467,7 +11467,7 @@
           <v:shape id="_x0000_i1030" type="#_x0000_t75" style="width:48.6pt;height:22.55pt" o:ole="">
             <v:imagedata r:id="rId16" o:title=""/>
           </v:shape>
-          <o:OLEObject Type="Embed" ProgID="Equation.3" ShapeID="_x0000_i1030" DrawAspect="Content" ObjectID="_1493587573" r:id="rId18"/>
+          <o:OLEObject Type="Embed" ProgID="Equation.3" ShapeID="_x0000_i1030" DrawAspect="Content" ObjectID="_1493587944" r:id="rId18"/>
         </w:object>
       </w:r>
       <w:r>
@@ -11568,7 +11568,7 @@
           <v:shape id="_x0000_i1031" type="#_x0000_t75" style="width:169.15pt;height:29.5pt" o:ole="">
             <v:imagedata r:id="rId19" o:title=""/>
           </v:shape>
-          <o:OLEObject Type="Embed" ProgID="Equation.3" ShapeID="_x0000_i1031" DrawAspect="Content" ObjectID="_1493587574" r:id="rId20"/>
+          <o:OLEObject Type="Embed" ProgID="Equation.3" ShapeID="_x0000_i1031" DrawAspect="Content" ObjectID="_1493587945" r:id="rId20"/>
         </w:object>
       </w:r>
       <w:r>
@@ -11723,7 +11723,7 @@
           <v:shape id="_x0000_i1032" type="#_x0000_t75" style="width:48.6pt;height:22.55pt" o:ole="">
             <v:imagedata r:id="rId16" o:title=""/>
           </v:shape>
-          <o:OLEObject Type="Embed" ProgID="Equation.3" ShapeID="_x0000_i1032" DrawAspect="Content" ObjectID="_1493587575" r:id="rId21"/>
+          <o:OLEObject Type="Embed" ProgID="Equation.3" ShapeID="_x0000_i1032" DrawAspect="Content" ObjectID="_1493587946" r:id="rId21"/>
         </w:object>
       </w:r>
       <w:r>
@@ -11828,7 +11828,7 @@
           <v:shape id="_x0000_i1033" type="#_x0000_t75" style="width:49.45pt;height:22.55pt" o:ole="">
             <v:imagedata r:id="rId22" o:title=""/>
           </v:shape>
-          <o:OLEObject Type="Embed" ProgID="Equation.3" ShapeID="_x0000_i1033" DrawAspect="Content" ObjectID="_1493587576" r:id="rId23"/>
+          <o:OLEObject Type="Embed" ProgID="Equation.3" ShapeID="_x0000_i1033" DrawAspect="Content" ObjectID="_1493587947" r:id="rId23"/>
         </w:object>
       </w:r>
       <w:r>
@@ -11920,7 +11920,7 @@
           <v:shape id="_x0000_i1034" type="#_x0000_t75" style="width:48.6pt;height:22.55pt" o:ole="">
             <v:imagedata r:id="rId16" o:title=""/>
           </v:shape>
-          <o:OLEObject Type="Embed" ProgID="Equation.3" ShapeID="_x0000_i1034" DrawAspect="Content" ObjectID="_1493587577" r:id="rId24"/>
+          <o:OLEObject Type="Embed" ProgID="Equation.3" ShapeID="_x0000_i1034" DrawAspect="Content" ObjectID="_1493587948" r:id="rId24"/>
         </w:object>
       </w:r>
       <w:r>
@@ -11940,7 +11940,7 @@
           <v:shape id="_x0000_i1035" type="#_x0000_t75" style="width:49.45pt;height:22.55pt" o:ole="">
             <v:imagedata r:id="rId22" o:title=""/>
           </v:shape>
-          <o:OLEObject Type="Embed" ProgID="Equation.3" ShapeID="_x0000_i1035" DrawAspect="Content" ObjectID="_1493587578" r:id="rId25"/>
+          <o:OLEObject Type="Embed" ProgID="Equation.3" ShapeID="_x0000_i1035" DrawAspect="Content" ObjectID="_1493587949" r:id="rId25"/>
         </w:object>
       </w:r>
       <w:r>
@@ -12254,7 +12254,7 @@
           <v:shape id="_x0000_i1036" type="#_x0000_t75" style="width:226.4pt;height:24.3pt" o:ole="">
             <v:imagedata r:id="rId26" o:title=""/>
           </v:shape>
-          <o:OLEObject Type="Embed" ProgID="Equation.3" ShapeID="_x0000_i1036" DrawAspect="Content" ObjectID="_1493587579" r:id="rId27"/>
+          <o:OLEObject Type="Embed" ProgID="Equation.3" ShapeID="_x0000_i1036" DrawAspect="Content" ObjectID="_1493587950" r:id="rId27"/>
         </w:object>
       </w:r>
       <w:r>
@@ -12521,7 +12521,7 @@
           <v:shape id="_x0000_i1037" type="#_x0000_t75" style="width:265.45pt;height:29.5pt" o:ole="">
             <v:imagedata r:id="rId28" o:title=""/>
           </v:shape>
-          <o:OLEObject Type="Embed" ProgID="Equation.3" ShapeID="_x0000_i1037" DrawAspect="Content" ObjectID="_1493587580" r:id="rId29"/>
+          <o:OLEObject Type="Embed" ProgID="Equation.3" ShapeID="_x0000_i1037" DrawAspect="Content" ObjectID="_1493587951" r:id="rId29"/>
         </w:object>
       </w:r>
       <w:r>
@@ -12570,7 +12570,7 @@
           <v:shape id="_x0000_i1038" type="#_x0000_t75" style="width:62.45pt;height:24.3pt" o:ole="">
             <v:imagedata r:id="rId30" o:title=""/>
           </v:shape>
-          <o:OLEObject Type="Embed" ProgID="Equation.3" ShapeID="_x0000_i1038" DrawAspect="Content" ObjectID="_1493587581" r:id="rId31"/>
+          <o:OLEObject Type="Embed" ProgID="Equation.3" ShapeID="_x0000_i1038" DrawAspect="Content" ObjectID="_1493587952" r:id="rId31"/>
         </w:object>
       </w:r>
       <w:r>
@@ -12759,7 +12759,7 @@
           <v:shape id="_x0000_i1039" type="#_x0000_t75" style="width:49.45pt;height:16.5pt" o:ole="">
             <v:imagedata r:id="rId32" o:title=""/>
           </v:shape>
-          <o:OLEObject Type="Embed" ProgID="Equation.3" ShapeID="_x0000_i1039" DrawAspect="Content" ObjectID="_1493587582" r:id="rId33"/>
+          <o:OLEObject Type="Embed" ProgID="Equation.3" ShapeID="_x0000_i1039" DrawAspect="Content" ObjectID="_1493587953" r:id="rId33"/>
         </w:object>
       </w:r>
       <w:r>
@@ -12807,7 +12807,7 @@
           <v:shape id="_x0000_i1040" type="#_x0000_t75" style="width:104.95pt;height:17.35pt" o:ole="">
             <v:imagedata r:id="rId34" o:title=""/>
           </v:shape>
-          <o:OLEObject Type="Embed" ProgID="Equation.3" ShapeID="_x0000_i1040" DrawAspect="Content" ObjectID="_1493587583" r:id="rId35"/>
+          <o:OLEObject Type="Embed" ProgID="Equation.3" ShapeID="_x0000_i1040" DrawAspect="Content" ObjectID="_1493587954" r:id="rId35"/>
         </w:object>
       </w:r>
       <w:r>
@@ -12999,7 +12999,7 @@
           <v:shape id="_x0000_i1041" type="#_x0000_t75" style="width:59pt;height:22.55pt" o:ole="">
             <v:imagedata r:id="rId36" o:title=""/>
           </v:shape>
-          <o:OLEObject Type="Embed" ProgID="Equation.3" ShapeID="_x0000_i1041" DrawAspect="Content" ObjectID="_1493587584" r:id="rId37"/>
+          <o:OLEObject Type="Embed" ProgID="Equation.3" ShapeID="_x0000_i1041" DrawAspect="Content" ObjectID="_1493587955" r:id="rId37"/>
         </w:object>
       </w:r>
       <w:r>
@@ -13259,7 +13259,7 @@
           <v:shape id="_x0000_i1042" type="#_x0000_t75" style="width:330.5pt;height:32.95pt" o:ole="">
             <v:imagedata r:id="rId38" o:title=""/>
           </v:shape>
-          <o:OLEObject Type="Embed" ProgID="Equation.3" ShapeID="_x0000_i1042" DrawAspect="Content" ObjectID="_1493587585" r:id="rId39"/>
+          <o:OLEObject Type="Embed" ProgID="Equation.3" ShapeID="_x0000_i1042" DrawAspect="Content" ObjectID="_1493587956" r:id="rId39"/>
         </w:object>
       </w:r>
       <w:r>
@@ -13431,7 +13431,7 @@
           <v:shape id="_x0000_i1043" type="#_x0000_t75" style="width:49.45pt;height:22.55pt" o:ole="">
             <v:imagedata r:id="rId40" o:title=""/>
           </v:shape>
-          <o:OLEObject Type="Embed" ProgID="Equation.3" ShapeID="_x0000_i1043" DrawAspect="Content" ObjectID="_1493587586" r:id="rId41"/>
+          <o:OLEObject Type="Embed" ProgID="Equation.3" ShapeID="_x0000_i1043" DrawAspect="Content" ObjectID="_1493587957" r:id="rId41"/>
         </w:object>
       </w:r>
       <w:r>
@@ -13581,7 +13581,7 @@
           <v:shape id="_x0000_i1044" type="#_x0000_t75" style="width:52.05pt;height:24.3pt" o:ole="">
             <v:imagedata r:id="rId42" o:title=""/>
           </v:shape>
-          <o:OLEObject Type="Embed" ProgID="Equation.3" ShapeID="_x0000_i1044" DrawAspect="Content" ObjectID="_1493587587" r:id="rId43"/>
+          <o:OLEObject Type="Embed" ProgID="Equation.3" ShapeID="_x0000_i1044" DrawAspect="Content" ObjectID="_1493587958" r:id="rId43"/>
         </w:object>
       </w:r>
       <w:r>
@@ -13601,7 +13601,7 @@
           <v:shape id="_x0000_i1045" type="#_x0000_t75" style="width:62.45pt;height:24.3pt" o:ole="">
             <v:imagedata r:id="rId30" o:title=""/>
           </v:shape>
-          <o:OLEObject Type="Embed" ProgID="Equation.3" ShapeID="_x0000_i1045" DrawAspect="Content" ObjectID="_1493587588" r:id="rId44"/>
+          <o:OLEObject Type="Embed" ProgID="Equation.3" ShapeID="_x0000_i1045" DrawAspect="Content" ObjectID="_1493587959" r:id="rId44"/>
         </w:object>
       </w:r>
       <w:r>
@@ -13621,7 +13621,7 @@
           <v:shape id="_x0000_i1046" type="#_x0000_t75" style="width:42.5pt;height:22.55pt" o:ole="">
             <v:imagedata r:id="rId45" o:title=""/>
           </v:shape>
-          <o:OLEObject Type="Embed" ProgID="Equation.3" ShapeID="_x0000_i1046" DrawAspect="Content" ObjectID="_1493587589" r:id="rId46"/>
+          <o:OLEObject Type="Embed" ProgID="Equation.3" ShapeID="_x0000_i1046" DrawAspect="Content" ObjectID="_1493587960" r:id="rId46"/>
         </w:object>
       </w:r>
       <w:r>
@@ -13641,7 +13641,7 @@
           <v:shape id="_x0000_i1047" type="#_x0000_t75" style="width:42.5pt;height:24.3pt" o:ole="">
             <v:imagedata r:id="rId47" o:title=""/>
           </v:shape>
-          <o:OLEObject Type="Embed" ProgID="Equation.3" ShapeID="_x0000_i1047" DrawAspect="Content" ObjectID="_1493587590" r:id="rId48"/>
+          <o:OLEObject Type="Embed" ProgID="Equation.3" ShapeID="_x0000_i1047" DrawAspect="Content" ObjectID="_1493587961" r:id="rId48"/>
         </w:object>
       </w:r>
       <w:r>
@@ -13705,7 +13705,7 @@
           <v:shape id="_x0000_i1048" type="#_x0000_t75" style="width:55.5pt;height:24.3pt" o:ole="">
             <v:imagedata r:id="rId49" o:title=""/>
           </v:shape>
-          <o:OLEObject Type="Embed" ProgID="Equation.3" ShapeID="_x0000_i1048" DrawAspect="Content" ObjectID="_1493587591" r:id="rId50"/>
+          <o:OLEObject Type="Embed" ProgID="Equation.3" ShapeID="_x0000_i1048" DrawAspect="Content" ObjectID="_1493587962" r:id="rId50"/>
         </w:object>
       </w:r>
       <w:r>
@@ -13725,7 +13725,7 @@
           <v:shape id="_x0000_i1049" type="#_x0000_t75" style="width:64.2pt;height:24.3pt" o:ole="">
             <v:imagedata r:id="rId51" o:title=""/>
           </v:shape>
-          <o:OLEObject Type="Embed" ProgID="Equation.3" ShapeID="_x0000_i1049" DrawAspect="Content" ObjectID="_1493587592" r:id="rId52"/>
+          <o:OLEObject Type="Embed" ProgID="Equation.3" ShapeID="_x0000_i1049" DrawAspect="Content" ObjectID="_1493587963" r:id="rId52"/>
         </w:object>
       </w:r>
       <w:r>
@@ -13745,7 +13745,7 @@
           <v:shape id="_x0000_i1050" type="#_x0000_t75" style="width:44.25pt;height:22.55pt" o:ole="">
             <v:imagedata r:id="rId53" o:title=""/>
           </v:shape>
-          <o:OLEObject Type="Embed" ProgID="Equation.3" ShapeID="_x0000_i1050" DrawAspect="Content" ObjectID="_1493587593" r:id="rId54"/>
+          <o:OLEObject Type="Embed" ProgID="Equation.3" ShapeID="_x0000_i1050" DrawAspect="Content" ObjectID="_1493587964" r:id="rId54"/>
         </w:object>
       </w:r>
       <w:r>
@@ -13765,7 +13765,7 @@
           <v:shape id="_x0000_i1051" type="#_x0000_t75" style="width:47.7pt;height:24.3pt" o:ole="">
             <v:imagedata r:id="rId55" o:title=""/>
           </v:shape>
-          <o:OLEObject Type="Embed" ProgID="Equation.3" ShapeID="_x0000_i1051" DrawAspect="Content" ObjectID="_1493587594" r:id="rId56"/>
+          <o:OLEObject Type="Embed" ProgID="Equation.3" ShapeID="_x0000_i1051" DrawAspect="Content" ObjectID="_1493587965" r:id="rId56"/>
         </w:object>
       </w:r>
       <w:r>
@@ -13924,7 +13924,7 @@
           <v:shape id="_x0000_i1052" type="#_x0000_t75" style="width:369.55pt;height:40.75pt" o:ole="">
             <v:imagedata r:id="rId57" o:title=""/>
           </v:shape>
-          <o:OLEObject Type="Embed" ProgID="Equation.3" ShapeID="_x0000_i1052" DrawAspect="Content" ObjectID="_1493587595" r:id="rId58"/>
+          <o:OLEObject Type="Embed" ProgID="Equation.3" ShapeID="_x0000_i1052" DrawAspect="Content" ObjectID="_1493587966" r:id="rId58"/>
         </w:object>
       </w:r>
     </w:p>
@@ -13965,7 +13965,7 @@
           <v:shape id="_x0000_i1053" type="#_x0000_t75" style="width:131.85pt;height:24.3pt" o:ole="">
             <v:imagedata r:id="rId59" o:title=""/>
           </v:shape>
-          <o:OLEObject Type="Embed" ProgID="Equation.3" ShapeID="_x0000_i1053" DrawAspect="Content" ObjectID="_1493587596" r:id="rId60"/>
+          <o:OLEObject Type="Embed" ProgID="Equation.3" ShapeID="_x0000_i1053" DrawAspect="Content" ObjectID="_1493587967" r:id="rId60"/>
         </w:object>
       </w:r>
       <w:r>
@@ -14027,7 +14027,7 @@
           <v:shape id="_x0000_i1054" type="#_x0000_t75" style="width:149.2pt;height:29.5pt" o:ole="">
             <v:imagedata r:id="rId61" o:title=""/>
           </v:shape>
-          <o:OLEObject Type="Embed" ProgID="Equation.3" ShapeID="_x0000_i1054" DrawAspect="Content" ObjectID="_1493587597" r:id="rId62"/>
+          <o:OLEObject Type="Embed" ProgID="Equation.3" ShapeID="_x0000_i1054" DrawAspect="Content" ObjectID="_1493587968" r:id="rId62"/>
         </w:object>
       </w:r>
       <w:r>
@@ -14125,7 +14125,7 @@
           <v:shape id="_x0000_i1055" type="#_x0000_t75" style="width:326.15pt;height:32.95pt" o:ole="">
             <v:imagedata r:id="rId63" o:title=""/>
           </v:shape>
-          <o:OLEObject Type="Embed" ProgID="Equation.3" ShapeID="_x0000_i1055" DrawAspect="Content" ObjectID="_1493587598" r:id="rId64"/>
+          <o:OLEObject Type="Embed" ProgID="Equation.3" ShapeID="_x0000_i1055" DrawAspect="Content" ObjectID="_1493587969" r:id="rId64"/>
         </w:object>
       </w:r>
       <w:r>
@@ -14234,7 +14234,7 @@
           <v:shape id="_x0000_i1056" type="#_x0000_t75" style="width:332.25pt;height:47.7pt" o:ole="">
             <v:imagedata r:id="rId65" o:title=""/>
           </v:shape>
-          <o:OLEObject Type="Embed" ProgID="Equation.3" ShapeID="_x0000_i1056" DrawAspect="Content" ObjectID="_1493587599" r:id="rId66"/>
+          <o:OLEObject Type="Embed" ProgID="Equation.3" ShapeID="_x0000_i1056" DrawAspect="Content" ObjectID="_1493587970" r:id="rId66"/>
         </w:object>
       </w:r>
     </w:p>
@@ -14473,7 +14473,7 @@
           <v:shape id="_x0000_i1057" type="#_x0000_t75" style="width:52.05pt;height:24.3pt" o:ole="">
             <v:imagedata r:id="rId67" o:title=""/>
           </v:shape>
-          <o:OLEObject Type="Embed" ProgID="Equation.3" ShapeID="_x0000_i1057" DrawAspect="Content" ObjectID="_1493587600" r:id="rId68"/>
+          <o:OLEObject Type="Embed" ProgID="Equation.3" ShapeID="_x0000_i1057" DrawAspect="Content" ObjectID="_1493587971" r:id="rId68"/>
         </w:object>
       </w:r>
       <w:r>
@@ -14547,7 +14547,7 @@
           <v:shape id="_x0000_i1058" type="#_x0000_t75" style="width:49.45pt;height:22.55pt" o:ole="">
             <v:imagedata r:id="rId69" o:title=""/>
           </v:shape>
-          <o:OLEObject Type="Embed" ProgID="Equation.3" ShapeID="_x0000_i1058" DrawAspect="Content" ObjectID="_1493587601" r:id="rId70"/>
+          <o:OLEObject Type="Embed" ProgID="Equation.3" ShapeID="_x0000_i1058" DrawAspect="Content" ObjectID="_1493587972" r:id="rId70"/>
         </w:object>
       </w:r>
       <w:r>
@@ -14567,7 +14567,7 @@
           <v:shape id="_x0000_i1059" type="#_x0000_t75" style="width:78.05pt;height:16.5pt" o:ole="">
             <v:imagedata r:id="rId71" o:title=""/>
           </v:shape>
-          <o:OLEObject Type="Embed" ProgID="Equation.3" ShapeID="_x0000_i1059" DrawAspect="Content" ObjectID="_1493587602" r:id="rId72"/>
+          <o:OLEObject Type="Embed" ProgID="Equation.3" ShapeID="_x0000_i1059" DrawAspect="Content" ObjectID="_1493587973" r:id="rId72"/>
         </w:object>
       </w:r>
       <w:r>
@@ -14659,7 +14659,7 @@
           <v:shape id="_x0000_i1060" type="#_x0000_t75" style="width:52.05pt;height:24.3pt" o:ole="">
             <v:imagedata r:id="rId67" o:title=""/>
           </v:shape>
-          <o:OLEObject Type="Embed" ProgID="Equation.3" ShapeID="_x0000_i1060" DrawAspect="Content" ObjectID="_1493587603" r:id="rId73"/>
+          <o:OLEObject Type="Embed" ProgID="Equation.3" ShapeID="_x0000_i1060" DrawAspect="Content" ObjectID="_1493587974" r:id="rId73"/>
         </w:object>
       </w:r>
       <w:r>
@@ -14687,7 +14687,7 @@
           <v:shape id="_x0000_i1061" type="#_x0000_t75" style="width:49.45pt;height:22.55pt" o:ole="">
             <v:imagedata r:id="rId69" o:title=""/>
           </v:shape>
-          <o:OLEObject Type="Embed" ProgID="Equation.3" ShapeID="_x0000_i1061" DrawAspect="Content" ObjectID="_1493587604" r:id="rId74"/>
+          <o:OLEObject Type="Embed" ProgID="Equation.3" ShapeID="_x0000_i1061" DrawAspect="Content" ObjectID="_1493587975" r:id="rId74"/>
         </w:object>
       </w:r>
       <w:r>
@@ -14735,7 +14735,7 @@
           <v:shape id="_x0000_i1062" type="#_x0000_t75" style="width:19.95pt;height:24.3pt" o:ole="">
             <v:imagedata r:id="rId75" o:title=""/>
           </v:shape>
-          <o:OLEObject Type="Embed" ProgID="Equation.3" ShapeID="_x0000_i1062" DrawAspect="Content" ObjectID="_1493587605" r:id="rId76"/>
+          <o:OLEObject Type="Embed" ProgID="Equation.3" ShapeID="_x0000_i1062" DrawAspect="Content" ObjectID="_1493587976" r:id="rId76"/>
         </w:object>
       </w:r>
       <w:r>
@@ -14769,7 +14769,7 @@
           <v:shape id="_x0000_i1063" type="#_x0000_t75" style="width:20.8pt;height:24.3pt" o:ole="">
             <v:imagedata r:id="rId77" o:title=""/>
           </v:shape>
-          <o:OLEObject Type="Embed" ProgID="Equation.3" ShapeID="_x0000_i1063" DrawAspect="Content" ObjectID="_1493587606" r:id="rId78"/>
+          <o:OLEObject Type="Embed" ProgID="Equation.3" ShapeID="_x0000_i1063" DrawAspect="Content" ObjectID="_1493587977" r:id="rId78"/>
         </w:object>
       </w:r>
       <w:r>
@@ -15044,7 +15044,7 @@
           <v:shape id="_x0000_i1064" type="#_x0000_t75" style="width:34.7pt;height:19.95pt" o:ole="">
             <v:imagedata r:id="rId79" o:title=""/>
           </v:shape>
-          <o:OLEObject Type="Embed" ProgID="Equation.3" ShapeID="_x0000_i1064" DrawAspect="Content" ObjectID="_1493587607" r:id="rId80"/>
+          <o:OLEObject Type="Embed" ProgID="Equation.3" ShapeID="_x0000_i1064" DrawAspect="Content" ObjectID="_1493587978" r:id="rId80"/>
         </w:object>
       </w:r>
       <w:r>
@@ -15064,7 +15064,7 @@
           <v:shape id="_x0000_i1065" type="#_x0000_t75" style="width:47.7pt;height:34.7pt" o:ole="">
             <v:imagedata r:id="rId81" o:title=""/>
           </v:shape>
-          <o:OLEObject Type="Embed" ProgID="Equation.3" ShapeID="_x0000_i1065" DrawAspect="Content" ObjectID="_1493587608" r:id="rId82"/>
+          <o:OLEObject Type="Embed" ProgID="Equation.3" ShapeID="_x0000_i1065" DrawAspect="Content" ObjectID="_1493587979" r:id="rId82"/>
         </w:object>
       </w:r>
       <w:r>
@@ -15428,7 +15428,7 @@
           <v:shape id="_x0000_i1066" type="#_x0000_t75" style="width:36.45pt;height:19.95pt" o:ole="">
             <v:imagedata r:id="rId83" o:title=""/>
           </v:shape>
-          <o:OLEObject Type="Embed" ProgID="Equation.3" ShapeID="_x0000_i1066" DrawAspect="Content" ObjectID="_1493587609" r:id="rId84"/>
+          <o:OLEObject Type="Embed" ProgID="Equation.3" ShapeID="_x0000_i1066" DrawAspect="Content" ObjectID="_1493587980" r:id="rId84"/>
         </w:object>
       </w:r>
       <w:r>
@@ -15636,7 +15636,7 @@
           <v:shape id="_x0000_i1067" type="#_x0000_t75" style="width:114.5pt;height:20.8pt" o:ole="">
             <v:imagedata r:id="rId85" o:title=""/>
           </v:shape>
-          <o:OLEObject Type="Embed" ProgID="Equation.3" ShapeID="_x0000_i1067" DrawAspect="Content" ObjectID="_1493587610" r:id="rId86"/>
+          <o:OLEObject Type="Embed" ProgID="Equation.3" ShapeID="_x0000_i1067" DrawAspect="Content" ObjectID="_1493587981" r:id="rId86"/>
         </w:object>
       </w:r>
       <w:r>
@@ -15727,7 +15727,7 @@
           <v:shape id="_x0000_i1068" type="#_x0000_t75" style="width:89.35pt;height:20.8pt" o:ole="">
             <v:imagedata r:id="rId87" o:title=""/>
           </v:shape>
-          <o:OLEObject Type="Embed" ProgID="Equation.3" ShapeID="_x0000_i1068" DrawAspect="Content" ObjectID="_1493587611" r:id="rId88"/>
+          <o:OLEObject Type="Embed" ProgID="Equation.3" ShapeID="_x0000_i1068" DrawAspect="Content" ObjectID="_1493587982" r:id="rId88"/>
         </w:object>
       </w:r>
       <w:r>
@@ -15895,7 +15895,7 @@
           <v:shape id="_x0000_i1069" type="#_x0000_t75" style="width:59pt;height:17.35pt" o:ole="">
             <v:imagedata r:id="rId89" o:title=""/>
           </v:shape>
-          <o:OLEObject Type="Embed" ProgID="Equation.3" ShapeID="_x0000_i1069" DrawAspect="Content" ObjectID="_1493587612" r:id="rId90"/>
+          <o:OLEObject Type="Embed" ProgID="Equation.3" ShapeID="_x0000_i1069" DrawAspect="Content" ObjectID="_1493587983" r:id="rId90"/>
         </w:object>
       </w:r>
       <w:r>
@@ -16010,7 +16010,7 @@
           <v:shape id="_x0000_i1070" type="#_x0000_t75" style="width:59.85pt;height:17.35pt" o:ole="">
             <v:imagedata r:id="rId91" o:title=""/>
           </v:shape>
-          <o:OLEObject Type="Embed" ProgID="Equation.3" ShapeID="_x0000_i1070" DrawAspect="Content" ObjectID="_1493587613" r:id="rId92"/>
+          <o:OLEObject Type="Embed" ProgID="Equation.3" ShapeID="_x0000_i1070" DrawAspect="Content" ObjectID="_1493587984" r:id="rId92"/>
         </w:object>
       </w:r>
       <w:r>
@@ -16099,7 +16099,7 @@
           <v:shape id="_x0000_i1071" type="#_x0000_t75" style="width:281.95pt;height:89.35pt" o:ole="">
             <v:imagedata r:id="rId93" o:title=""/>
           </v:shape>
-          <o:OLEObject Type="Embed" ProgID="Equation.3" ShapeID="_x0000_i1071" DrawAspect="Content" ObjectID="_1493587614" r:id="rId94"/>
+          <o:OLEObject Type="Embed" ProgID="Equation.3" ShapeID="_x0000_i1071" DrawAspect="Content" ObjectID="_1493587985" r:id="rId94"/>
         </w:object>
       </w:r>
       <w:r>
@@ -16211,7 +16211,7 @@
           <v:shape id="_x0000_i1189" type="#_x0000_t75" style="width:101.5pt;height:19.95pt" o:ole="">
             <v:imagedata r:id="rId95" o:title=""/>
           </v:shape>
-          <o:OLEObject Type="Embed" ProgID="Equation.3" ShapeID="_x0000_i1189" DrawAspect="Content" ObjectID="_1493587615" r:id="rId96"/>
+          <o:OLEObject Type="Embed" ProgID="Equation.3" ShapeID="_x0000_i1189" DrawAspect="Content" ObjectID="_1493587986" r:id="rId96"/>
         </w:object>
       </w:r>
       <w:r>
@@ -16252,7 +16252,7 @@
           <v:shape id="_x0000_i1190" type="#_x0000_t75" style="width:469.3pt;height:19.95pt" o:ole="">
             <v:imagedata r:id="rId97" o:title=""/>
           </v:shape>
-          <o:OLEObject Type="Embed" ProgID="Equation.3" ShapeID="_x0000_i1190" DrawAspect="Content" ObjectID="_1493587616" r:id="rId98"/>
+          <o:OLEObject Type="Embed" ProgID="Equation.3" ShapeID="_x0000_i1190" DrawAspect="Content" ObjectID="_1493587987" r:id="rId98"/>
         </w:object>
       </w:r>
     </w:p>
@@ -17235,7 +17235,7 @@
           <v:shape id="_x0000_i1072" type="#_x0000_t75" style="width:13pt;height:17.35pt" o:ole="">
             <v:imagedata r:id="rId99" o:title=""/>
           </v:shape>
-          <o:OLEObject Type="Embed" ProgID="Equation.3" ShapeID="_x0000_i1072" DrawAspect="Content" ObjectID="_1493587617" r:id="rId100"/>
+          <o:OLEObject Type="Embed" ProgID="Equation.3" ShapeID="_x0000_i1072" DrawAspect="Content" ObjectID="_1493587988" r:id="rId100"/>
         </w:object>
       </w:r>
       <w:r>
@@ -17330,7 +17330,7 @@
           <v:shape id="_x0000_i1073" type="#_x0000_t75" style="width:30.35pt;height:17.35pt" o:ole="">
             <v:imagedata r:id="rId101" o:title=""/>
           </v:shape>
-          <o:OLEObject Type="Embed" ProgID="Equation.3" ShapeID="_x0000_i1073" DrawAspect="Content" ObjectID="_1493587618" r:id="rId102"/>
+          <o:OLEObject Type="Embed" ProgID="Equation.3" ShapeID="_x0000_i1073" DrawAspect="Content" ObjectID="_1493587989" r:id="rId102"/>
         </w:object>
       </w:r>
       <w:r>
@@ -17394,7 +17394,7 @@
           <v:shape id="_x0000_i1074" type="#_x0000_t75" style="width:13pt;height:17.35pt" o:ole="">
             <v:imagedata r:id="rId103" o:title=""/>
           </v:shape>
-          <o:OLEObject Type="Embed" ProgID="Equation.3" ShapeID="_x0000_i1074" DrawAspect="Content" ObjectID="_1493587619" r:id="rId104"/>
+          <o:OLEObject Type="Embed" ProgID="Equation.3" ShapeID="_x0000_i1074" DrawAspect="Content" ObjectID="_1493587990" r:id="rId104"/>
         </w:object>
       </w:r>
       <w:r>
@@ -17428,7 +17428,7 @@
           <v:shape id="_x0000_i1075" type="#_x0000_t75" style="width:44.25pt;height:17.35pt" o:ole="">
             <v:imagedata r:id="rId105" o:title=""/>
           </v:shape>
-          <o:OLEObject Type="Embed" ProgID="Equation.3" ShapeID="_x0000_i1075" DrawAspect="Content" ObjectID="_1493587620" r:id="rId106"/>
+          <o:OLEObject Type="Embed" ProgID="Equation.3" ShapeID="_x0000_i1075" DrawAspect="Content" ObjectID="_1493587991" r:id="rId106"/>
         </w:object>
       </w:r>
       <w:r>
@@ -17538,7 +17538,7 @@
           <v:shape id="_x0000_i1076" type="#_x0000_t75" style="width:42.5pt;height:17.35pt" o:ole="">
             <v:imagedata r:id="rId107" o:title=""/>
           </v:shape>
-          <o:OLEObject Type="Embed" ProgID="Equation.3" ShapeID="_x0000_i1076" DrawAspect="Content" ObjectID="_1493587621" r:id="rId108"/>
+          <o:OLEObject Type="Embed" ProgID="Equation.3" ShapeID="_x0000_i1076" DrawAspect="Content" ObjectID="_1493587992" r:id="rId108"/>
         </w:object>
       </w:r>
       <w:r>
@@ -17593,7 +17593,7 @@
           <v:shape id="_x0000_i1077" type="#_x0000_t75" style="width:125.8pt;height:17.35pt" o:ole="">
             <v:imagedata r:id="rId109" o:title=""/>
           </v:shape>
-          <o:OLEObject Type="Embed" ProgID="Equation.3" ShapeID="_x0000_i1077" DrawAspect="Content" ObjectID="_1493587622" r:id="rId110"/>
+          <o:OLEObject Type="Embed" ProgID="Equation.3" ShapeID="_x0000_i1077" DrawAspect="Content" ObjectID="_1493587993" r:id="rId110"/>
         </w:object>
       </w:r>
       <w:r>
@@ -17818,7 +17818,7 @@
           <v:shape id="_x0000_i1078" type="#_x0000_t75" style="width:252.45pt;height:73.75pt" o:ole="">
             <v:imagedata r:id="rId111" o:title=""/>
           </v:shape>
-          <o:OLEObject Type="Embed" ProgID="Equation.3" ShapeID="_x0000_i1078" DrawAspect="Content" ObjectID="_1493587623" r:id="rId112"/>
+          <o:OLEObject Type="Embed" ProgID="Equation.3" ShapeID="_x0000_i1078" DrawAspect="Content" ObjectID="_1493587994" r:id="rId112"/>
         </w:object>
       </w:r>
       <w:r>
@@ -17937,7 +17937,7 @@
           <v:shape id="_x0000_i1079" type="#_x0000_t75" style="width:354.8pt;height:129.25pt" o:ole="">
             <v:imagedata r:id="rId113" o:title=""/>
           </v:shape>
-          <o:OLEObject Type="Embed" ProgID="Equation.3" ShapeID="_x0000_i1079" DrawAspect="Content" ObjectID="_1493587624" r:id="rId114"/>
+          <o:OLEObject Type="Embed" ProgID="Equation.3" ShapeID="_x0000_i1079" DrawAspect="Content" ObjectID="_1493587995" r:id="rId114"/>
         </w:object>
       </w:r>
       <w:r>
@@ -18035,7 +18035,7 @@
           <v:shape id="_x0000_i1080" type="#_x0000_t75" style="width:430.25pt;height:124.9pt" o:ole="">
             <v:imagedata r:id="rId115" o:title=""/>
           </v:shape>
-          <o:OLEObject Type="Embed" ProgID="Equation.3" ShapeID="_x0000_i1080" DrawAspect="Content" ObjectID="_1493587625" r:id="rId116"/>
+          <o:OLEObject Type="Embed" ProgID="Equation.3" ShapeID="_x0000_i1080" DrawAspect="Content" ObjectID="_1493587996" r:id="rId116"/>
         </w:object>
       </w:r>
       <w:r>
@@ -18097,7 +18097,7 @@
           <v:shape id="_x0000_i1081" type="#_x0000_t75" style="width:103.25pt;height:17.35pt" o:ole="">
             <v:imagedata r:id="rId117" o:title=""/>
           </v:shape>
-          <o:OLEObject Type="Embed" ProgID="Equation.3" ShapeID="_x0000_i1081" DrawAspect="Content" ObjectID="_1493587626" r:id="rId118"/>
+          <o:OLEObject Type="Embed" ProgID="Equation.3" ShapeID="_x0000_i1081" DrawAspect="Content" ObjectID="_1493587997" r:id="rId118"/>
         </w:object>
       </w:r>
       <w:r>
@@ -18196,7 +18196,7 @@
           <v:shape id="_x0000_i1082" type="#_x0000_t75" style="width:69.4pt;height:30.35pt" o:ole="">
             <v:imagedata r:id="rId119" o:title=""/>
           </v:shape>
-          <o:OLEObject Type="Embed" ProgID="Equation.3" ShapeID="_x0000_i1082" DrawAspect="Content" ObjectID="_1493587627" r:id="rId120"/>
+          <o:OLEObject Type="Embed" ProgID="Equation.3" ShapeID="_x0000_i1082" DrawAspect="Content" ObjectID="_1493587998" r:id="rId120"/>
         </w:object>
       </w:r>
       <w:r>
@@ -18246,7 +18246,7 @@
           <v:shape id="_x0000_i1083" type="#_x0000_t75" style="width:122.3pt;height:30.35pt" o:ole="">
             <v:imagedata r:id="rId121" o:title=""/>
           </v:shape>
-          <o:OLEObject Type="Embed" ProgID="Equation.3" ShapeID="_x0000_i1083" DrawAspect="Content" ObjectID="_1493587628" r:id="rId122"/>
+          <o:OLEObject Type="Embed" ProgID="Equation.3" ShapeID="_x0000_i1083" DrawAspect="Content" ObjectID="_1493587999" r:id="rId122"/>
         </w:object>
       </w:r>
       <w:r>
@@ -18283,7 +18283,7 @@
           <v:shape id="_x0000_i1084" type="#_x0000_t75" style="width:6.05pt;height:14.75pt" o:ole="">
             <v:imagedata r:id="rId123" o:title=""/>
           </v:shape>
-          <o:OLEObject Type="Embed" ProgID="Equation.3" ShapeID="_x0000_i1084" DrawAspect="Content" ObjectID="_1493587629" r:id="rId124"/>
+          <o:OLEObject Type="Embed" ProgID="Equation.3" ShapeID="_x0000_i1084" DrawAspect="Content" ObjectID="_1493588000" r:id="rId124"/>
         </w:object>
       </w:r>
     </w:p>
@@ -18333,7 +18333,7 @@
           <v:shape id="_x0000_i1085" type="#_x0000_t75" style="width:196.05pt;height:30.35pt" o:ole="">
             <v:imagedata r:id="rId125" o:title=""/>
           </v:shape>
-          <o:OLEObject Type="Embed" ProgID="Equation.3" ShapeID="_x0000_i1085" DrawAspect="Content" ObjectID="_1493587630" r:id="rId126"/>
+          <o:OLEObject Type="Embed" ProgID="Equation.3" ShapeID="_x0000_i1085" DrawAspect="Content" ObjectID="_1493588001" r:id="rId126"/>
         </w:object>
       </w:r>
       <w:r>
@@ -18425,7 +18425,7 @@
           <v:shape id="_x0000_i1086" type="#_x0000_t75" style="width:129.25pt;height:30.35pt" o:ole="">
             <v:imagedata r:id="rId127" o:title=""/>
           </v:shape>
-          <o:OLEObject Type="Embed" ProgID="Equation.3" ShapeID="_x0000_i1086" DrawAspect="Content" ObjectID="_1493587631" r:id="rId128"/>
+          <o:OLEObject Type="Embed" ProgID="Equation.3" ShapeID="_x0000_i1086" DrawAspect="Content" ObjectID="_1493588002" r:id="rId128"/>
         </w:object>
       </w:r>
       <w:r>
@@ -18519,7 +18519,7 @@
           <v:shape id="_x0000_i1087" type="#_x0000_t75" style="width:48.6pt;height:22.55pt" o:ole="">
             <v:imagedata r:id="rId129" o:title=""/>
           </v:shape>
-          <o:OLEObject Type="Embed" ProgID="Equation.3" ShapeID="_x0000_i1087" DrawAspect="Content" ObjectID="_1493587632" r:id="rId130"/>
+          <o:OLEObject Type="Embed" ProgID="Equation.3" ShapeID="_x0000_i1087" DrawAspect="Content" ObjectID="_1493588003" r:id="rId130"/>
         </w:object>
       </w:r>
       <w:r>
@@ -18608,7 +18608,7 @@
           <v:shape id="_x0000_i1088" type="#_x0000_t75" style="width:41.65pt;height:20.8pt" o:ole="">
             <v:imagedata r:id="rId131" o:title=""/>
           </v:shape>
-          <o:OLEObject Type="Embed" ProgID="Equation.3" ShapeID="_x0000_i1088" DrawAspect="Content" ObjectID="_1493587633" r:id="rId132"/>
+          <o:OLEObject Type="Embed" ProgID="Equation.3" ShapeID="_x0000_i1088" DrawAspect="Content" ObjectID="_1493588004" r:id="rId132"/>
         </w:object>
       </w:r>
       <w:r>
@@ -18704,7 +18704,7 @@
           <v:shape id="_x0000_i1089" type="#_x0000_t75" style="width:386pt;height:139.65pt" o:ole="">
             <v:imagedata r:id="rId133" o:title=""/>
           </v:shape>
-          <o:OLEObject Type="Embed" ProgID="Equation.3" ShapeID="_x0000_i1089" DrawAspect="Content" ObjectID="_1493587634" r:id="rId134"/>
+          <o:OLEObject Type="Embed" ProgID="Equation.3" ShapeID="_x0000_i1089" DrawAspect="Content" ObjectID="_1493588005" r:id="rId134"/>
         </w:object>
       </w:r>
       <w:r>
@@ -18822,7 +18822,7 @@
           <v:shape id="_x0000_i1090" type="#_x0000_t75" style="width:426.8pt;height:126.65pt" o:ole="">
             <v:imagedata r:id="rId135" o:title=""/>
           </v:shape>
-          <o:OLEObject Type="Embed" ProgID="Equation.3" ShapeID="_x0000_i1090" DrawAspect="Content" ObjectID="_1493587635" r:id="rId136"/>
+          <o:OLEObject Type="Embed" ProgID="Equation.3" ShapeID="_x0000_i1090" DrawAspect="Content" ObjectID="_1493588006" r:id="rId136"/>
         </w:object>
       </w:r>
       <w:r>
@@ -18899,7 +18899,7 @@
           <v:shape id="_x0000_i1091" type="#_x0000_t75" style="width:129.25pt;height:20.8pt" o:ole="">
             <v:imagedata r:id="rId137" o:title=""/>
           </v:shape>
-          <o:OLEObject Type="Embed" ProgID="Equation.3" ShapeID="_x0000_i1091" DrawAspect="Content" ObjectID="_1493587636" r:id="rId138"/>
+          <o:OLEObject Type="Embed" ProgID="Equation.3" ShapeID="_x0000_i1091" DrawAspect="Content" ObjectID="_1493588007" r:id="rId138"/>
         </w:object>
       </w:r>
       <w:r>
@@ -18932,7 +18932,7 @@
           <v:shape id="_x0000_i1092" type="#_x0000_t75" style="width:438.95pt;height:19.95pt" o:ole="">
             <v:imagedata r:id="rId139" o:title=""/>
           </v:shape>
-          <o:OLEObject Type="Embed" ProgID="Equation.3" ShapeID="_x0000_i1092" DrawAspect="Content" ObjectID="_1493587637" r:id="rId140"/>
+          <o:OLEObject Type="Embed" ProgID="Equation.3" ShapeID="_x0000_i1092" DrawAspect="Content" ObjectID="_1493588008" r:id="rId140"/>
         </w:object>
       </w:r>
       <w:bookmarkStart w:id="18" w:name="_Toc178148871"/>
@@ -19269,7 +19269,7 @@
           <v:shape id="_x0000_i1093" type="#_x0000_t75" style="width:42.5pt;height:22.55pt" o:ole="">
             <v:imagedata r:id="rId79" o:title=""/>
           </v:shape>
-          <o:OLEObject Type="Embed" ProgID="Equation.3" ShapeID="_x0000_i1093" DrawAspect="Content" ObjectID="_1493587638" r:id="rId141"/>
+          <o:OLEObject Type="Embed" ProgID="Equation.3" ShapeID="_x0000_i1093" DrawAspect="Content" ObjectID="_1493588009" r:id="rId141"/>
         </w:object>
       </w:r>
       <w:r>
@@ -19289,7 +19289,7 @@
           <v:shape id="_x0000_i1094" type="#_x0000_t75" style="width:60.7pt;height:43.35pt" o:ole="">
             <v:imagedata r:id="rId81" o:title=""/>
           </v:shape>
-          <o:OLEObject Type="Embed" ProgID="Equation.3" ShapeID="_x0000_i1094" DrawAspect="Content" ObjectID="_1493587639" r:id="rId142"/>
+          <o:OLEObject Type="Embed" ProgID="Equation.3" ShapeID="_x0000_i1094" DrawAspect="Content" ObjectID="_1493588010" r:id="rId142"/>
         </w:object>
       </w:r>
       <w:r>
@@ -20759,297 +20759,28 @@
           <w:sz w:val="28"/>
           <w:szCs w:val="28"/>
         </w:rPr>
-        <w:t>Цель задачи определить оптимальный объем ресурсов необходимый каждому предприятию для получения максимальной суммарной прибыли</w:t>
-      </w:r>
-      <w:proofErr w:type="gramStart"/>
-      <w:r>
-        <w:rPr>
-          <w:sz w:val="28"/>
-          <w:szCs w:val="28"/>
-        </w:rPr>
-        <w:t xml:space="preserve"> </w:t>
-      </w:r>
-      <w:r>
-        <w:rPr>
-          <w:sz w:val="28"/>
-          <w:szCs w:val="28"/>
-        </w:rPr>
-        <w:t>П</w:t>
-      </w:r>
-      <w:proofErr w:type="gramEnd"/>
-      <w:r>
-        <w:rPr>
-          <w:sz w:val="28"/>
-          <w:szCs w:val="28"/>
-        </w:rPr>
-        <w:t>редставим процесс распределения ресурсов между хозяйствующими суб</w:t>
-      </w:r>
-      <w:r>
-        <w:rPr>
-          <w:sz w:val="28"/>
-          <w:szCs w:val="28"/>
-        </w:rPr>
-        <w:t>ъ</w:t>
-      </w:r>
-      <w:r>
-        <w:rPr>
-          <w:sz w:val="28"/>
-          <w:szCs w:val="28"/>
-        </w:rPr>
-        <w:t xml:space="preserve">ектами как </w:t>
-      </w:r>
-      <w:r>
-        <w:rPr>
-          <w:i/>
-          <w:sz w:val="28"/>
-          <w:szCs w:val="28"/>
-          <w:lang w:val="en-US"/>
-        </w:rPr>
-        <w:t>n</w:t>
-      </w:r>
-      <w:r>
-        <w:rPr>
-          <w:sz w:val="28"/>
-          <w:szCs w:val="28"/>
-        </w:rPr>
-        <w:t>-шаговый процесс управления (номер шага совпадает с усло</w:t>
-      </w:r>
-      <w:r>
-        <w:rPr>
-          <w:sz w:val="28"/>
-          <w:szCs w:val="28"/>
-        </w:rPr>
-        <w:t>в</w:t>
-      </w:r>
-      <w:r>
-        <w:rPr>
-          <w:sz w:val="28"/>
-          <w:szCs w:val="28"/>
-        </w:rPr>
-        <w:lastRenderedPageBreak/>
-        <w:t xml:space="preserve">ным номером хозяйствующего субъекта). Пусть </w:t>
-      </w:r>
-      <w:proofErr w:type="spellStart"/>
-      <w:r>
-        <w:rPr>
-          <w:i/>
-          <w:sz w:val="28"/>
-          <w:szCs w:val="28"/>
-          <w:lang w:val="en-US"/>
-        </w:rPr>
-        <w:t>s</w:t>
-      </w:r>
-      <w:r>
-        <w:rPr>
-          <w:i/>
-          <w:sz w:val="28"/>
-          <w:szCs w:val="28"/>
-          <w:vertAlign w:val="subscript"/>
-          <w:lang w:val="en-US"/>
-        </w:rPr>
-        <w:t>k</w:t>
-      </w:r>
-      <w:proofErr w:type="spellEnd"/>
-      <w:r>
-        <w:rPr>
-          <w:sz w:val="28"/>
-          <w:szCs w:val="28"/>
-        </w:rPr>
-        <w:t xml:space="preserve"> (</w:t>
-      </w:r>
-      <w:r>
-        <w:rPr>
-          <w:position w:val="-10"/>
-          <w:sz w:val="28"/>
-          <w:szCs w:val="28"/>
-        </w:rPr>
-        <w:object w:dxaOrig="720" w:dyaOrig="380">
-          <v:shape id="_x0000_i1095" type="#_x0000_t75" style="width:43.35pt;height:22.55pt" o:ole="">
-            <v:imagedata r:id="rId83" o:title=""/>
-          </v:shape>
-          <o:OLEObject Type="Embed" ProgID="Equation.3" ShapeID="_x0000_i1095" DrawAspect="Content" ObjectID="_1493587640" r:id="rId143"/>
-        </w:object>
-      </w:r>
-      <w:r>
-        <w:rPr>
-          <w:sz w:val="28"/>
-          <w:szCs w:val="28"/>
-        </w:rPr>
-        <w:t>) – параметр с</w:t>
-      </w:r>
-      <w:r>
-        <w:rPr>
-          <w:sz w:val="28"/>
-          <w:szCs w:val="28"/>
-        </w:rPr>
-        <w:t>о</w:t>
-      </w:r>
-      <w:r>
-        <w:rPr>
-          <w:sz w:val="28"/>
-          <w:szCs w:val="28"/>
-        </w:rPr>
-        <w:t xml:space="preserve">стояния, т.е. количество свободных средств после </w:t>
-      </w:r>
-      <w:r>
-        <w:rPr>
-          <w:i/>
-          <w:sz w:val="28"/>
-          <w:szCs w:val="28"/>
-          <w:lang w:val="en-US"/>
-        </w:rPr>
-        <w:t>k</w:t>
-      </w:r>
-      <w:r>
-        <w:rPr>
-          <w:sz w:val="28"/>
-          <w:szCs w:val="28"/>
-        </w:rPr>
-        <w:t>-го шага для распредел</w:t>
-      </w:r>
-      <w:r>
-        <w:rPr>
-          <w:sz w:val="28"/>
-          <w:szCs w:val="28"/>
-        </w:rPr>
-        <w:t>е</w:t>
-      </w:r>
-      <w:r>
-        <w:rPr>
-          <w:sz w:val="28"/>
-          <w:szCs w:val="28"/>
-        </w:rPr>
-        <w:t>ния между оставшимися (</w:t>
-      </w:r>
-      <w:r>
-        <w:rPr>
-          <w:i/>
-          <w:sz w:val="28"/>
-          <w:szCs w:val="28"/>
-          <w:lang w:val="en-US"/>
-        </w:rPr>
-        <w:t>n</w:t>
-      </w:r>
-      <w:r>
-        <w:rPr>
-          <w:i/>
-          <w:sz w:val="28"/>
-          <w:szCs w:val="28"/>
-        </w:rPr>
-        <w:t xml:space="preserve"> </w:t>
-      </w:r>
-      <w:r>
-        <w:rPr>
-          <w:sz w:val="28"/>
-          <w:szCs w:val="28"/>
-        </w:rPr>
-        <w:t xml:space="preserve">– </w:t>
-      </w:r>
-      <w:r>
-        <w:rPr>
-          <w:i/>
-          <w:sz w:val="28"/>
-          <w:szCs w:val="28"/>
-          <w:lang w:val="en-US"/>
-        </w:rPr>
-        <w:t>k</w:t>
-      </w:r>
-      <w:r>
-        <w:rPr>
-          <w:sz w:val="28"/>
-          <w:szCs w:val="28"/>
-        </w:rPr>
-        <w:t>) хозяйствующими субъектами. Тогда уравн</w:t>
-      </w:r>
-      <w:r>
-        <w:rPr>
-          <w:sz w:val="28"/>
-          <w:szCs w:val="28"/>
-        </w:rPr>
-        <w:t>е</w:t>
-      </w:r>
-      <w:r>
-        <w:rPr>
-          <w:sz w:val="28"/>
-          <w:szCs w:val="28"/>
-        </w:rPr>
-        <w:t>ния состояний можно записать в следующем виде:</w:t>
-      </w:r>
-    </w:p>
-    <w:p>
-      <w:pPr>
-        <w:tabs>
-          <w:tab w:val="left" w:pos="2906"/>
-        </w:tabs>
-        <w:spacing w:line="360" w:lineRule="auto"/>
-        <w:jc w:val="both"/>
-        <w:rPr>
-          <w:sz w:val="28"/>
-          <w:szCs w:val="28"/>
-        </w:rPr>
-      </w:pPr>
-      <w:r>
-        <w:rPr>
-          <w:sz w:val="28"/>
-          <w:szCs w:val="28"/>
-        </w:rPr>
-        <w:tab/>
-      </w:r>
-      <w:r>
-        <w:rPr>
-          <w:sz w:val="28"/>
-          <w:szCs w:val="28"/>
-        </w:rPr>
-        <w:tab/>
-      </w:r>
-      <w:r>
-        <w:rPr>
-          <w:position w:val="-12"/>
-          <w:sz w:val="28"/>
-          <w:szCs w:val="28"/>
-        </w:rPr>
-        <w:object w:dxaOrig="2280" w:dyaOrig="400">
-          <v:shape id="_x0000_i1096" type="#_x0000_t75" style="width:135.35pt;height:24.3pt" o:ole="">
-            <v:imagedata r:id="rId85" o:title=""/>
-          </v:shape>
-          <o:OLEObject Type="Embed" ProgID="Equation.3" ShapeID="_x0000_i1096" DrawAspect="Content" ObjectID="_1493587641" r:id="rId144"/>
-        </w:object>
-      </w:r>
-      <w:r>
-        <w:rPr>
-          <w:sz w:val="28"/>
-          <w:szCs w:val="28"/>
-        </w:rPr>
-        <w:tab/>
-      </w:r>
-      <w:r>
-        <w:rPr>
-          <w:sz w:val="28"/>
-          <w:szCs w:val="28"/>
-        </w:rPr>
-        <w:tab/>
-      </w:r>
-      <w:r>
-        <w:rPr>
-          <w:sz w:val="28"/>
-          <w:szCs w:val="28"/>
-        </w:rPr>
-        <w:tab/>
-      </w:r>
-      <w:r>
-        <w:rPr>
-          <w:sz w:val="28"/>
-          <w:szCs w:val="28"/>
-        </w:rPr>
-        <w:tab/>
-        <w:t xml:space="preserve">    (2.1</w:t>
-      </w:r>
-      <w:r>
-        <w:rPr>
-          <w:sz w:val="28"/>
-          <w:szCs w:val="28"/>
-        </w:rPr>
-        <w:t>)</w:t>
+        <w:t>Цель задачи определить оптимальный объем ресурсов необходимый каждому предприятию для получения максимальной суммарной приб</w:t>
+      </w:r>
+      <w:r>
+        <w:rPr>
+          <w:sz w:val="28"/>
+          <w:szCs w:val="28"/>
+        </w:rPr>
+        <w:t>ы</w:t>
+      </w:r>
+      <w:r>
+        <w:rPr>
+          <w:sz w:val="28"/>
+          <w:szCs w:val="28"/>
+        </w:rPr>
+        <w:t>ли</w:t>
+      </w:r>
+      <w:r>
+        <w:rPr>
+          <w:sz w:val="28"/>
+          <w:szCs w:val="28"/>
+        </w:rPr>
+        <w:t>.</w:t>
       </w:r>
     </w:p>
     <w:p>
@@ -21070,41 +20801,7 @@
           <w:sz w:val="28"/>
           <w:szCs w:val="28"/>
         </w:rPr>
-        <w:t xml:space="preserve">Введем в рассмотрение функцию </w:t>
-      </w:r>
-      <w:r>
-        <w:rPr>
-          <w:position w:val="-12"/>
-          <w:sz w:val="28"/>
-          <w:szCs w:val="28"/>
-        </w:rPr>
-        <w:object w:dxaOrig="1780" w:dyaOrig="400">
-          <v:shape id="_x0000_i1097" type="#_x0000_t75" style="width:104.95pt;height:22.55pt" o:ole="">
-            <v:imagedata r:id="rId87" o:title=""/>
-          </v:shape>
-          <o:OLEObject Type="Embed" ProgID="Equation.3" ShapeID="_x0000_i1097" DrawAspect="Content" ObjectID="_1493587642" r:id="rId145"/>
-        </w:object>
-      </w:r>
-      <w:r>
-        <w:rPr>
-          <w:sz w:val="28"/>
-          <w:szCs w:val="28"/>
-        </w:rPr>
-        <w:t xml:space="preserve"> – условно опт</w:t>
-      </w:r>
-      <w:r>
-        <w:rPr>
-          <w:sz w:val="28"/>
-          <w:szCs w:val="28"/>
-        </w:rPr>
-        <w:t>и</w:t>
-      </w:r>
-      <w:r>
-        <w:rPr>
-          <w:sz w:val="28"/>
-          <w:szCs w:val="28"/>
-        </w:rPr>
-        <w:t xml:space="preserve">мальная совокупная прибыль, полученная от </w:t>
+        <w:t xml:space="preserve">Представим процесс распределения ресурсов между хозяйствующими субъектами как </w:t>
       </w:r>
       <w:r>
         <w:rPr>
@@ -21113,38 +20810,6 @@
           <w:szCs w:val="28"/>
           <w:lang w:val="en-US"/>
         </w:rPr>
-        <w:t>k</w:t>
-      </w:r>
-      <w:r>
-        <w:rPr>
-          <w:sz w:val="28"/>
-          <w:szCs w:val="28"/>
-        </w:rPr>
-        <w:t>-го, (</w:t>
-      </w:r>
-      <w:r>
-        <w:rPr>
-          <w:i/>
-          <w:sz w:val="28"/>
-          <w:szCs w:val="28"/>
-          <w:lang w:val="en-US"/>
-        </w:rPr>
-        <w:t>k</w:t>
-      </w:r>
-      <w:r>
-        <w:rPr>
-          <w:sz w:val="28"/>
-          <w:szCs w:val="28"/>
-        </w:rPr>
-        <w:t xml:space="preserve">+1)-го, …, </w:t>
-      </w:r>
-      <w:r>
-        <w:rPr>
-          <w:i/>
-          <w:sz w:val="28"/>
-          <w:szCs w:val="28"/>
-          <w:lang w:val="en-US"/>
-        </w:rPr>
         <w:t>n</w:t>
       </w:r>
       <w:r>
@@ -21152,21 +20817,22 @@
           <w:sz w:val="28"/>
           <w:szCs w:val="28"/>
         </w:rPr>
-        <w:t>-го хозяйс</w:t>
-      </w:r>
-      <w:r>
-        <w:rPr>
-          <w:sz w:val="28"/>
-          <w:szCs w:val="28"/>
-        </w:rPr>
-        <w:t>т</w:t>
-      </w:r>
-      <w:r>
-        <w:rPr>
-          <w:sz w:val="28"/>
-          <w:szCs w:val="28"/>
-        </w:rPr>
-        <w:t xml:space="preserve">вующих субъектов, если между ними оптимальным образом распределялись ресурсы в объеме </w:t>
+        <w:t>-шаговый процесс управления (номер шага совпадает с у</w:t>
+      </w:r>
+      <w:r>
+        <w:rPr>
+          <w:sz w:val="28"/>
+          <w:szCs w:val="28"/>
+        </w:rPr>
+        <w:t>с</w:t>
+      </w:r>
+      <w:r>
+        <w:rPr>
+          <w:sz w:val="28"/>
+          <w:szCs w:val="28"/>
+        </w:rPr>
+        <w:lastRenderedPageBreak/>
+        <w:t xml:space="preserve">ловным номером хозяйствующего субъекта). Пусть </w:t>
       </w:r>
       <w:proofErr w:type="spellStart"/>
       <w:r>
@@ -21191,19 +20857,141 @@
       <w:proofErr w:type="spellEnd"/>
       <w:r>
         <w:rPr>
+          <w:sz w:val="28"/>
+          <w:szCs w:val="28"/>
+        </w:rPr>
+        <w:t xml:space="preserve"> (</w:t>
+      </w:r>
+      <w:r>
+        <w:rPr>
+          <w:position w:val="-10"/>
+          <w:sz w:val="28"/>
+          <w:szCs w:val="28"/>
+        </w:rPr>
+        <w:object w:dxaOrig="720" w:dyaOrig="380">
+          <v:shape id="_x0000_i1095" type="#_x0000_t75" style="width:43.35pt;height:22.55pt" o:ole="">
+            <v:imagedata r:id="rId83" o:title=""/>
+          </v:shape>
+          <o:OLEObject Type="Embed" ProgID="Equation.3" ShapeID="_x0000_i1095" DrawAspect="Content" ObjectID="_1493588011" r:id="rId143"/>
+        </w:object>
+      </w:r>
+      <w:r>
+        <w:rPr>
+          <w:sz w:val="28"/>
+          <w:szCs w:val="28"/>
+        </w:rPr>
+        <w:t xml:space="preserve">) – параметр состояния, т.е. количество свободных средств после </w:t>
+      </w:r>
+      <w:r>
+        <w:rPr>
           <w:i/>
           <w:sz w:val="28"/>
           <w:szCs w:val="28"/>
-          <w:vertAlign w:val="subscript"/>
-        </w:rPr>
-        <w:t>-1</w:t>
-      </w:r>
-      <w:r>
-        <w:rPr>
-          <w:sz w:val="28"/>
-          <w:szCs w:val="28"/>
-        </w:rPr>
-        <w:t xml:space="preserve"> (</w:t>
+          <w:lang w:val="en-US"/>
+        </w:rPr>
+        <w:t>k</w:t>
+      </w:r>
+      <w:r>
+        <w:rPr>
+          <w:sz w:val="28"/>
+          <w:szCs w:val="28"/>
+        </w:rPr>
+        <w:t>-го шага для распред</w:t>
+      </w:r>
+      <w:r>
+        <w:rPr>
+          <w:sz w:val="28"/>
+          <w:szCs w:val="28"/>
+        </w:rPr>
+        <w:t>е</w:t>
+      </w:r>
+      <w:r>
+        <w:rPr>
+          <w:sz w:val="28"/>
+          <w:szCs w:val="28"/>
+        </w:rPr>
+        <w:t>ления между оставшимися (</w:t>
+      </w:r>
+      <w:r>
+        <w:rPr>
+          <w:i/>
+          <w:sz w:val="28"/>
+          <w:szCs w:val="28"/>
+          <w:lang w:val="en-US"/>
+        </w:rPr>
+        <w:t>n</w:t>
+      </w:r>
+      <w:r>
+        <w:rPr>
+          <w:i/>
+          <w:sz w:val="28"/>
+          <w:szCs w:val="28"/>
+        </w:rPr>
+        <w:t xml:space="preserve"> </w:t>
+      </w:r>
+      <w:r>
+        <w:rPr>
+          <w:sz w:val="28"/>
+          <w:szCs w:val="28"/>
+        </w:rPr>
+        <w:t xml:space="preserve">– </w:t>
+      </w:r>
+      <w:r>
+        <w:rPr>
+          <w:i/>
+          <w:sz w:val="28"/>
+          <w:szCs w:val="28"/>
+          <w:lang w:val="en-US"/>
+        </w:rPr>
+        <w:t>k</w:t>
+      </w:r>
+      <w:r>
+        <w:rPr>
+          <w:sz w:val="28"/>
+          <w:szCs w:val="28"/>
+        </w:rPr>
+        <w:t>) хозяйствующими субъектами. Тогда ура</w:t>
+      </w:r>
+      <w:r>
+        <w:rPr>
+          <w:sz w:val="28"/>
+          <w:szCs w:val="28"/>
+        </w:rPr>
+        <w:t>в</w:t>
+      </w:r>
+      <w:r>
+        <w:rPr>
+          <w:sz w:val="28"/>
+          <w:szCs w:val="28"/>
+        </w:rPr>
+        <w:t>нения состояний можно записать в следующем виде:</w:t>
+      </w:r>
+    </w:p>
+    <w:p>
+      <w:pPr>
+        <w:tabs>
+          <w:tab w:val="left" w:pos="2906"/>
+        </w:tabs>
+        <w:spacing w:line="360" w:lineRule="auto"/>
+        <w:jc w:val="both"/>
+        <w:rPr>
+          <w:sz w:val="28"/>
+          <w:szCs w:val="28"/>
+        </w:rPr>
+      </w:pPr>
+      <w:r>
+        <w:rPr>
+          <w:sz w:val="28"/>
+          <w:szCs w:val="28"/>
+        </w:rPr>
+        <w:tab/>
+      </w:r>
+      <w:r>
+        <w:rPr>
+          <w:sz w:val="28"/>
+          <w:szCs w:val="28"/>
+        </w:rPr>
+        <w:tab/>
       </w:r>
       <w:r>
         <w:rPr>
@@ -21211,11 +20999,11 @@
           <w:sz w:val="28"/>
           <w:szCs w:val="28"/>
         </w:rPr>
-        <w:object w:dxaOrig="1180" w:dyaOrig="360">
-          <v:shape id="_x0000_i1098" type="#_x0000_t75" style="width:70.25pt;height:20.8pt" o:ole="">
-            <v:imagedata r:id="rId89" o:title=""/>
+        <w:object w:dxaOrig="2280" w:dyaOrig="400">
+          <v:shape id="_x0000_i1096" type="#_x0000_t75" style="width:135.35pt;height:24.3pt" o:ole="">
+            <v:imagedata r:id="rId85" o:title=""/>
           </v:shape>
-          <o:OLEObject Type="Embed" ProgID="Equation.3" ShapeID="_x0000_i1098" DrawAspect="Content" ObjectID="_1493587643" r:id="rId146"/>
+          <o:OLEObject Type="Embed" ProgID="Equation.3" ShapeID="_x0000_i1096" DrawAspect="Content" ObjectID="_1493588012" r:id="rId144"/>
         </w:object>
       </w:r>
       <w:r>
@@ -21223,73 +21011,36 @@
           <w:sz w:val="28"/>
           <w:szCs w:val="28"/>
         </w:rPr>
-        <w:t xml:space="preserve">). Множество возможных управленческих решений относительно размера распределяемых ресурсов на </w:t>
-      </w:r>
-      <w:r>
-        <w:rPr>
-          <w:i/>
-          <w:sz w:val="28"/>
-          <w:szCs w:val="28"/>
-          <w:lang w:val="en-US"/>
-        </w:rPr>
-        <w:t>k</w:t>
-      </w:r>
-      <w:r>
-        <w:rPr>
-          <w:sz w:val="28"/>
-          <w:szCs w:val="28"/>
-        </w:rPr>
-        <w:t>-</w:t>
-      </w:r>
-      <w:proofErr w:type="spellStart"/>
-      <w:r>
-        <w:rPr>
-          <w:sz w:val="28"/>
-          <w:szCs w:val="28"/>
-        </w:rPr>
-        <w:t>ом</w:t>
-      </w:r>
-      <w:proofErr w:type="spellEnd"/>
-      <w:r>
-        <w:rPr>
-          <w:sz w:val="28"/>
-          <w:szCs w:val="28"/>
-        </w:rPr>
-        <w:t xml:space="preserve"> шаге мо</w:t>
-      </w:r>
-      <w:r>
-        <w:rPr>
-          <w:sz w:val="28"/>
-          <w:szCs w:val="28"/>
-        </w:rPr>
-        <w:t>ж</w:t>
-      </w:r>
-      <w:r>
-        <w:rPr>
-          <w:sz w:val="28"/>
-          <w:szCs w:val="28"/>
-        </w:rPr>
-        <w:t xml:space="preserve">но представить следующим образом: </w:t>
-      </w:r>
-      <w:r>
-        <w:rPr>
-          <w:position w:val="-12"/>
-          <w:sz w:val="28"/>
-          <w:szCs w:val="28"/>
-        </w:rPr>
-        <w:object w:dxaOrig="1200" w:dyaOrig="360">
-          <v:shape id="_x0000_i1099" type="#_x0000_t75" style="width:71.15pt;height:20.8pt" o:ole="">
-            <v:imagedata r:id="rId91" o:title=""/>
-          </v:shape>
-          <o:OLEObject Type="Embed" ProgID="Equation.3" ShapeID="_x0000_i1099" DrawAspect="Content" ObjectID="_1493587644" r:id="rId147"/>
-        </w:object>
-      </w:r>
-      <w:r>
-        <w:rPr>
-          <w:sz w:val="28"/>
-          <w:szCs w:val="28"/>
-        </w:rPr>
-        <w:t>.</w:t>
+        <w:tab/>
+      </w:r>
+      <w:r>
+        <w:rPr>
+          <w:sz w:val="28"/>
+          <w:szCs w:val="28"/>
+        </w:rPr>
+        <w:tab/>
+      </w:r>
+      <w:r>
+        <w:rPr>
+          <w:sz w:val="28"/>
+          <w:szCs w:val="28"/>
+        </w:rPr>
+        <w:tab/>
+      </w:r>
+      <w:r>
+        <w:rPr>
+          <w:sz w:val="28"/>
+          <w:szCs w:val="28"/>
+        </w:rPr>
+        <w:tab/>
+        <w:t xml:space="preserve">    (2.1</w:t>
+      </w:r>
+      <w:r>
+        <w:rPr>
+          <w:sz w:val="28"/>
+          <w:szCs w:val="28"/>
+        </w:rPr>
+        <w:t>)</w:t>
       </w:r>
     </w:p>
     <w:p>
@@ -21310,53 +21061,19 @@
           <w:sz w:val="28"/>
           <w:szCs w:val="28"/>
         </w:rPr>
-        <w:t>Тогда рекуррентные уравнения Р.Э. Беллмана (обратная схема) будут иметь вид:</w:t>
-      </w:r>
-    </w:p>
-    <w:p>
-      <w:pPr>
-        <w:tabs>
-          <w:tab w:val="left" w:pos="-6"/>
-        </w:tabs>
-        <w:spacing w:line="360" w:lineRule="auto"/>
-        <w:jc w:val="both"/>
-        <w:rPr>
-          <w:sz w:val="28"/>
-          <w:szCs w:val="28"/>
-        </w:rPr>
-      </w:pPr>
-      <w:r>
-        <w:rPr>
-          <w:sz w:val="28"/>
-          <w:szCs w:val="28"/>
-        </w:rPr>
-        <w:tab/>
-      </w:r>
-      <w:r>
-        <w:rPr>
-          <w:sz w:val="28"/>
-          <w:szCs w:val="28"/>
-        </w:rPr>
-        <w:tab/>
-      </w:r>
-      <w:r>
-        <w:rPr>
-          <w:sz w:val="28"/>
-          <w:szCs w:val="28"/>
-        </w:rPr>
-        <w:tab/>
-      </w:r>
-      <w:r>
-        <w:rPr>
-          <w:position w:val="-80"/>
-          <w:sz w:val="28"/>
-          <w:szCs w:val="28"/>
-        </w:rPr>
-        <w:object w:dxaOrig="5020" w:dyaOrig="1579">
-          <v:shape id="_x0000_i1100" type="#_x0000_t75" style="width:316.65pt;height:98pt" o:ole="">
-            <v:imagedata r:id="rId148" o:title=""/>
+        <w:t xml:space="preserve">Введем в рассмотрение функцию </w:t>
+      </w:r>
+      <w:r>
+        <w:rPr>
+          <w:position w:val="-12"/>
+          <w:sz w:val="28"/>
+          <w:szCs w:val="28"/>
+        </w:rPr>
+        <w:object w:dxaOrig="1780" w:dyaOrig="400">
+          <v:shape id="_x0000_i1097" type="#_x0000_t75" style="width:104.95pt;height:22.55pt" o:ole="">
+            <v:imagedata r:id="rId87" o:title=""/>
           </v:shape>
-          <o:OLEObject Type="Embed" ProgID="Equation.3" ShapeID="_x0000_i1100" DrawAspect="Content" ObjectID="_1493587645" r:id="rId149"/>
+          <o:OLEObject Type="Embed" ProgID="Equation.3" ShapeID="_x0000_i1097" DrawAspect="Content" ObjectID="_1493588013" r:id="rId145"/>
         </w:object>
       </w:r>
       <w:r>
@@ -21364,15 +21081,206 @@
           <w:sz w:val="28"/>
           <w:szCs w:val="28"/>
         </w:rPr>
-        <w:tab/>
-        <w:t xml:space="preserve">    (2</w:t>
-      </w:r>
-      <w:r>
-        <w:rPr>
-          <w:sz w:val="28"/>
-          <w:szCs w:val="28"/>
-        </w:rPr>
-        <w:t>.2)</w:t>
+        <w:t xml:space="preserve"> – условно опт</w:t>
+      </w:r>
+      <w:r>
+        <w:rPr>
+          <w:sz w:val="28"/>
+          <w:szCs w:val="28"/>
+        </w:rPr>
+        <w:t>и</w:t>
+      </w:r>
+      <w:r>
+        <w:rPr>
+          <w:sz w:val="28"/>
+          <w:szCs w:val="28"/>
+        </w:rPr>
+        <w:t xml:space="preserve">мальная совокупная прибыль, полученная от </w:t>
+      </w:r>
+      <w:r>
+        <w:rPr>
+          <w:i/>
+          <w:sz w:val="28"/>
+          <w:szCs w:val="28"/>
+          <w:lang w:val="en-US"/>
+        </w:rPr>
+        <w:t>k</w:t>
+      </w:r>
+      <w:r>
+        <w:rPr>
+          <w:sz w:val="28"/>
+          <w:szCs w:val="28"/>
+        </w:rPr>
+        <w:t>-го, (</w:t>
+      </w:r>
+      <w:r>
+        <w:rPr>
+          <w:i/>
+          <w:sz w:val="28"/>
+          <w:szCs w:val="28"/>
+          <w:lang w:val="en-US"/>
+        </w:rPr>
+        <w:t>k</w:t>
+      </w:r>
+      <w:r>
+        <w:rPr>
+          <w:sz w:val="28"/>
+          <w:szCs w:val="28"/>
+        </w:rPr>
+        <w:t xml:space="preserve">+1)-го, …, </w:t>
+      </w:r>
+      <w:r>
+        <w:rPr>
+          <w:i/>
+          <w:sz w:val="28"/>
+          <w:szCs w:val="28"/>
+          <w:lang w:val="en-US"/>
+        </w:rPr>
+        <w:t>n</w:t>
+      </w:r>
+      <w:r>
+        <w:rPr>
+          <w:sz w:val="28"/>
+          <w:szCs w:val="28"/>
+        </w:rPr>
+        <w:t>-го хозяйс</w:t>
+      </w:r>
+      <w:r>
+        <w:rPr>
+          <w:sz w:val="28"/>
+          <w:szCs w:val="28"/>
+        </w:rPr>
+        <w:t>т</w:t>
+      </w:r>
+      <w:r>
+        <w:rPr>
+          <w:sz w:val="28"/>
+          <w:szCs w:val="28"/>
+        </w:rPr>
+        <w:t xml:space="preserve">вующих субъектов, если между ними оптимальным образом распределялись ресурсы в объеме </w:t>
+      </w:r>
+      <w:proofErr w:type="spellStart"/>
+      <w:r>
+        <w:rPr>
+          <w:i/>
+          <w:sz w:val="28"/>
+          <w:szCs w:val="28"/>
+          <w:lang w:val="en-US"/>
+        </w:rPr>
+        <w:t>s</w:t>
+      </w:r>
+      <w:r>
+        <w:rPr>
+          <w:i/>
+          <w:sz w:val="28"/>
+          <w:szCs w:val="28"/>
+          <w:vertAlign w:val="subscript"/>
+          <w:lang w:val="en-US"/>
+        </w:rPr>
+        <w:t>k</w:t>
+      </w:r>
+      <w:proofErr w:type="spellEnd"/>
+      <w:r>
+        <w:rPr>
+          <w:i/>
+          <w:sz w:val="28"/>
+          <w:szCs w:val="28"/>
+          <w:vertAlign w:val="subscript"/>
+        </w:rPr>
+        <w:t>-1</w:t>
+      </w:r>
+      <w:r>
+        <w:rPr>
+          <w:sz w:val="28"/>
+          <w:szCs w:val="28"/>
+        </w:rPr>
+        <w:t xml:space="preserve"> (</w:t>
+      </w:r>
+      <w:r>
+        <w:rPr>
+          <w:position w:val="-12"/>
+          <w:sz w:val="28"/>
+          <w:szCs w:val="28"/>
+        </w:rPr>
+        <w:object w:dxaOrig="1180" w:dyaOrig="360">
+          <v:shape id="_x0000_i1098" type="#_x0000_t75" style="width:70.25pt;height:20.8pt" o:ole="">
+            <v:imagedata r:id="rId89" o:title=""/>
+          </v:shape>
+          <o:OLEObject Type="Embed" ProgID="Equation.3" ShapeID="_x0000_i1098" DrawAspect="Content" ObjectID="_1493588014" r:id="rId146"/>
+        </w:object>
+      </w:r>
+      <w:r>
+        <w:rPr>
+          <w:sz w:val="28"/>
+          <w:szCs w:val="28"/>
+        </w:rPr>
+        <w:t xml:space="preserve">). Множество возможных управленческих решений относительно размера распределяемых ресурсов на </w:t>
+      </w:r>
+      <w:r>
+        <w:rPr>
+          <w:i/>
+          <w:sz w:val="28"/>
+          <w:szCs w:val="28"/>
+          <w:lang w:val="en-US"/>
+        </w:rPr>
+        <w:t>k</w:t>
+      </w:r>
+      <w:r>
+        <w:rPr>
+          <w:sz w:val="28"/>
+          <w:szCs w:val="28"/>
+        </w:rPr>
+        <w:t>-</w:t>
+      </w:r>
+      <w:proofErr w:type="spellStart"/>
+      <w:r>
+        <w:rPr>
+          <w:sz w:val="28"/>
+          <w:szCs w:val="28"/>
+        </w:rPr>
+        <w:t>ом</w:t>
+      </w:r>
+      <w:proofErr w:type="spellEnd"/>
+      <w:r>
+        <w:rPr>
+          <w:sz w:val="28"/>
+          <w:szCs w:val="28"/>
+        </w:rPr>
+        <w:t xml:space="preserve"> шаге мо</w:t>
+      </w:r>
+      <w:r>
+        <w:rPr>
+          <w:sz w:val="28"/>
+          <w:szCs w:val="28"/>
+        </w:rPr>
+        <w:t>ж</w:t>
+      </w:r>
+      <w:r>
+        <w:rPr>
+          <w:sz w:val="28"/>
+          <w:szCs w:val="28"/>
+        </w:rPr>
+        <w:t xml:space="preserve">но представить следующим образом: </w:t>
+      </w:r>
+      <w:r>
+        <w:rPr>
+          <w:position w:val="-12"/>
+          <w:sz w:val="28"/>
+          <w:szCs w:val="28"/>
+        </w:rPr>
+        <w:object w:dxaOrig="1200" w:dyaOrig="360">
+          <v:shape id="_x0000_i1099" type="#_x0000_t75" style="width:71.15pt;height:20.8pt" o:ole="">
+            <v:imagedata r:id="rId91" o:title=""/>
+          </v:shape>
+          <o:OLEObject Type="Embed" ProgID="Equation.3" ShapeID="_x0000_i1099" DrawAspect="Content" ObjectID="_1493588015" r:id="rId147"/>
+        </w:object>
+      </w:r>
+      <w:r>
+        <w:rPr>
+          <w:sz w:val="28"/>
+          <w:szCs w:val="28"/>
+        </w:rPr>
+        <w:t>.</w:t>
       </w:r>
     </w:p>
     <w:p>
@@ -21393,6 +21301,89 @@
           <w:sz w:val="28"/>
           <w:szCs w:val="28"/>
         </w:rPr>
+        <w:t>Тогда рекуррентные уравнения Р.Э. Беллмана (обратная схема) будут иметь вид:</w:t>
+      </w:r>
+    </w:p>
+    <w:p>
+      <w:pPr>
+        <w:tabs>
+          <w:tab w:val="left" w:pos="-6"/>
+        </w:tabs>
+        <w:spacing w:line="360" w:lineRule="auto"/>
+        <w:jc w:val="both"/>
+        <w:rPr>
+          <w:sz w:val="28"/>
+          <w:szCs w:val="28"/>
+        </w:rPr>
+      </w:pPr>
+      <w:r>
+        <w:rPr>
+          <w:sz w:val="28"/>
+          <w:szCs w:val="28"/>
+        </w:rPr>
+        <w:tab/>
+      </w:r>
+      <w:r>
+        <w:rPr>
+          <w:sz w:val="28"/>
+          <w:szCs w:val="28"/>
+        </w:rPr>
+        <w:tab/>
+      </w:r>
+      <w:r>
+        <w:rPr>
+          <w:sz w:val="28"/>
+          <w:szCs w:val="28"/>
+        </w:rPr>
+        <w:tab/>
+      </w:r>
+      <w:r>
+        <w:rPr>
+          <w:position w:val="-80"/>
+          <w:sz w:val="28"/>
+          <w:szCs w:val="28"/>
+        </w:rPr>
+        <w:object w:dxaOrig="5020" w:dyaOrig="1579">
+          <v:shape id="_x0000_i1100" type="#_x0000_t75" style="width:316.65pt;height:98pt" o:ole="">
+            <v:imagedata r:id="rId148" o:title=""/>
+          </v:shape>
+          <o:OLEObject Type="Embed" ProgID="Equation.3" ShapeID="_x0000_i1100" DrawAspect="Content" ObjectID="_1493588016" r:id="rId149"/>
+        </w:object>
+      </w:r>
+      <w:r>
+        <w:rPr>
+          <w:sz w:val="28"/>
+          <w:szCs w:val="28"/>
+        </w:rPr>
+        <w:tab/>
+        <w:t xml:space="preserve">    (2</w:t>
+      </w:r>
+      <w:r>
+        <w:rPr>
+          <w:sz w:val="28"/>
+          <w:szCs w:val="28"/>
+        </w:rPr>
+        <w:t>.2)</w:t>
+      </w:r>
+    </w:p>
+    <w:p>
+      <w:pPr>
+        <w:tabs>
+          <w:tab w:val="left" w:pos="2906"/>
+        </w:tabs>
+        <w:spacing w:line="360" w:lineRule="auto"/>
+        <w:ind w:firstLine="709"/>
+        <w:jc w:val="both"/>
+        <w:rPr>
+          <w:sz w:val="28"/>
+          <w:szCs w:val="28"/>
+        </w:rPr>
+      </w:pPr>
+      <w:r>
+        <w:rPr>
+          <w:sz w:val="28"/>
+          <w:szCs w:val="28"/>
+        </w:rPr>
         <w:t>Далее по полученным результатам условной оптимизации можно о</w:t>
       </w:r>
       <w:r>
@@ -21419,7 +21410,7 @@
           <v:shape id="_x0000_i1101" type="#_x0000_t75" style="width:101.5pt;height:19.95pt" o:ole="">
             <v:imagedata r:id="rId95" o:title=""/>
           </v:shape>
-          <o:OLEObject Type="Embed" ProgID="Equation.3" ShapeID="_x0000_i1101" DrawAspect="Content" ObjectID="_1493587646" r:id="rId150"/>
+          <o:OLEObject Type="Embed" ProgID="Equation.3" ShapeID="_x0000_i1101" DrawAspect="Content" ObjectID="_1493588017" r:id="rId150"/>
         </w:object>
       </w:r>
       <w:r>
@@ -21466,7 +21457,7 @@
           <v:shape id="_x0000_i1102" type="#_x0000_t75" style="width:467.55pt;height:19.95pt" o:ole="">
             <v:imagedata r:id="rId151" o:title=""/>
           </v:shape>
-          <o:OLEObject Type="Embed" ProgID="Equation.3" ShapeID="_x0000_i1102" DrawAspect="Content" ObjectID="_1493587647" r:id="rId152"/>
+          <o:OLEObject Type="Embed" ProgID="Equation.3" ShapeID="_x0000_i1102" DrawAspect="Content" ObjectID="_1493588018" r:id="rId152"/>
         </w:object>
       </w:r>
       <w:r>
@@ -22006,7 +21997,7 @@
                 <v:shape id="_x0000_i1103" type="#_x0000_t75" style="width:74.6pt;height:19.95pt" o:ole="">
                   <v:imagedata r:id="rId155" o:title=""/>
                 </v:shape>
-                <o:OLEObject Type="Embed" ProgID="Equation.3" ShapeID="_x0000_i1103" DrawAspect="Content" ObjectID="_1493587648" r:id="rId156"/>
+                <o:OLEObject Type="Embed" ProgID="Equation.3" ShapeID="_x0000_i1103" DrawAspect="Content" ObjectID="_1493588019" r:id="rId156"/>
               </w:object>
             </w:r>
           </w:p>
@@ -22040,7 +22031,7 @@
                 <v:shape id="_x0000_i1104" type="#_x0000_t75" style="width:36.45pt;height:19.95pt" o:ole="">
                   <v:imagedata r:id="rId157" o:title=""/>
                 </v:shape>
-                <o:OLEObject Type="Embed" ProgID="Equation.3" ShapeID="_x0000_i1104" DrawAspect="Content" ObjectID="_1493587649" r:id="rId158"/>
+                <o:OLEObject Type="Embed" ProgID="Equation.3" ShapeID="_x0000_i1104" DrawAspect="Content" ObjectID="_1493588020" r:id="rId158"/>
               </w:object>
             </w:r>
           </w:p>
@@ -22075,7 +22066,7 @@
                 <v:shape id="_x0000_i1105" type="#_x0000_t75" style="width:34.7pt;height:19.95pt" o:ole="">
                   <v:imagedata r:id="rId159" o:title=""/>
                 </v:shape>
-                <o:OLEObject Type="Embed" ProgID="Equation.3" ShapeID="_x0000_i1105" DrawAspect="Content" ObjectID="_1493587650" r:id="rId160"/>
+                <o:OLEObject Type="Embed" ProgID="Equation.3" ShapeID="_x0000_i1105" DrawAspect="Content" ObjectID="_1493588021" r:id="rId160"/>
               </w:object>
             </w:r>
           </w:p>
@@ -22110,7 +22101,7 @@
                 <v:shape id="_x0000_i1106" type="#_x0000_t75" style="width:80.65pt;height:19.95pt" o:ole="">
                   <v:imagedata r:id="rId161" o:title=""/>
                 </v:shape>
-                <o:OLEObject Type="Embed" ProgID="Equation.3" ShapeID="_x0000_i1106" DrawAspect="Content" ObjectID="_1493587651" r:id="rId162"/>
+                <o:OLEObject Type="Embed" ProgID="Equation.3" ShapeID="_x0000_i1106" DrawAspect="Content" ObjectID="_1493588022" r:id="rId162"/>
               </w:object>
             </w:r>
           </w:p>
@@ -22144,7 +22135,7 @@
                 <v:shape id="_x0000_i1107" type="#_x0000_t75" style="width:34.7pt;height:17.35pt" o:ole="">
                   <v:imagedata r:id="rId163" o:title=""/>
                 </v:shape>
-                <o:OLEObject Type="Embed" ProgID="Equation.3" ShapeID="_x0000_i1107" DrawAspect="Content" ObjectID="_1493587652" r:id="rId164"/>
+                <o:OLEObject Type="Embed" ProgID="Equation.3" ShapeID="_x0000_i1107" DrawAspect="Content" ObjectID="_1493588023" r:id="rId164"/>
               </w:object>
             </w:r>
           </w:p>
@@ -22179,7 +22170,7 @@
                 <v:shape id="_x0000_i1108" type="#_x0000_t75" style="width:32.1pt;height:17.35pt" o:ole="">
                   <v:imagedata r:id="rId165" o:title=""/>
                 </v:shape>
-                <o:OLEObject Type="Embed" ProgID="Equation.3" ShapeID="_x0000_i1108" DrawAspect="Content" ObjectID="_1493587653" r:id="rId166"/>
+                <o:OLEObject Type="Embed" ProgID="Equation.3" ShapeID="_x0000_i1108" DrawAspect="Content" ObjectID="_1493588024" r:id="rId166"/>
               </w:object>
             </w:r>
           </w:p>
@@ -22214,7 +22205,7 @@
                 <v:shape id="_x0000_i1109" type="#_x0000_t75" style="width:73.75pt;height:17.35pt" o:ole="">
                   <v:imagedata r:id="rId167" o:title=""/>
                 </v:shape>
-                <o:OLEObject Type="Embed" ProgID="Equation.3" ShapeID="_x0000_i1109" DrawAspect="Content" ObjectID="_1493587654" r:id="rId168"/>
+                <o:OLEObject Type="Embed" ProgID="Equation.3" ShapeID="_x0000_i1109" DrawAspect="Content" ObjectID="_1493588025" r:id="rId168"/>
               </w:object>
             </w:r>
           </w:p>
@@ -22248,7 +22239,7 @@
                 <v:shape id="_x0000_i1110" type="#_x0000_t75" style="width:35.55pt;height:19.95pt" o:ole="">
                   <v:imagedata r:id="rId169" o:title=""/>
                 </v:shape>
-                <o:OLEObject Type="Embed" ProgID="Equation.3" ShapeID="_x0000_i1110" DrawAspect="Content" ObjectID="_1493587655" r:id="rId170"/>
+                <o:OLEObject Type="Embed" ProgID="Equation.3" ShapeID="_x0000_i1110" DrawAspect="Content" ObjectID="_1493588026" r:id="rId170"/>
               </w:object>
             </w:r>
           </w:p>
@@ -22282,7 +22273,7 @@
                 <v:shape id="_x0000_i1111" type="#_x0000_t75" style="width:32.95pt;height:19.95pt" o:ole="">
                   <v:imagedata r:id="rId171" o:title=""/>
                 </v:shape>
-                <o:OLEObject Type="Embed" ProgID="Equation.3" ShapeID="_x0000_i1111" DrawAspect="Content" ObjectID="_1493587656" r:id="rId172"/>
+                <o:OLEObject Type="Embed" ProgID="Equation.3" ShapeID="_x0000_i1111" DrawAspect="Content" ObjectID="_1493588027" r:id="rId172"/>
               </w:object>
             </w:r>
           </w:p>
@@ -31089,7 +31080,7 @@
           <v:shape id="_x0000_i1112" type="#_x0000_t75" style="width:469.3pt;height:19.95pt" o:ole="">
             <v:imagedata r:id="rId97" o:title=""/>
           </v:shape>
-          <o:OLEObject Type="Embed" ProgID="Equation.3" ShapeID="_x0000_i1112" DrawAspect="Content" ObjectID="_1493587657" r:id="rId173"/>
+          <o:OLEObject Type="Embed" ProgID="Equation.3" ShapeID="_x0000_i1112" DrawAspect="Content" ObjectID="_1493588028" r:id="rId173"/>
         </w:object>
       </w:r>
     </w:p>
@@ -31116,7 +31107,7 @@
           <v:shape id="_x0000_i1113" type="#_x0000_t75" style="width:362.6pt;height:104.95pt" o:ole="">
             <v:imagedata r:id="rId174" o:title=""/>
           </v:shape>
-          <o:OLEObject Type="Embed" ProgID="Equation.3" ShapeID="_x0000_i1113" DrawAspect="Content" ObjectID="_1493587658" r:id="rId175"/>
+          <o:OLEObject Type="Embed" ProgID="Equation.3" ShapeID="_x0000_i1113" DrawAspect="Content" ObjectID="_1493588029" r:id="rId175"/>
         </w:object>
       </w:r>
     </w:p>
@@ -31157,7 +31148,7 @@
           <v:shape id="_x0000_i1114" type="#_x0000_t75" style="width:203pt;height:22.55pt" o:ole="">
             <v:imagedata r:id="rId176" o:title=""/>
           </v:shape>
-          <o:OLEObject Type="Embed" ProgID="Equation.3" ShapeID="_x0000_i1114" DrawAspect="Content" ObjectID="_1493587659" r:id="rId177"/>
+          <o:OLEObject Type="Embed" ProgID="Equation.3" ShapeID="_x0000_i1114" DrawAspect="Content" ObjectID="_1493588030" r:id="rId177"/>
         </w:object>
       </w:r>
       <w:r>
@@ -31250,7 +31241,14 @@
           <w:sz w:val="28"/>
           <w:szCs w:val="28"/>
         </w:rPr>
-        <w:t xml:space="preserve">Фрагмент </w:t>
+        <w:t>Листинг</w:t>
+      </w:r>
+      <w:r>
+        <w:rPr>
+          <w:sz w:val="28"/>
+          <w:szCs w:val="28"/>
+        </w:rPr>
+        <w:t xml:space="preserve"> </w:t>
       </w:r>
       <w:r>
         <w:rPr>
@@ -31377,7 +31375,21 @@
           <w:sz w:val="28"/>
           <w:szCs w:val="28"/>
         </w:rPr>
-        <w:t xml:space="preserve"> определяет прибыльность предприятий в зависимости от выделенных ресурсов (размерности </w:t>
+        <w:t xml:space="preserve"> определяет прибыльность предприятий в зависимости от выд</w:t>
+      </w:r>
+      <w:r>
+        <w:rPr>
+          <w:sz w:val="28"/>
+          <w:szCs w:val="28"/>
+        </w:rPr>
+        <w:t>е</w:t>
+      </w:r>
+      <w:r>
+        <w:rPr>
+          <w:sz w:val="28"/>
+          <w:szCs w:val="28"/>
+        </w:rPr>
+        <w:t xml:space="preserve">ленных ресурсов (размерности </w:t>
       </w:r>
       <w:r>
         <w:rPr>
@@ -31451,7 +31463,21 @@
           <w:sz w:val="28"/>
           <w:szCs w:val="28"/>
         </w:rPr>
-        <w:t>ным результатам.</w:t>
+        <w:t>ным р</w:t>
+      </w:r>
+      <w:r>
+        <w:rPr>
+          <w:sz w:val="28"/>
+          <w:szCs w:val="28"/>
+        </w:rPr>
+        <w:t>е</w:t>
+      </w:r>
+      <w:r>
+        <w:rPr>
+          <w:sz w:val="28"/>
+          <w:szCs w:val="28"/>
+        </w:rPr>
+        <w:t>зультатам.</w:t>
       </w:r>
     </w:p>
     <w:p>
@@ -33937,7 +33963,7 @@
           <v:shape id="_x0000_i1117" type="#_x0000_t75" style="width:15.6pt;height:22.55pt" o:ole="">
             <v:imagedata r:id="rId99" o:title=""/>
           </v:shape>
-          <o:OLEObject Type="Embed" ProgID="Equation.3" ShapeID="_x0000_i1117" DrawAspect="Content" ObjectID="_1493587660" r:id="rId180"/>
+          <o:OLEObject Type="Embed" ProgID="Equation.3" ShapeID="_x0000_i1117" DrawAspect="Content" ObjectID="_1493588031" r:id="rId180"/>
         </w:object>
       </w:r>
       <w:r>
@@ -33997,7 +34023,7 @@
           <v:shape id="_x0000_i1118" type="#_x0000_t75" style="width:35.55pt;height:20.8pt" o:ole="">
             <v:imagedata r:id="rId101" o:title=""/>
           </v:shape>
-          <o:OLEObject Type="Embed" ProgID="Equation.3" ShapeID="_x0000_i1118" DrawAspect="Content" ObjectID="_1493587661" r:id="rId181"/>
+          <o:OLEObject Type="Embed" ProgID="Equation.3" ShapeID="_x0000_i1118" DrawAspect="Content" ObjectID="_1493588032" r:id="rId181"/>
         </w:object>
       </w:r>
       <w:r>
@@ -34039,7 +34065,7 @@
           <v:shape id="_x0000_i1119" type="#_x0000_t75" style="width:17.35pt;height:25.15pt" o:ole="">
             <v:imagedata r:id="rId103" o:title=""/>
           </v:shape>
-          <o:OLEObject Type="Embed" ProgID="Equation.3" ShapeID="_x0000_i1119" DrawAspect="Content" ObjectID="_1493587662" r:id="rId182"/>
+          <o:OLEObject Type="Embed" ProgID="Equation.3" ShapeID="_x0000_i1119" DrawAspect="Content" ObjectID="_1493588033" r:id="rId182"/>
         </w:object>
       </w:r>
       <w:r>
@@ -34073,7 +34099,7 @@
           <v:shape id="_x0000_i1120" type="#_x0000_t75" style="width:52.9pt;height:20.8pt" o:ole="">
             <v:imagedata r:id="rId105" o:title=""/>
           </v:shape>
-          <o:OLEObject Type="Embed" ProgID="Equation.3" ShapeID="_x0000_i1120" DrawAspect="Content" ObjectID="_1493587663" r:id="rId183"/>
+          <o:OLEObject Type="Embed" ProgID="Equation.3" ShapeID="_x0000_i1120" DrawAspect="Content" ObjectID="_1493588034" r:id="rId183"/>
         </w:object>
       </w:r>
       <w:r>
@@ -34141,7 +34167,7 @@
           <v:shape id="_x0000_i1121" type="#_x0000_t75" style="width:47.7pt;height:20.8pt" o:ole="">
             <v:imagedata r:id="rId107" o:title=""/>
           </v:shape>
-          <o:OLEObject Type="Embed" ProgID="Equation.3" ShapeID="_x0000_i1121" DrawAspect="Content" ObjectID="_1493587664" r:id="rId184"/>
+          <o:OLEObject Type="Embed" ProgID="Equation.3" ShapeID="_x0000_i1121" DrawAspect="Content" ObjectID="_1493588035" r:id="rId184"/>
         </w:object>
       </w:r>
       <w:r>
@@ -34161,7 +34187,7 @@
           <v:shape id="_x0000_i1122" type="#_x0000_t75" style="width:2in;height:20.8pt" o:ole="">
             <v:imagedata r:id="rId185" o:title=""/>
           </v:shape>
-          <o:OLEObject Type="Embed" ProgID="Equation.3" ShapeID="_x0000_i1122" DrawAspect="Content" ObjectID="_1493587665" r:id="rId186"/>
+          <o:OLEObject Type="Embed" ProgID="Equation.3" ShapeID="_x0000_i1122" DrawAspect="Content" ObjectID="_1493588036" r:id="rId186"/>
         </w:object>
       </w:r>
       <w:r>
@@ -34304,7 +34330,7 @@
           <v:shape id="_x0000_i1123" type="#_x0000_t75" style="width:282.8pt;height:85.9pt" o:ole="">
             <v:imagedata r:id="rId187" o:title=""/>
           </v:shape>
-          <o:OLEObject Type="Embed" ProgID="Equation.3" ShapeID="_x0000_i1123" DrawAspect="Content" ObjectID="_1493587666" r:id="rId188"/>
+          <o:OLEObject Type="Embed" ProgID="Equation.3" ShapeID="_x0000_i1123" DrawAspect="Content" ObjectID="_1493588037" r:id="rId188"/>
         </w:object>
       </w:r>
       <w:r>
@@ -34381,7 +34407,7 @@
           <v:shape id="_x0000_i1124" type="#_x0000_t75" style="width:368.65pt;height:141.4pt" o:ole="">
             <v:imagedata r:id="rId189" o:title=""/>
           </v:shape>
-          <o:OLEObject Type="Embed" ProgID="Equation.3" ShapeID="_x0000_i1124" DrawAspect="Content" ObjectID="_1493587667" r:id="rId190"/>
+          <o:OLEObject Type="Embed" ProgID="Equation.3" ShapeID="_x0000_i1124" DrawAspect="Content" ObjectID="_1493588038" r:id="rId190"/>
         </w:object>
       </w:r>
       <w:r>
@@ -34458,7 +34484,7 @@
           <v:shape id="_x0000_i1125" type="#_x0000_t75" style="width:6in;height:131.85pt" o:ole="">
             <v:imagedata r:id="rId191" o:title=""/>
           </v:shape>
-          <o:OLEObject Type="Embed" ProgID="Equation.3" ShapeID="_x0000_i1125" DrawAspect="Content" ObjectID="_1493587668" r:id="rId192"/>
+          <o:OLEObject Type="Embed" ProgID="Equation.3" ShapeID="_x0000_i1125" DrawAspect="Content" ObjectID="_1493588039" r:id="rId192"/>
         </w:object>
       </w:r>
       <w:r>
@@ -34521,7 +34547,7 @@
           <v:shape id="_x0000_i1126" type="#_x0000_t75" style="width:116.25pt;height:20.8pt" o:ole="">
             <v:imagedata r:id="rId193" o:title=""/>
           </v:shape>
-          <o:OLEObject Type="Embed" ProgID="Equation.3" ShapeID="_x0000_i1126" DrawAspect="Content" ObjectID="_1493587669" r:id="rId194"/>
+          <o:OLEObject Type="Embed" ProgID="Equation.3" ShapeID="_x0000_i1126" DrawAspect="Content" ObjectID="_1493588040" r:id="rId194"/>
         </w:object>
       </w:r>
       <w:r>
@@ -34583,7 +34609,7 @@
           <v:shape id="_x0000_i1127" type="#_x0000_t75" style="width:82.4pt;height:35.55pt" o:ole="">
             <v:imagedata r:id="rId119" o:title=""/>
           </v:shape>
-          <o:OLEObject Type="Embed" ProgID="Equation.3" ShapeID="_x0000_i1127" DrawAspect="Content" ObjectID="_1493587670" r:id="rId195"/>
+          <o:OLEObject Type="Embed" ProgID="Equation.3" ShapeID="_x0000_i1127" DrawAspect="Content" ObjectID="_1493588041" r:id="rId195"/>
         </w:object>
       </w:r>
       <w:r>
@@ -34632,7 +34658,7 @@
           <v:shape id="_x0000_i1128" type="#_x0000_t75" style="width:140.55pt;height:34.7pt" o:ole="">
             <v:imagedata r:id="rId121" o:title=""/>
           </v:shape>
-          <o:OLEObject Type="Embed" ProgID="Equation.3" ShapeID="_x0000_i1128" DrawAspect="Content" ObjectID="_1493587671" r:id="rId196"/>
+          <o:OLEObject Type="Embed" ProgID="Equation.3" ShapeID="_x0000_i1128" DrawAspect="Content" ObjectID="_1493588042" r:id="rId196"/>
         </w:object>
       </w:r>
       <w:r>
@@ -34668,7 +34694,7 @@
           <v:shape id="_x0000_i1129" type="#_x0000_t75" style="width:10.4pt;height:25.15pt" o:ole="">
             <v:imagedata r:id="rId123" o:title=""/>
           </v:shape>
-          <o:OLEObject Type="Embed" ProgID="Equation.3" ShapeID="_x0000_i1129" DrawAspect="Content" ObjectID="_1493587672" r:id="rId197"/>
+          <o:OLEObject Type="Embed" ProgID="Equation.3" ShapeID="_x0000_i1129" DrawAspect="Content" ObjectID="_1493588043" r:id="rId197"/>
         </w:object>
       </w:r>
     </w:p>
@@ -34717,7 +34743,7 @@
           <v:shape id="_x0000_i1130" type="#_x0000_t75" style="width:205.6pt;height:31.25pt" o:ole="">
             <v:imagedata r:id="rId198" o:title=""/>
           </v:shape>
-          <o:OLEObject Type="Embed" ProgID="Equation.3" ShapeID="_x0000_i1130" DrawAspect="Content" ObjectID="_1493587673" r:id="rId199"/>
+          <o:OLEObject Type="Embed" ProgID="Equation.3" ShapeID="_x0000_i1130" DrawAspect="Content" ObjectID="_1493588044" r:id="rId199"/>
         </w:object>
       </w:r>
       <w:r>
@@ -34773,7 +34799,7 @@
           <v:shape id="_x0000_i1131" type="#_x0000_t75" style="width:147.45pt;height:34.7pt" o:ole="">
             <v:imagedata r:id="rId127" o:title=""/>
           </v:shape>
-          <o:OLEObject Type="Embed" ProgID="Equation.3" ShapeID="_x0000_i1131" DrawAspect="Content" ObjectID="_1493587674" r:id="rId200"/>
+          <o:OLEObject Type="Embed" ProgID="Equation.3" ShapeID="_x0000_i1131" DrawAspect="Content" ObjectID="_1493588045" r:id="rId200"/>
         </w:object>
       </w:r>
       <w:r>
@@ -34867,7 +34893,7 @@
           <v:shape id="_x0000_i1132" type="#_x0000_t75" style="width:49.45pt;height:20.8pt" o:ole="">
             <v:imagedata r:id="rId129" o:title=""/>
           </v:shape>
-          <o:OLEObject Type="Embed" ProgID="Equation.3" ShapeID="_x0000_i1132" DrawAspect="Content" ObjectID="_1493587675" r:id="rId201"/>
+          <o:OLEObject Type="Embed" ProgID="Equation.3" ShapeID="_x0000_i1132" DrawAspect="Content" ObjectID="_1493588046" r:id="rId201"/>
         </w:object>
       </w:r>
       <w:r>
@@ -34949,7 +34975,7 @@
           <v:shape id="_x0000_i1133" type="#_x0000_t75" style="width:42.5pt;height:20.8pt" o:ole="">
             <v:imagedata r:id="rId131" o:title=""/>
           </v:shape>
-          <o:OLEObject Type="Embed" ProgID="Equation.3" ShapeID="_x0000_i1133" DrawAspect="Content" ObjectID="_1493587676" r:id="rId202"/>
+          <o:OLEObject Type="Embed" ProgID="Equation.3" ShapeID="_x0000_i1133" DrawAspect="Content" ObjectID="_1493588047" r:id="rId202"/>
         </w:object>
       </w:r>
       <w:r>
@@ -35002,7 +35028,7 @@
           <v:shape id="_x0000_i1134" type="#_x0000_t75" style="width:398.15pt;height:146.6pt" o:ole="">
             <v:imagedata r:id="rId203" o:title=""/>
           </v:shape>
-          <o:OLEObject Type="Embed" ProgID="Equation.3" ShapeID="_x0000_i1134" DrawAspect="Content" ObjectID="_1493587677" r:id="rId204"/>
+          <o:OLEObject Type="Embed" ProgID="Equation.3" ShapeID="_x0000_i1134" DrawAspect="Content" ObjectID="_1493588048" r:id="rId204"/>
         </w:object>
       </w:r>
       <w:r>
@@ -35084,7 +35110,7 @@
           <v:shape id="_x0000_i1135" type="#_x0000_t75" style="width:435.45pt;height:130.1pt" o:ole="">
             <v:imagedata r:id="rId205" o:title=""/>
           </v:shape>
-          <o:OLEObject Type="Embed" ProgID="Equation.3" ShapeID="_x0000_i1135" DrawAspect="Content" ObjectID="_1493587678" r:id="rId206"/>
+          <o:OLEObject Type="Embed" ProgID="Equation.3" ShapeID="_x0000_i1135" DrawAspect="Content" ObjectID="_1493588049" r:id="rId206"/>
         </w:object>
       </w:r>
       <w:r>
@@ -35168,7 +35194,7 @@
           <v:shape id="_x0000_i1136" type="#_x0000_t75" style="width:123.2pt;height:19.1pt" o:ole="">
             <v:imagedata r:id="rId137" o:title=""/>
           </v:shape>
-          <o:OLEObject Type="Embed" ProgID="Equation.3" ShapeID="_x0000_i1136" DrawAspect="Content" ObjectID="_1493587679" r:id="rId207"/>
+          <o:OLEObject Type="Embed" ProgID="Equation.3" ShapeID="_x0000_i1136" DrawAspect="Content" ObjectID="_1493588050" r:id="rId207"/>
         </w:object>
       </w:r>
       <w:r>
@@ -35201,7 +35227,7 @@
           <v:shape id="_x0000_i1137" type="#_x0000_t75" style="width:464.95pt;height:19.1pt" o:ole="">
             <v:imagedata r:id="rId139" o:title=""/>
           </v:shape>
-          <o:OLEObject Type="Embed" ProgID="Equation.3" ShapeID="_x0000_i1137" DrawAspect="Content" ObjectID="_1493587680" r:id="rId208"/>
+          <o:OLEObject Type="Embed" ProgID="Equation.3" ShapeID="_x0000_i1137" DrawAspect="Content" ObjectID="_1493588051" r:id="rId208"/>
         </w:object>
       </w:r>
     </w:p>
@@ -35874,7 +35900,7 @@
                 <v:shape id="_x0000_i1138" type="#_x0000_t75" style="width:18.2pt;height:18.2pt" o:ole="">
                   <v:imagedata r:id="rId209" o:title=""/>
                 </v:shape>
-                <o:OLEObject Type="Embed" ProgID="Equation.3" ShapeID="_x0000_i1138" DrawAspect="Content" ObjectID="_1493587681" r:id="rId210"/>
+                <o:OLEObject Type="Embed" ProgID="Equation.3" ShapeID="_x0000_i1138" DrawAspect="Content" ObjectID="_1493588052" r:id="rId210"/>
               </w:object>
             </w:r>
           </w:p>
@@ -36257,7 +36283,7 @@
           <v:shape id="_x0000_i1139" type="#_x0000_t75" style="width:34.7pt;height:17.35pt" o:ole="">
             <v:imagedata r:id="rId211" o:title=""/>
           </v:shape>
-          <o:OLEObject Type="Embed" ProgID="Equation.3" ShapeID="_x0000_i1139" DrawAspect="Content" ObjectID="_1493587682" r:id="rId212"/>
+          <o:OLEObject Type="Embed" ProgID="Equation.3" ShapeID="_x0000_i1139" DrawAspect="Content" ObjectID="_1493588053" r:id="rId212"/>
         </w:object>
       </w:r>
       <w:r>
@@ -36277,7 +36303,7 @@
           <v:shape id="_x0000_i1140" type="#_x0000_t75" style="width:38.15pt;height:19.1pt" o:ole="">
             <v:imagedata r:id="rId213" o:title=""/>
           </v:shape>
-          <o:OLEObject Type="Embed" ProgID="Equation.3" ShapeID="_x0000_i1140" DrawAspect="Content" ObjectID="_1493587683" r:id="rId214"/>
+          <o:OLEObject Type="Embed" ProgID="Equation.3" ShapeID="_x0000_i1140" DrawAspect="Content" ObjectID="_1493588054" r:id="rId214"/>
         </w:object>
       </w:r>
       <w:r>
@@ -36312,7 +36338,7 @@
           <v:shape id="_x0000_i1141" type="#_x0000_t75" style="width:29.5pt;height:19.1pt" o:ole="">
             <v:imagedata r:id="rId215" o:title=""/>
           </v:shape>
-          <o:OLEObject Type="Embed" ProgID="Equation.3" ShapeID="_x0000_i1141" DrawAspect="Content" ObjectID="_1493587684" r:id="rId216"/>
+          <o:OLEObject Type="Embed" ProgID="Equation.3" ShapeID="_x0000_i1141" DrawAspect="Content" ObjectID="_1493588055" r:id="rId216"/>
         </w:object>
       </w:r>
       <w:r>
@@ -36346,7 +36372,7 @@
           <v:shape id="_x0000_i1142" type="#_x0000_t75" style="width:390.35pt;height:236.8pt" o:ole="">
             <v:imagedata r:id="rId217" o:title=""/>
           </v:shape>
-          <o:OLEObject Type="Embed" ProgID="Equation.3" ShapeID="_x0000_i1142" DrawAspect="Content" ObjectID="_1493587685" r:id="rId218"/>
+          <o:OLEObject Type="Embed" ProgID="Equation.3" ShapeID="_x0000_i1142" DrawAspect="Content" ObjectID="_1493588056" r:id="rId218"/>
         </w:object>
       </w:r>
     </w:p>
@@ -36415,7 +36441,7 @@
           <v:shape id="_x0000_i1143" type="#_x0000_t75" style="width:345.25pt;height:39.05pt" o:ole="">
             <v:imagedata r:id="rId219" o:title=""/>
           </v:shape>
-          <o:OLEObject Type="Embed" ProgID="Equation.3" ShapeID="_x0000_i1143" DrawAspect="Content" ObjectID="_1493587686" r:id="rId220"/>
+          <o:OLEObject Type="Embed" ProgID="Equation.3" ShapeID="_x0000_i1143" DrawAspect="Content" ObjectID="_1493588057" r:id="rId220"/>
         </w:object>
       </w:r>
     </w:p>
@@ -36458,7 +36484,7 @@
           <v:shape id="_x0000_i1144" type="#_x0000_t75" style="width:29.5pt;height:19.1pt" o:ole="">
             <v:imagedata r:id="rId215" o:title=""/>
           </v:shape>
-          <o:OLEObject Type="Embed" ProgID="Equation.3" ShapeID="_x0000_i1144" DrawAspect="Content" ObjectID="_1493587687" r:id="rId221"/>
+          <o:OLEObject Type="Embed" ProgID="Equation.3" ShapeID="_x0000_i1144" DrawAspect="Content" ObjectID="_1493588058" r:id="rId221"/>
         </w:object>
       </w:r>
       <w:r>
@@ -36492,7 +36518,7 @@
           <v:shape id="_x0000_i1145" type="#_x0000_t75" style="width:390.35pt;height:236.8pt" o:ole="">
             <v:imagedata r:id="rId222" o:title=""/>
           </v:shape>
-          <o:OLEObject Type="Embed" ProgID="Equation.3" ShapeID="_x0000_i1145" DrawAspect="Content" ObjectID="_1493587688" r:id="rId223"/>
+          <o:OLEObject Type="Embed" ProgID="Equation.3" ShapeID="_x0000_i1145" DrawAspect="Content" ObjectID="_1493588059" r:id="rId223"/>
         </w:object>
       </w:r>
       <w:r>
@@ -36506,7 +36532,7 @@
           <v:shape id="_x0000_i1146" type="#_x0000_t75" style="width:32.1pt;height:18.2pt" o:ole="">
             <v:imagedata r:id="rId224" o:title=""/>
           </v:shape>
-          <o:OLEObject Type="Embed" ProgID="Equation.3" ShapeID="_x0000_i1146" DrawAspect="Content" ObjectID="_1493587689" r:id="rId225"/>
+          <o:OLEObject Type="Embed" ProgID="Equation.3" ShapeID="_x0000_i1146" DrawAspect="Content" ObjectID="_1493588060" r:id="rId225"/>
         </w:object>
       </w:r>
       <w:r>
@@ -36540,7 +36566,7 @@
           <v:shape id="_x0000_i1147" type="#_x0000_t75" style="width:359.15pt;height:236.8pt" o:ole="">
             <v:imagedata r:id="rId226" o:title=""/>
           </v:shape>
-          <o:OLEObject Type="Embed" ProgID="Equation.3" ShapeID="_x0000_i1147" DrawAspect="Content" ObjectID="_1493587690" r:id="rId227"/>
+          <o:OLEObject Type="Embed" ProgID="Equation.3" ShapeID="_x0000_i1147" DrawAspect="Content" ObjectID="_1493588061" r:id="rId227"/>
         </w:object>
       </w:r>
     </w:p>
@@ -36583,7 +36609,7 @@
           <v:shape id="_x0000_i1148" type="#_x0000_t75" style="width:30.35pt;height:18.2pt" o:ole="">
             <v:imagedata r:id="rId228" o:title=""/>
           </v:shape>
-          <o:OLEObject Type="Embed" ProgID="Equation.3" ShapeID="_x0000_i1148" DrawAspect="Content" ObjectID="_1493587691" r:id="rId229"/>
+          <o:OLEObject Type="Embed" ProgID="Equation.3" ShapeID="_x0000_i1148" DrawAspect="Content" ObjectID="_1493588062" r:id="rId229"/>
         </w:object>
       </w:r>
       <w:r>
@@ -36617,7 +36643,7 @@
           <v:shape id="_x0000_i1149" type="#_x0000_t75" style="width:359.15pt;height:236.8pt" o:ole="">
             <v:imagedata r:id="rId230" o:title=""/>
           </v:shape>
-          <o:OLEObject Type="Embed" ProgID="Equation.3" ShapeID="_x0000_i1149" DrawAspect="Content" ObjectID="_1493587692" r:id="rId231"/>
+          <o:OLEObject Type="Embed" ProgID="Equation.3" ShapeID="_x0000_i1149" DrawAspect="Content" ObjectID="_1493588063" r:id="rId231"/>
         </w:object>
       </w:r>
     </w:p>
@@ -36660,7 +36686,7 @@
           <v:shape id="_x0000_i1150" type="#_x0000_t75" style="width:32.1pt;height:18.2pt" o:ole="">
             <v:imagedata r:id="rId232" o:title=""/>
           </v:shape>
-          <o:OLEObject Type="Embed" ProgID="Equation.3" ShapeID="_x0000_i1150" DrawAspect="Content" ObjectID="_1493587693" r:id="rId233"/>
+          <o:OLEObject Type="Embed" ProgID="Equation.3" ShapeID="_x0000_i1150" DrawAspect="Content" ObjectID="_1493588064" r:id="rId233"/>
         </w:object>
       </w:r>
       <w:r>
@@ -36694,7 +36720,7 @@
           <v:shape id="_x0000_i1151" type="#_x0000_t75" style="width:359.15pt;height:236.8pt" o:ole="">
             <v:imagedata r:id="rId234" o:title=""/>
           </v:shape>
-          <o:OLEObject Type="Embed" ProgID="Equation.3" ShapeID="_x0000_i1151" DrawAspect="Content" ObjectID="_1493587694" r:id="rId235"/>
+          <o:OLEObject Type="Embed" ProgID="Equation.3" ShapeID="_x0000_i1151" DrawAspect="Content" ObjectID="_1493588065" r:id="rId235"/>
         </w:object>
       </w:r>
     </w:p>
@@ -36783,7 +36809,7 @@
           <v:shape id="_x0000_i1152" type="#_x0000_t75" style="width:36.45pt;height:17.35pt" o:ole="">
             <v:imagedata r:id="rId236" o:title=""/>
           </v:shape>
-          <o:OLEObject Type="Embed" ProgID="Equation.3" ShapeID="_x0000_i1152" DrawAspect="Content" ObjectID="_1493587695" r:id="rId237"/>
+          <o:OLEObject Type="Embed" ProgID="Equation.3" ShapeID="_x0000_i1152" DrawAspect="Content" ObjectID="_1493588066" r:id="rId237"/>
         </w:object>
       </w:r>
       <w:r>
@@ -36803,7 +36829,7 @@
           <v:shape id="_x0000_i1153" type="#_x0000_t75" style="width:39.05pt;height:17.35pt" o:ole="">
             <v:imagedata r:id="rId238" o:title=""/>
           </v:shape>
-          <o:OLEObject Type="Embed" ProgID="Equation.3" ShapeID="_x0000_i1153" DrawAspect="Content" ObjectID="_1493587696" r:id="rId239"/>
+          <o:OLEObject Type="Embed" ProgID="Equation.3" ShapeID="_x0000_i1153" DrawAspect="Content" ObjectID="_1493588067" r:id="rId239"/>
         </w:object>
       </w:r>
       <w:r>
@@ -36838,7 +36864,7 @@
           <v:shape id="_x0000_i1154" type="#_x0000_t75" style="width:29.5pt;height:18.2pt" o:ole="">
             <v:imagedata r:id="rId240" o:title=""/>
           </v:shape>
-          <o:OLEObject Type="Embed" ProgID="Equation.3" ShapeID="_x0000_i1154" DrawAspect="Content" ObjectID="_1493587697" r:id="rId241"/>
+          <o:OLEObject Type="Embed" ProgID="Equation.3" ShapeID="_x0000_i1154" DrawAspect="Content" ObjectID="_1493588068" r:id="rId241"/>
         </w:object>
       </w:r>
       <w:r>
@@ -36872,7 +36898,7 @@
           <v:shape id="_x0000_i1155" type="#_x0000_t75" style="width:357.4pt;height:236.8pt" o:ole="">
             <v:imagedata r:id="rId242" o:title=""/>
           </v:shape>
-          <o:OLEObject Type="Embed" ProgID="Equation.3" ShapeID="_x0000_i1155" DrawAspect="Content" ObjectID="_1493587698" r:id="rId243"/>
+          <o:OLEObject Type="Embed" ProgID="Equation.3" ShapeID="_x0000_i1155" DrawAspect="Content" ObjectID="_1493588069" r:id="rId243"/>
         </w:object>
       </w:r>
     </w:p>
@@ -36941,7 +36967,7 @@
           <v:shape id="_x0000_i1156" type="#_x0000_t75" style="width:335.7pt;height:39.05pt" o:ole="">
             <v:imagedata r:id="rId244" o:title=""/>
           </v:shape>
-          <o:OLEObject Type="Embed" ProgID="Equation.3" ShapeID="_x0000_i1156" DrawAspect="Content" ObjectID="_1493587699" r:id="rId245"/>
+          <o:OLEObject Type="Embed" ProgID="Equation.3" ShapeID="_x0000_i1156" DrawAspect="Content" ObjectID="_1493588070" r:id="rId245"/>
         </w:object>
       </w:r>
     </w:p>
@@ -36984,7 +37010,7 @@
           <v:shape id="_x0000_i1157" type="#_x0000_t75" style="width:32.1pt;height:18.2pt" o:ole="">
             <v:imagedata r:id="rId224" o:title=""/>
           </v:shape>
-          <o:OLEObject Type="Embed" ProgID="Equation.3" ShapeID="_x0000_i1157" DrawAspect="Content" ObjectID="_1493587700" r:id="rId246"/>
+          <o:OLEObject Type="Embed" ProgID="Equation.3" ShapeID="_x0000_i1157" DrawAspect="Content" ObjectID="_1493588071" r:id="rId246"/>
         </w:object>
       </w:r>
       <w:r>
@@ -37018,7 +37044,7 @@
           <v:shape id="_x0000_i1158" type="#_x0000_t75" style="width:359.15pt;height:236.8pt" o:ole="">
             <v:imagedata r:id="rId226" o:title=""/>
           </v:shape>
-          <o:OLEObject Type="Embed" ProgID="Equation.3" ShapeID="_x0000_i1158" DrawAspect="Content" ObjectID="_1493587701" r:id="rId247"/>
+          <o:OLEObject Type="Embed" ProgID="Equation.3" ShapeID="_x0000_i1158" DrawAspect="Content" ObjectID="_1493588072" r:id="rId247"/>
         </w:object>
       </w:r>
     </w:p>
@@ -37061,7 +37087,7 @@
           <v:shape id="_x0000_i1159" type="#_x0000_t75" style="width:30.35pt;height:18.2pt" o:ole="">
             <v:imagedata r:id="rId228" o:title=""/>
           </v:shape>
-          <o:OLEObject Type="Embed" ProgID="Equation.3" ShapeID="_x0000_i1159" DrawAspect="Content" ObjectID="_1493587702" r:id="rId248"/>
+          <o:OLEObject Type="Embed" ProgID="Equation.3" ShapeID="_x0000_i1159" DrawAspect="Content" ObjectID="_1493588073" r:id="rId248"/>
         </w:object>
       </w:r>
       <w:r>
@@ -37095,7 +37121,7 @@
           <v:shape id="_x0000_i1160" type="#_x0000_t75" style="width:359.15pt;height:236.8pt" o:ole="">
             <v:imagedata r:id="rId230" o:title=""/>
           </v:shape>
-          <o:OLEObject Type="Embed" ProgID="Equation.3" ShapeID="_x0000_i1160" DrawAspect="Content" ObjectID="_1493587703" r:id="rId249"/>
+          <o:OLEObject Type="Embed" ProgID="Equation.3" ShapeID="_x0000_i1160" DrawAspect="Content" ObjectID="_1493588074" r:id="rId249"/>
         </w:object>
       </w:r>
     </w:p>
@@ -37138,7 +37164,7 @@
           <v:shape id="_x0000_i1161" type="#_x0000_t75" style="width:32.1pt;height:18.2pt" o:ole="">
             <v:imagedata r:id="rId232" o:title=""/>
           </v:shape>
-          <o:OLEObject Type="Embed" ProgID="Equation.3" ShapeID="_x0000_i1161" DrawAspect="Content" ObjectID="_1493587704" r:id="rId250"/>
+          <o:OLEObject Type="Embed" ProgID="Equation.3" ShapeID="_x0000_i1161" DrawAspect="Content" ObjectID="_1493588075" r:id="rId250"/>
         </w:object>
       </w:r>
       <w:r>
@@ -37172,7 +37198,7 @@
           <v:shape id="_x0000_i1162" type="#_x0000_t75" style="width:359.15pt;height:236.8pt" o:ole="">
             <v:imagedata r:id="rId234" o:title=""/>
           </v:shape>
-          <o:OLEObject Type="Embed" ProgID="Equation.3" ShapeID="_x0000_i1162" DrawAspect="Content" ObjectID="_1493587705" r:id="rId251"/>
+          <o:OLEObject Type="Embed" ProgID="Equation.3" ShapeID="_x0000_i1162" DrawAspect="Content" ObjectID="_1493588076" r:id="rId251"/>
         </w:object>
       </w:r>
     </w:p>
@@ -37277,7 +37303,7 @@
           <v:shape id="_x0000_i1163" type="#_x0000_t75" style="width:35.55pt;height:17.35pt" o:ole="">
             <v:imagedata r:id="rId252" o:title=""/>
           </v:shape>
-          <o:OLEObject Type="Embed" ProgID="Equation.3" ShapeID="_x0000_i1163" DrawAspect="Content" ObjectID="_1493587706" r:id="rId253"/>
+          <o:OLEObject Type="Embed" ProgID="Equation.3" ShapeID="_x0000_i1163" DrawAspect="Content" ObjectID="_1493588077" r:id="rId253"/>
         </w:object>
       </w:r>
       <w:r>
@@ -37297,7 +37323,7 @@
           <v:shape id="_x0000_i1164" type="#_x0000_t75" style="width:36.45pt;height:20.8pt" o:ole="">
             <v:imagedata r:id="rId254" o:title=""/>
           </v:shape>
-          <o:OLEObject Type="Embed" ProgID="Equation.3" ShapeID="_x0000_i1164" DrawAspect="Content" ObjectID="_1493587707" r:id="rId255"/>
+          <o:OLEObject Type="Embed" ProgID="Equation.3" ShapeID="_x0000_i1164" DrawAspect="Content" ObjectID="_1493588078" r:id="rId255"/>
         </w:object>
       </w:r>
       <w:r>
@@ -37347,7 +37373,7 @@
           <v:shape id="_x0000_i1165" type="#_x0000_t75" style="width:29.5pt;height:18.2pt" o:ole="">
             <v:imagedata r:id="rId256" o:title=""/>
           </v:shape>
-          <o:OLEObject Type="Embed" ProgID="Equation.3" ShapeID="_x0000_i1165" DrawAspect="Content" ObjectID="_1493587708" r:id="rId257"/>
+          <o:OLEObject Type="Embed" ProgID="Equation.3" ShapeID="_x0000_i1165" DrawAspect="Content" ObjectID="_1493588079" r:id="rId257"/>
         </w:object>
       </w:r>
       <w:r>
@@ -37381,7 +37407,7 @@
           <v:shape id="_x0000_i1166" type="#_x0000_t75" style="width:343.5pt;height:244.65pt" o:ole="">
             <v:imagedata r:id="rId258" o:title=""/>
           </v:shape>
-          <o:OLEObject Type="Embed" ProgID="Equation.3" ShapeID="_x0000_i1166" DrawAspect="Content" ObjectID="_1493587709" r:id="rId259"/>
+          <o:OLEObject Type="Embed" ProgID="Equation.3" ShapeID="_x0000_i1166" DrawAspect="Content" ObjectID="_1493588080" r:id="rId259"/>
         </w:object>
       </w:r>
     </w:p>
@@ -37424,7 +37450,7 @@
           <v:shape id="_x0000_i1167" type="#_x0000_t75" style="width:30.35pt;height:18.2pt" o:ole="">
             <v:imagedata r:id="rId260" o:title=""/>
           </v:shape>
-          <o:OLEObject Type="Embed" ProgID="Equation.3" ShapeID="_x0000_i1167" DrawAspect="Content" ObjectID="_1493587710" r:id="rId261"/>
+          <o:OLEObject Type="Embed" ProgID="Equation.3" ShapeID="_x0000_i1167" DrawAspect="Content" ObjectID="_1493588081" r:id="rId261"/>
         </w:object>
       </w:r>
       <w:r>
@@ -37458,7 +37484,7 @@
           <v:shape id="_x0000_i1168" type="#_x0000_t75" style="width:345.25pt;height:244.65pt" o:ole="">
             <v:imagedata r:id="rId262" o:title=""/>
           </v:shape>
-          <o:OLEObject Type="Embed" ProgID="Equation.3" ShapeID="_x0000_i1168" DrawAspect="Content" ObjectID="_1493587711" r:id="rId263"/>
+          <o:OLEObject Type="Embed" ProgID="Equation.3" ShapeID="_x0000_i1168" DrawAspect="Content" ObjectID="_1493588082" r:id="rId263"/>
         </w:object>
       </w:r>
     </w:p>
@@ -37501,7 +37527,7 @@
           <v:shape id="_x0000_i1169" type="#_x0000_t75" style="width:30.35pt;height:18.2pt" o:ole="">
             <v:imagedata r:id="rId264" o:title=""/>
           </v:shape>
-          <o:OLEObject Type="Embed" ProgID="Equation.3" ShapeID="_x0000_i1169" DrawAspect="Content" ObjectID="_1493587712" r:id="rId265"/>
+          <o:OLEObject Type="Embed" ProgID="Equation.3" ShapeID="_x0000_i1169" DrawAspect="Content" ObjectID="_1493588083" r:id="rId265"/>
         </w:object>
       </w:r>
       <w:r>
@@ -37535,7 +37561,7 @@
           <v:shape id="_x0000_i1170" type="#_x0000_t75" style="width:343.5pt;height:244.65pt" o:ole="">
             <v:imagedata r:id="rId266" o:title=""/>
           </v:shape>
-          <o:OLEObject Type="Embed" ProgID="Equation.3" ShapeID="_x0000_i1170" DrawAspect="Content" ObjectID="_1493587713" r:id="rId267"/>
+          <o:OLEObject Type="Embed" ProgID="Equation.3" ShapeID="_x0000_i1170" DrawAspect="Content" ObjectID="_1493588084" r:id="rId267"/>
         </w:object>
       </w:r>
     </w:p>
@@ -37640,7 +37666,7 @@
           <v:shape id="_x0000_i1171" type="#_x0000_t75" style="width:43.35pt;height:22.55pt" o:ole="">
             <v:imagedata r:id="rId268" o:title=""/>
           </v:shape>
-          <o:OLEObject Type="Embed" ProgID="Equation.3" ShapeID="_x0000_i1171" DrawAspect="Content" ObjectID="_1493587714" r:id="rId269"/>
+          <o:OLEObject Type="Embed" ProgID="Equation.3" ShapeID="_x0000_i1171" DrawAspect="Content" ObjectID="_1493588085" r:id="rId269"/>
         </w:object>
       </w:r>
       <w:r>
@@ -37660,7 +37686,7 @@
           <v:shape id="_x0000_i1172" type="#_x0000_t75" style="width:55.5pt;height:20.8pt" o:ole="">
             <v:imagedata r:id="rId270" o:title=""/>
           </v:shape>
-          <o:OLEObject Type="Embed" ProgID="Equation.3" ShapeID="_x0000_i1172" DrawAspect="Content" ObjectID="_1493587715" r:id="rId271"/>
+          <o:OLEObject Type="Embed" ProgID="Equation.3" ShapeID="_x0000_i1172" DrawAspect="Content" ObjectID="_1493588086" r:id="rId271"/>
         </w:object>
       </w:r>
       <w:r>
@@ -37710,7 +37736,7 @@
           <v:shape id="_x0000_i1173" type="#_x0000_t75" style="width:29.5pt;height:18.2pt" o:ole="">
             <v:imagedata r:id="rId272" o:title=""/>
           </v:shape>
-          <o:OLEObject Type="Embed" ProgID="Equation.3" ShapeID="_x0000_i1173" DrawAspect="Content" ObjectID="_1493587716" r:id="rId273"/>
+          <o:OLEObject Type="Embed" ProgID="Equation.3" ShapeID="_x0000_i1173" DrawAspect="Content" ObjectID="_1493588087" r:id="rId273"/>
         </w:object>
       </w:r>
       <w:r>
@@ -37744,7 +37770,7 @@
           <v:shape id="_x0000_i1174" type="#_x0000_t75" style="width:341.8pt;height:244.65pt" o:ole="">
             <v:imagedata r:id="rId274" o:title=""/>
           </v:shape>
-          <o:OLEObject Type="Embed" ProgID="Equation.3" ShapeID="_x0000_i1174" DrawAspect="Content" ObjectID="_1493587717" r:id="rId275"/>
+          <o:OLEObject Type="Embed" ProgID="Equation.3" ShapeID="_x0000_i1174" DrawAspect="Content" ObjectID="_1493588088" r:id="rId275"/>
         </w:object>
       </w:r>
     </w:p>
@@ -37787,7 +37813,7 @@
           <v:shape id="_x0000_i1175" type="#_x0000_t75" style="width:32.1pt;height:18.2pt" o:ole="">
             <v:imagedata r:id="rId276" o:title=""/>
           </v:shape>
-          <o:OLEObject Type="Embed" ProgID="Equation.3" ShapeID="_x0000_i1175" DrawAspect="Content" ObjectID="_1493587718" r:id="rId277"/>
+          <o:OLEObject Type="Embed" ProgID="Equation.3" ShapeID="_x0000_i1175" DrawAspect="Content" ObjectID="_1493588089" r:id="rId277"/>
         </w:object>
       </w:r>
       <w:r>
@@ -37821,7 +37847,7 @@
           <v:shape id="_x0000_i1176" type="#_x0000_t75" style="width:343.5pt;height:244.65pt" o:ole="">
             <v:imagedata r:id="rId278" o:title=""/>
           </v:shape>
-          <o:OLEObject Type="Embed" ProgID="Equation.3" ShapeID="_x0000_i1176" DrawAspect="Content" ObjectID="_1493587719" r:id="rId279"/>
+          <o:OLEObject Type="Embed" ProgID="Equation.3" ShapeID="_x0000_i1176" DrawAspect="Content" ObjectID="_1493588090" r:id="rId279"/>
         </w:object>
       </w:r>
     </w:p>
@@ -37926,7 +37952,7 @@
           <v:shape id="_x0000_i1177" type="#_x0000_t75" style="width:42.5pt;height:22.55pt" o:ole="">
             <v:imagedata r:id="rId280" o:title=""/>
           </v:shape>
-          <o:OLEObject Type="Embed" ProgID="Equation.3" ShapeID="_x0000_i1177" DrawAspect="Content" ObjectID="_1493587720" r:id="rId281"/>
+          <o:OLEObject Type="Embed" ProgID="Equation.3" ShapeID="_x0000_i1177" DrawAspect="Content" ObjectID="_1493588091" r:id="rId281"/>
         </w:object>
       </w:r>
       <w:r>
@@ -37960,7 +37986,7 @@
           <v:shape id="_x0000_i1178" type="#_x0000_t75" style="width:34.7pt;height:20.8pt" o:ole="">
             <v:imagedata r:id="rId282" o:title=""/>
           </v:shape>
-          <o:OLEObject Type="Embed" ProgID="Equation.3" ShapeID="_x0000_i1178" DrawAspect="Content" ObjectID="_1493587721" r:id="rId283"/>
+          <o:OLEObject Type="Embed" ProgID="Equation.3" ShapeID="_x0000_i1178" DrawAspect="Content" ObjectID="_1493588092" r:id="rId283"/>
         </w:object>
       </w:r>
       <w:r>
@@ -37994,7 +38020,7 @@
           <v:shape id="_x0000_i1179" type="#_x0000_t75" style="width:343.5pt;height:244.65pt" o:ole="">
             <v:imagedata r:id="rId284" o:title=""/>
           </v:shape>
-          <o:OLEObject Type="Embed" ProgID="Equation.3" ShapeID="_x0000_i1179" DrawAspect="Content" ObjectID="_1493587722" r:id="rId285"/>
+          <o:OLEObject Type="Embed" ProgID="Equation.3" ShapeID="_x0000_i1179" DrawAspect="Content" ObjectID="_1493588093" r:id="rId285"/>
         </w:object>
       </w:r>
     </w:p>
@@ -38099,7 +38125,7 @@
           <v:shape id="_x0000_i1180" type="#_x0000_t75" style="width:35.55pt;height:17.35pt" o:ole="">
             <v:imagedata r:id="rId286" o:title=""/>
           </v:shape>
-          <o:OLEObject Type="Embed" ProgID="Equation.3" ShapeID="_x0000_i1180" DrawAspect="Content" ObjectID="_1493587723" r:id="rId287"/>
+          <o:OLEObject Type="Embed" ProgID="Equation.3" ShapeID="_x0000_i1180" DrawAspect="Content" ObjectID="_1493588094" r:id="rId287"/>
         </w:object>
       </w:r>
       <w:r>
@@ -38133,7 +38159,7 @@
           <v:shape id="_x0000_i1181" type="#_x0000_t75" style="width:30.35pt;height:18.2pt" o:ole="">
             <v:imagedata r:id="rId288" o:title=""/>
           </v:shape>
-          <o:OLEObject Type="Embed" ProgID="Equation.3" ShapeID="_x0000_i1181" DrawAspect="Content" ObjectID="_1493587724" r:id="rId289"/>
+          <o:OLEObject Type="Embed" ProgID="Equation.3" ShapeID="_x0000_i1181" DrawAspect="Content" ObjectID="_1493588095" r:id="rId289"/>
         </w:object>
       </w:r>
       <w:r>
@@ -38174,7 +38200,7 @@
           <v:shape id="_x0000_i1182" type="#_x0000_t75" style="width:438.05pt;height:38.15pt" o:ole="">
             <v:imagedata r:id="rId290" o:title=""/>
           </v:shape>
-          <o:OLEObject Type="Embed" ProgID="Equation.3" ShapeID="_x0000_i1182" DrawAspect="Content" ObjectID="_1493587725" r:id="rId291"/>
+          <o:OLEObject Type="Embed" ProgID="Equation.3" ShapeID="_x0000_i1182" DrawAspect="Content" ObjectID="_1493588096" r:id="rId291"/>
         </w:object>
       </w:r>
     </w:p>
@@ -40350,7 +40376,7 @@
           <v:shape id="_x0000_i1183" type="#_x0000_t75" style="width:183.05pt;height:20.8pt" o:ole="">
             <v:imagedata r:id="rId292" o:title=""/>
           </v:shape>
-          <o:OLEObject Type="Embed" ProgID="Equation.3" ShapeID="_x0000_i1183" DrawAspect="Content" ObjectID="_1493587726" r:id="rId293"/>
+          <o:OLEObject Type="Embed" ProgID="Equation.3" ShapeID="_x0000_i1183" DrawAspect="Content" ObjectID="_1493588097" r:id="rId293"/>
         </w:object>
       </w:r>
       <w:r>
@@ -41896,7 +41922,7 @@
         <w:rStyle w:val="a4"/>
         <w:noProof/>
       </w:rPr>
-      <w:t>8</w:t>
+      <w:t>20</w:t>
     </w:r>
     <w:r>
       <w:rPr>
@@ -41983,7 +42009,7 @@
         <w:rStyle w:val="a4"/>
         <w:noProof/>
       </w:rPr>
-      <w:t>43</w:t>
+      <w:t>23</w:t>
     </w:r>
     <w:r>
       <w:rPr>
@@ -44678,7 +44704,7 @@
 </file>
 
 <file path=customXml/itemProps1.xml><?xml version="1.0" encoding="utf-8"?>
-<ds:datastoreItem xmlns:ds="http://schemas.openxmlformats.org/officeDocument/2006/customXml" ds:itemID="{5DF0CECB-127E-45F3-841D-96400C84ED4D}">
+<ds:datastoreItem xmlns:ds="http://schemas.openxmlformats.org/officeDocument/2006/customXml" ds:itemID="{A833422F-E40E-4A20-9EFB-3806DF66518C}">
   <ds:schemaRefs>
     <ds:schemaRef ds:uri="http://schemas.openxmlformats.org/officeDocument/2006/bibliography"/>
   </ds:schemaRefs>

</xml_diff>